<commit_message>
Update SQL data dictionary and sync package files to origin/main
</commit_message>
<xml_diff>
--- a/Documentation/Bike_Rental_Data_Dictionary[2].docx
+++ b/Documentation/Bike_Rental_Data_Dictionary[2].docx
@@ -1,6 +1,6 @@
 
 <file path=word/document.xml><?xml version="1.0" encoding="utf-8"?>
-<w:document xmlns:wpc="http://schemas.microsoft.com/office/word/2010/wordprocessingCanvas" xmlns:cx="http://schemas.microsoft.com/office/drawing/2014/chartex" xmlns:cx1="http://schemas.microsoft.com/office/drawing/2015/9/8/chartex" xmlns:cx2="http://schemas.microsoft.com/office/drawing/2015/10/21/chartex" xmlns:cx3="http://schemas.microsoft.com/office/drawing/2016/5/9/chartex" xmlns:cx4="http://schemas.microsoft.com/office/drawing/2016/5/10/chartex" xmlns:cx5="http://schemas.microsoft.com/office/drawing/2016/5/11/chartex" xmlns:cx6="http://schemas.microsoft.com/office/drawing/2016/5/12/chartex" xmlns:cx7="http://schemas.microsoft.com/office/drawing/2016/5/13/chartex" xmlns:cx8="http://schemas.microsoft.com/office/drawing/2016/5/14/chartex" xmlns:mc="http://schemas.openxmlformats.org/markup-compatibility/2006" xmlns:aink="http://schemas.microsoft.com/office/drawing/2016/ink" xmlns:am3d="http://schemas.microsoft.com/office/drawing/2017/model3d" xmlns:o="urn:schemas-microsoft-com:office:office" xmlns:r="http://schemas.openxmlformats.org/officeDocument/2006/relationships" xmlns:m="http://schemas.openxmlformats.org/officeDocument/2006/math" xmlns:v="urn:schemas-microsoft-com:vml" xmlns:wp14="http://schemas.microsoft.com/office/word/2010/wordprocessingDrawing" xmlns:wp="http://schemas.openxmlformats.org/drawingml/2006/wordprocessingDrawing" xmlns:w10="urn:schemas-microsoft-com:office:word" xmlns:w="http://schemas.openxmlformats.org/wordprocessingml/2006/main" xmlns:w14="http://schemas.microsoft.com/office/word/2010/wordml" xmlns:w15="http://schemas.microsoft.com/office/word/2012/wordml" xmlns:w16cex="http://schemas.microsoft.com/office/word/2018/wordml/cex" xmlns:w16cid="http://schemas.microsoft.com/office/word/2016/wordml/cid" xmlns:w16="http://schemas.microsoft.com/office/word/2018/wordml" xmlns:w16sdtdh="http://schemas.microsoft.com/office/word/2020/wordml/sdtdatahash" xmlns:w16se="http://schemas.microsoft.com/office/word/2015/wordml/symex" xmlns:wpg="http://schemas.microsoft.com/office/word/2010/wordprocessingGroup" xmlns:wpi="http://schemas.microsoft.com/office/word/2010/wordprocessingInk" xmlns:wne="http://schemas.microsoft.com/office/word/2006/wordml" xmlns:wps="http://schemas.microsoft.com/office/word/2010/wordprocessingShape" mc:Ignorable="w14 w15 w16se w16cid w16 w16cex w16sdtdh wp14">
+<w:document xmlns:wpc="http://schemas.microsoft.com/office/word/2010/wordprocessingCanvas" xmlns:cx="http://schemas.microsoft.com/office/drawing/2014/chartex" xmlns:cx1="http://schemas.microsoft.com/office/drawing/2015/9/8/chartex" xmlns:cx2="http://schemas.microsoft.com/office/drawing/2015/10/21/chartex" xmlns:cx3="http://schemas.microsoft.com/office/drawing/2016/5/9/chartex" xmlns:cx4="http://schemas.microsoft.com/office/drawing/2016/5/10/chartex" xmlns:cx5="http://schemas.microsoft.com/office/drawing/2016/5/11/chartex" xmlns:cx6="http://schemas.microsoft.com/office/drawing/2016/5/12/chartex" xmlns:cx7="http://schemas.microsoft.com/office/drawing/2016/5/13/chartex" xmlns:cx8="http://schemas.microsoft.com/office/drawing/2016/5/14/chartex" xmlns:mc="http://schemas.openxmlformats.org/markup-compatibility/2006" xmlns:aink="http://schemas.microsoft.com/office/drawing/2016/ink" xmlns:am3d="http://schemas.microsoft.com/office/drawing/2017/model3d" xmlns:o="urn:schemas-microsoft-com:office:office" xmlns:oel="http://schemas.microsoft.com/office/2019/extlst" xmlns:r="http://schemas.openxmlformats.org/officeDocument/2006/relationships" xmlns:m="http://schemas.openxmlformats.org/officeDocument/2006/math" xmlns:v="urn:schemas-microsoft-com:vml" xmlns:wp14="http://schemas.microsoft.com/office/word/2010/wordprocessingDrawing" xmlns:wp="http://schemas.openxmlformats.org/drawingml/2006/wordprocessingDrawing" xmlns:w10="urn:schemas-microsoft-com:office:word" xmlns:w="http://schemas.openxmlformats.org/wordprocessingml/2006/main" xmlns:w14="http://schemas.microsoft.com/office/word/2010/wordml" xmlns:w15="http://schemas.microsoft.com/office/word/2012/wordml" xmlns:w16cex="http://schemas.microsoft.com/office/word/2018/wordml/cex" xmlns:w16cid="http://schemas.microsoft.com/office/word/2016/wordml/cid" xmlns:w16="http://schemas.microsoft.com/office/word/2018/wordml" xmlns:w16sdtdh="http://schemas.microsoft.com/office/word/2020/wordml/sdtdatahash" xmlns:w16se="http://schemas.microsoft.com/office/word/2015/wordml/symex" xmlns:wpg="http://schemas.microsoft.com/office/word/2010/wordprocessingGroup" xmlns:wpi="http://schemas.microsoft.com/office/word/2010/wordprocessingInk" xmlns:wne="http://schemas.microsoft.com/office/word/2006/wordml" xmlns:wps="http://schemas.microsoft.com/office/word/2010/wordprocessingShape" mc:Ignorable="w14 w15 w16se w16cid w16 w16cex w16sdtdh wp14">
   <w:body>
     <w:p>
       <w:pPr>
@@ -285,6 +285,7 @@
                 <w:szCs w:val="28"/>
               </w:rPr>
             </w:pPr>
+            <w:proofErr w:type="spellStart"/>
             <w:r>
               <w:rPr>
                 <w:rFonts w:asciiTheme="majorHAnsi" w:hAnsiTheme="majorHAnsi"/>
@@ -294,6 +295,7 @@
               </w:rPr>
               <w:t>customer_id</w:t>
             </w:r>
+            <w:proofErr w:type="spellEnd"/>
           </w:p>
         </w:tc>
         <w:tc>
@@ -418,6 +420,7 @@
                 <w:szCs w:val="28"/>
               </w:rPr>
             </w:pPr>
+            <w:proofErr w:type="spellStart"/>
             <w:r>
               <w:rPr>
                 <w:rFonts w:asciiTheme="majorHAnsi" w:hAnsiTheme="majorHAnsi"/>
@@ -427,6 +430,7 @@
               </w:rPr>
               <w:t>national_id</w:t>
             </w:r>
+            <w:proofErr w:type="spellEnd"/>
           </w:p>
         </w:tc>
         <w:tc>
@@ -444,14 +448,25 @@
                 <w:szCs w:val="28"/>
               </w:rPr>
             </w:pPr>
-            <w:r>
-              <w:rPr>
-                <w:rFonts w:asciiTheme="majorHAnsi" w:hAnsiTheme="majorHAnsi"/>
-                <w:spacing w:val="-2"/>
-                <w:sz w:val="20"/>
-                <w:szCs w:val="28"/>
-              </w:rPr>
-              <w:t>VARCHAR(50)</w:t>
+            <w:proofErr w:type="gramStart"/>
+            <w:r>
+              <w:rPr>
+                <w:rFonts w:asciiTheme="majorHAnsi" w:hAnsiTheme="majorHAnsi"/>
+                <w:spacing w:val="-2"/>
+                <w:sz w:val="20"/>
+                <w:szCs w:val="28"/>
+              </w:rPr>
+              <w:t>VARCHAR(</w:t>
+            </w:r>
+            <w:proofErr w:type="gramEnd"/>
+            <w:r>
+              <w:rPr>
+                <w:rFonts w:asciiTheme="majorHAnsi" w:hAnsiTheme="majorHAnsi"/>
+                <w:spacing w:val="-2"/>
+                <w:sz w:val="20"/>
+                <w:szCs w:val="28"/>
+              </w:rPr>
+              <w:t>50)</w:t>
             </w:r>
           </w:p>
         </w:tc>
@@ -543,6 +558,7 @@
                 <w:szCs w:val="28"/>
               </w:rPr>
             </w:pPr>
+            <w:proofErr w:type="spellStart"/>
             <w:r>
               <w:rPr>
                 <w:rFonts w:asciiTheme="majorHAnsi" w:hAnsiTheme="majorHAnsi"/>
@@ -552,6 +568,7 @@
               </w:rPr>
               <w:t>first_name</w:t>
             </w:r>
+            <w:proofErr w:type="spellEnd"/>
           </w:p>
         </w:tc>
         <w:tc>
@@ -569,14 +586,25 @@
                 <w:szCs w:val="28"/>
               </w:rPr>
             </w:pPr>
-            <w:r>
-              <w:rPr>
-                <w:rFonts w:asciiTheme="majorHAnsi" w:hAnsiTheme="majorHAnsi"/>
-                <w:spacing w:val="-2"/>
-                <w:sz w:val="20"/>
-                <w:szCs w:val="28"/>
-              </w:rPr>
-              <w:t>VARCHAR(100)</w:t>
+            <w:proofErr w:type="gramStart"/>
+            <w:r>
+              <w:rPr>
+                <w:rFonts w:asciiTheme="majorHAnsi" w:hAnsiTheme="majorHAnsi"/>
+                <w:spacing w:val="-2"/>
+                <w:sz w:val="20"/>
+                <w:szCs w:val="28"/>
+              </w:rPr>
+              <w:t>VARCHAR(</w:t>
+            </w:r>
+            <w:proofErr w:type="gramEnd"/>
+            <w:r>
+              <w:rPr>
+                <w:rFonts w:asciiTheme="majorHAnsi" w:hAnsiTheme="majorHAnsi"/>
+                <w:spacing w:val="-2"/>
+                <w:sz w:val="20"/>
+                <w:szCs w:val="28"/>
+              </w:rPr>
+              <w:t>100)</w:t>
             </w:r>
           </w:p>
         </w:tc>
@@ -668,6 +696,7 @@
                 <w:szCs w:val="28"/>
               </w:rPr>
             </w:pPr>
+            <w:proofErr w:type="spellStart"/>
             <w:r>
               <w:rPr>
                 <w:rFonts w:asciiTheme="majorHAnsi" w:hAnsiTheme="majorHAnsi"/>
@@ -677,6 +706,7 @@
               </w:rPr>
               <w:t>last_name</w:t>
             </w:r>
+            <w:proofErr w:type="spellEnd"/>
           </w:p>
         </w:tc>
         <w:tc>
@@ -694,14 +724,25 @@
                 <w:szCs w:val="28"/>
               </w:rPr>
             </w:pPr>
-            <w:r>
-              <w:rPr>
-                <w:rFonts w:asciiTheme="majorHAnsi" w:hAnsiTheme="majorHAnsi"/>
-                <w:spacing w:val="-2"/>
-                <w:sz w:val="20"/>
-                <w:szCs w:val="28"/>
-              </w:rPr>
-              <w:t>VARCHAR(100)</w:t>
+            <w:proofErr w:type="gramStart"/>
+            <w:r>
+              <w:rPr>
+                <w:rFonts w:asciiTheme="majorHAnsi" w:hAnsiTheme="majorHAnsi"/>
+                <w:spacing w:val="-2"/>
+                <w:sz w:val="20"/>
+                <w:szCs w:val="28"/>
+              </w:rPr>
+              <w:t>VARCHAR(</w:t>
+            </w:r>
+            <w:proofErr w:type="gramEnd"/>
+            <w:r>
+              <w:rPr>
+                <w:rFonts w:asciiTheme="majorHAnsi" w:hAnsiTheme="majorHAnsi"/>
+                <w:spacing w:val="-2"/>
+                <w:sz w:val="20"/>
+                <w:szCs w:val="28"/>
+              </w:rPr>
+              <w:t>100)</w:t>
             </w:r>
           </w:p>
         </w:tc>
@@ -819,14 +860,25 @@
                 <w:szCs w:val="28"/>
               </w:rPr>
             </w:pPr>
-            <w:r>
-              <w:rPr>
-                <w:rFonts w:asciiTheme="majorHAnsi" w:hAnsiTheme="majorHAnsi"/>
-                <w:spacing w:val="-2"/>
-                <w:sz w:val="20"/>
-                <w:szCs w:val="28"/>
-              </w:rPr>
-              <w:t>VARCHAR(255)</w:t>
+            <w:proofErr w:type="gramStart"/>
+            <w:r>
+              <w:rPr>
+                <w:rFonts w:asciiTheme="majorHAnsi" w:hAnsiTheme="majorHAnsi"/>
+                <w:spacing w:val="-2"/>
+                <w:sz w:val="20"/>
+                <w:szCs w:val="28"/>
+              </w:rPr>
+              <w:t>VARCHAR(</w:t>
+            </w:r>
+            <w:proofErr w:type="gramEnd"/>
+            <w:r>
+              <w:rPr>
+                <w:rFonts w:asciiTheme="majorHAnsi" w:hAnsiTheme="majorHAnsi"/>
+                <w:spacing w:val="-2"/>
+                <w:sz w:val="20"/>
+                <w:szCs w:val="28"/>
+              </w:rPr>
+              <w:t>255)</w:t>
             </w:r>
           </w:p>
         </w:tc>
@@ -944,14 +996,25 @@
                 <w:szCs w:val="28"/>
               </w:rPr>
             </w:pPr>
-            <w:r>
-              <w:rPr>
-                <w:rFonts w:asciiTheme="majorHAnsi" w:hAnsiTheme="majorHAnsi"/>
-                <w:spacing w:val="-2"/>
-                <w:sz w:val="20"/>
-                <w:szCs w:val="28"/>
-              </w:rPr>
-              <w:t>VARCHAR(30)</w:t>
+            <w:proofErr w:type="gramStart"/>
+            <w:r>
+              <w:rPr>
+                <w:rFonts w:asciiTheme="majorHAnsi" w:hAnsiTheme="majorHAnsi"/>
+                <w:spacing w:val="-2"/>
+                <w:sz w:val="20"/>
+                <w:szCs w:val="28"/>
+              </w:rPr>
+              <w:t>VARCHAR(</w:t>
+            </w:r>
+            <w:proofErr w:type="gramEnd"/>
+            <w:r>
+              <w:rPr>
+                <w:rFonts w:asciiTheme="majorHAnsi" w:hAnsiTheme="majorHAnsi"/>
+                <w:spacing w:val="-2"/>
+                <w:sz w:val="20"/>
+                <w:szCs w:val="28"/>
+              </w:rPr>
+              <w:t>30)</w:t>
             </w:r>
           </w:p>
         </w:tc>
@@ -1043,6 +1106,7 @@
                 <w:szCs w:val="28"/>
               </w:rPr>
             </w:pPr>
+            <w:proofErr w:type="spellStart"/>
             <w:r>
               <w:rPr>
                 <w:rFonts w:asciiTheme="majorHAnsi" w:hAnsiTheme="majorHAnsi"/>
@@ -1052,6 +1116,7 @@
               </w:rPr>
               <w:t>date_of_birth</w:t>
             </w:r>
+            <w:proofErr w:type="spellEnd"/>
           </w:p>
         </w:tc>
         <w:tc>
@@ -1160,6 +1225,7 @@
                 <w:szCs w:val="28"/>
               </w:rPr>
             </w:pPr>
+            <w:proofErr w:type="spellStart"/>
             <w:r>
               <w:rPr>
                 <w:rFonts w:asciiTheme="majorHAnsi" w:hAnsiTheme="majorHAnsi"/>
@@ -1169,6 +1235,7 @@
               </w:rPr>
               <w:t>registered_at</w:t>
             </w:r>
+            <w:proofErr w:type="spellEnd"/>
           </w:p>
         </w:tc>
         <w:tc>
@@ -1285,6 +1352,7 @@
                 <w:szCs w:val="28"/>
               </w:rPr>
             </w:pPr>
+            <w:proofErr w:type="spellStart"/>
             <w:r>
               <w:rPr>
                 <w:rFonts w:asciiTheme="majorHAnsi" w:hAnsiTheme="majorHAnsi"/>
@@ -1294,6 +1362,7 @@
               </w:rPr>
               <w:t>password_hash</w:t>
             </w:r>
+            <w:proofErr w:type="spellEnd"/>
           </w:p>
         </w:tc>
         <w:tc>
@@ -1311,14 +1380,25 @@
                 <w:szCs w:val="28"/>
               </w:rPr>
             </w:pPr>
-            <w:r>
-              <w:rPr>
-                <w:rFonts w:asciiTheme="majorHAnsi" w:hAnsiTheme="majorHAnsi"/>
-                <w:spacing w:val="-2"/>
-                <w:sz w:val="20"/>
-                <w:szCs w:val="28"/>
-              </w:rPr>
-              <w:t>VARCHAR(255)</w:t>
+            <w:proofErr w:type="gramStart"/>
+            <w:r>
+              <w:rPr>
+                <w:rFonts w:asciiTheme="majorHAnsi" w:hAnsiTheme="majorHAnsi"/>
+                <w:spacing w:val="-2"/>
+                <w:sz w:val="20"/>
+                <w:szCs w:val="28"/>
+              </w:rPr>
+              <w:t>VARCHAR(</w:t>
+            </w:r>
+            <w:proofErr w:type="gramEnd"/>
+            <w:r>
+              <w:rPr>
+                <w:rFonts w:asciiTheme="majorHAnsi" w:hAnsiTheme="majorHAnsi"/>
+                <w:spacing w:val="-2"/>
+                <w:sz w:val="20"/>
+                <w:szCs w:val="28"/>
+              </w:rPr>
+              <w:t>255)</w:t>
             </w:r>
           </w:p>
         </w:tc>
@@ -1410,6 +1490,7 @@
                 <w:szCs w:val="28"/>
               </w:rPr>
             </w:pPr>
+            <w:proofErr w:type="spellStart"/>
             <w:r>
               <w:rPr>
                 <w:rFonts w:asciiTheme="majorHAnsi" w:hAnsiTheme="majorHAnsi"/>
@@ -1419,6 +1500,7 @@
               </w:rPr>
               <w:t>password_reset_token</w:t>
             </w:r>
+            <w:proofErr w:type="spellEnd"/>
           </w:p>
         </w:tc>
         <w:tc>
@@ -1436,14 +1518,25 @@
                 <w:szCs w:val="28"/>
               </w:rPr>
             </w:pPr>
-            <w:r>
-              <w:rPr>
-                <w:rFonts w:asciiTheme="majorHAnsi" w:hAnsiTheme="majorHAnsi"/>
-                <w:spacing w:val="-2"/>
-                <w:sz w:val="20"/>
-                <w:szCs w:val="28"/>
-              </w:rPr>
-              <w:t>VARCHAR(255)</w:t>
+            <w:proofErr w:type="gramStart"/>
+            <w:r>
+              <w:rPr>
+                <w:rFonts w:asciiTheme="majorHAnsi" w:hAnsiTheme="majorHAnsi"/>
+                <w:spacing w:val="-2"/>
+                <w:sz w:val="20"/>
+                <w:szCs w:val="28"/>
+              </w:rPr>
+              <w:t>VARCHAR(</w:t>
+            </w:r>
+            <w:proofErr w:type="gramEnd"/>
+            <w:r>
+              <w:rPr>
+                <w:rFonts w:asciiTheme="majorHAnsi" w:hAnsiTheme="majorHAnsi"/>
+                <w:spacing w:val="-2"/>
+                <w:sz w:val="20"/>
+                <w:szCs w:val="28"/>
+              </w:rPr>
+              <w:t>255)</w:t>
             </w:r>
           </w:p>
         </w:tc>
@@ -1585,7 +1678,25 @@
                 <w:sz w:val="20"/>
                 <w:szCs w:val="28"/>
               </w:rPr>
-              <w:t xml:space="preserve">('active','suspended','deleted'), DEFAULT </w:t>
+              <w:t>('</w:t>
+            </w:r>
+            <w:proofErr w:type="spellStart"/>
+            <w:r>
+              <w:rPr>
+                <w:rFonts w:asciiTheme="majorHAnsi" w:hAnsiTheme="majorHAnsi"/>
+                <w:sz w:val="20"/>
+                <w:szCs w:val="28"/>
+              </w:rPr>
+              <w:t>active','suspended','deleted</w:t>
+            </w:r>
+            <w:proofErr w:type="spellEnd"/>
+            <w:r>
+              <w:rPr>
+                <w:rFonts w:asciiTheme="majorHAnsi" w:hAnsiTheme="majorHAnsi"/>
+                <w:sz w:val="20"/>
+                <w:szCs w:val="28"/>
+              </w:rPr>
+              <w:t xml:space="preserve">'), DEFAULT </w:t>
             </w:r>
             <w:r>
               <w:rPr>
@@ -1652,6 +1763,7 @@
                 <w:szCs w:val="28"/>
               </w:rPr>
             </w:pPr>
+            <w:proofErr w:type="spellStart"/>
             <w:r>
               <w:rPr>
                 <w:rFonts w:asciiTheme="majorHAnsi" w:hAnsiTheme="majorHAnsi"/>
@@ -1661,6 +1773,7 @@
               </w:rPr>
               <w:t>preferred_payment_method</w:t>
             </w:r>
+            <w:proofErr w:type="spellEnd"/>
           </w:p>
         </w:tc>
         <w:tc>
@@ -1678,14 +1791,25 @@
                 <w:szCs w:val="28"/>
               </w:rPr>
             </w:pPr>
-            <w:r>
-              <w:rPr>
-                <w:rFonts w:asciiTheme="majorHAnsi" w:hAnsiTheme="majorHAnsi"/>
-                <w:spacing w:val="-2"/>
-                <w:sz w:val="20"/>
-                <w:szCs w:val="28"/>
-              </w:rPr>
-              <w:t>VARCHAR(50)</w:t>
+            <w:proofErr w:type="gramStart"/>
+            <w:r>
+              <w:rPr>
+                <w:rFonts w:asciiTheme="majorHAnsi" w:hAnsiTheme="majorHAnsi"/>
+                <w:spacing w:val="-2"/>
+                <w:sz w:val="20"/>
+                <w:szCs w:val="28"/>
+              </w:rPr>
+              <w:t>VARCHAR(</w:t>
+            </w:r>
+            <w:proofErr w:type="gramEnd"/>
+            <w:r>
+              <w:rPr>
+                <w:rFonts w:asciiTheme="majorHAnsi" w:hAnsiTheme="majorHAnsi"/>
+                <w:spacing w:val="-2"/>
+                <w:sz w:val="20"/>
+                <w:szCs w:val="28"/>
+              </w:rPr>
+              <w:t>50)</w:t>
             </w:r>
           </w:p>
         </w:tc>
@@ -1769,6 +1893,7 @@
                 <w:szCs w:val="28"/>
               </w:rPr>
             </w:pPr>
+            <w:proofErr w:type="spellStart"/>
             <w:r>
               <w:rPr>
                 <w:rFonts w:asciiTheme="majorHAnsi" w:hAnsiTheme="majorHAnsi"/>
@@ -1778,6 +1903,7 @@
               </w:rPr>
               <w:t>created_by</w:t>
             </w:r>
+            <w:proofErr w:type="spellEnd"/>
           </w:p>
         </w:tc>
         <w:tc>
@@ -1855,13 +1981,33 @@
               </w:rPr>
               <w:t xml:space="preserve"> </w:t>
             </w:r>
-            <w:r>
-              <w:rPr>
-                <w:rFonts w:asciiTheme="majorHAnsi" w:hAnsiTheme="majorHAnsi"/>
-                <w:sz w:val="20"/>
-                <w:szCs w:val="28"/>
-              </w:rPr>
-              <w:t xml:space="preserve">staff.staff_id, </w:t>
+            <w:proofErr w:type="spellStart"/>
+            <w:proofErr w:type="gramStart"/>
+            <w:r>
+              <w:rPr>
+                <w:rFonts w:asciiTheme="majorHAnsi" w:hAnsiTheme="majorHAnsi"/>
+                <w:sz w:val="20"/>
+                <w:szCs w:val="28"/>
+              </w:rPr>
+              <w:t>staff.staff</w:t>
+            </w:r>
+            <w:proofErr w:type="gramEnd"/>
+            <w:r>
+              <w:rPr>
+                <w:rFonts w:asciiTheme="majorHAnsi" w:hAnsiTheme="majorHAnsi"/>
+                <w:sz w:val="20"/>
+                <w:szCs w:val="28"/>
+              </w:rPr>
+              <w:t>_id</w:t>
+            </w:r>
+            <w:proofErr w:type="spellEnd"/>
+            <w:r>
+              <w:rPr>
+                <w:rFonts w:asciiTheme="majorHAnsi" w:hAnsiTheme="majorHAnsi"/>
+                <w:sz w:val="20"/>
+                <w:szCs w:val="28"/>
+              </w:rPr>
+              <w:t xml:space="preserve">, </w:t>
             </w:r>
             <w:r>
               <w:rPr>
@@ -1928,6 +2074,7 @@
                 <w:szCs w:val="28"/>
               </w:rPr>
             </w:pPr>
+            <w:proofErr w:type="spellStart"/>
             <w:r>
               <w:rPr>
                 <w:rFonts w:asciiTheme="majorHAnsi" w:hAnsiTheme="majorHAnsi"/>
@@ -1937,6 +2084,7 @@
               </w:rPr>
               <w:t>updated_at</w:t>
             </w:r>
+            <w:proofErr w:type="spellEnd"/>
           </w:p>
         </w:tc>
         <w:tc>
@@ -2045,6 +2193,7 @@
                 <w:szCs w:val="28"/>
               </w:rPr>
             </w:pPr>
+            <w:proofErr w:type="spellStart"/>
             <w:r>
               <w:rPr>
                 <w:rFonts w:asciiTheme="majorHAnsi" w:hAnsiTheme="majorHAnsi"/>
@@ -2054,6 +2203,7 @@
               </w:rPr>
               <w:t>deleted_at</w:t>
             </w:r>
+            <w:proofErr w:type="spellEnd"/>
           </w:p>
         </w:tc>
         <w:tc>
@@ -2418,6 +2568,7 @@
                 <w:szCs w:val="32"/>
               </w:rPr>
             </w:pPr>
+            <w:proofErr w:type="spellStart"/>
             <w:r>
               <w:rPr>
                 <w:rFonts w:asciiTheme="majorHAnsi" w:hAnsiTheme="majorHAnsi"/>
@@ -2426,6 +2577,7 @@
               </w:rPr>
               <w:t>staff_id</w:t>
             </w:r>
+            <w:proofErr w:type="spellEnd"/>
           </w:p>
         </w:tc>
         <w:tc>
@@ -2540,6 +2692,7 @@
                 <w:szCs w:val="32"/>
               </w:rPr>
             </w:pPr>
+            <w:proofErr w:type="spellStart"/>
             <w:r>
               <w:rPr>
                 <w:rFonts w:asciiTheme="majorHAnsi" w:hAnsiTheme="majorHAnsi"/>
@@ -2548,6 +2701,7 @@
               </w:rPr>
               <w:t>national_id</w:t>
             </w:r>
+            <w:proofErr w:type="spellEnd"/>
           </w:p>
         </w:tc>
         <w:tc>
@@ -2564,13 +2718,23 @@
                 <w:szCs w:val="32"/>
               </w:rPr>
             </w:pPr>
+            <w:proofErr w:type="gramStart"/>
             <w:r>
               <w:rPr>
                 <w:rFonts w:asciiTheme="majorHAnsi" w:hAnsiTheme="majorHAnsi"/>
                 <w:spacing w:val="-2"/>
                 <w:szCs w:val="32"/>
               </w:rPr>
-              <w:t>VARCHAR(50)</w:t>
+              <w:t>VARCHAR(</w:t>
+            </w:r>
+            <w:proofErr w:type="gramEnd"/>
+            <w:r>
+              <w:rPr>
+                <w:rFonts w:asciiTheme="majorHAnsi" w:hAnsiTheme="majorHAnsi"/>
+                <w:spacing w:val="-2"/>
+                <w:szCs w:val="32"/>
+              </w:rPr>
+              <w:t>50)</w:t>
             </w:r>
           </w:p>
         </w:tc>
@@ -2655,6 +2819,7 @@
                 <w:szCs w:val="32"/>
               </w:rPr>
             </w:pPr>
+            <w:proofErr w:type="spellStart"/>
             <w:r>
               <w:rPr>
                 <w:rFonts w:asciiTheme="majorHAnsi" w:hAnsiTheme="majorHAnsi"/>
@@ -2663,6 +2828,7 @@
               </w:rPr>
               <w:t>first_name</w:t>
             </w:r>
+            <w:proofErr w:type="spellEnd"/>
           </w:p>
         </w:tc>
         <w:tc>
@@ -2679,13 +2845,23 @@
                 <w:szCs w:val="32"/>
               </w:rPr>
             </w:pPr>
+            <w:proofErr w:type="gramStart"/>
             <w:r>
               <w:rPr>
                 <w:rFonts w:asciiTheme="majorHAnsi" w:hAnsiTheme="majorHAnsi"/>
                 <w:spacing w:val="-2"/>
                 <w:szCs w:val="32"/>
               </w:rPr>
-              <w:t>VARCHAR(100)</w:t>
+              <w:t>VARCHAR(</w:t>
+            </w:r>
+            <w:proofErr w:type="gramEnd"/>
+            <w:r>
+              <w:rPr>
+                <w:rFonts w:asciiTheme="majorHAnsi" w:hAnsiTheme="majorHAnsi"/>
+                <w:spacing w:val="-2"/>
+                <w:szCs w:val="32"/>
+              </w:rPr>
+              <w:t>100)</w:t>
             </w:r>
           </w:p>
         </w:tc>
@@ -2770,6 +2946,7 @@
                 <w:szCs w:val="32"/>
               </w:rPr>
             </w:pPr>
+            <w:proofErr w:type="spellStart"/>
             <w:r>
               <w:rPr>
                 <w:rFonts w:asciiTheme="majorHAnsi" w:hAnsiTheme="majorHAnsi"/>
@@ -2778,6 +2955,7 @@
               </w:rPr>
               <w:t>last_name</w:t>
             </w:r>
+            <w:proofErr w:type="spellEnd"/>
           </w:p>
         </w:tc>
         <w:tc>
@@ -2794,13 +2972,23 @@
                 <w:szCs w:val="32"/>
               </w:rPr>
             </w:pPr>
+            <w:proofErr w:type="gramStart"/>
             <w:r>
               <w:rPr>
                 <w:rFonts w:asciiTheme="majorHAnsi" w:hAnsiTheme="majorHAnsi"/>
                 <w:spacing w:val="-2"/>
                 <w:szCs w:val="32"/>
               </w:rPr>
-              <w:t>VARCHAR(100)</w:t>
+              <w:t>VARCHAR(</w:t>
+            </w:r>
+            <w:proofErr w:type="gramEnd"/>
+            <w:r>
+              <w:rPr>
+                <w:rFonts w:asciiTheme="majorHAnsi" w:hAnsiTheme="majorHAnsi"/>
+                <w:spacing w:val="-2"/>
+                <w:szCs w:val="32"/>
+              </w:rPr>
+              <w:t>100)</w:t>
             </w:r>
           </w:p>
         </w:tc>
@@ -2909,13 +3097,23 @@
                 <w:szCs w:val="32"/>
               </w:rPr>
             </w:pPr>
+            <w:proofErr w:type="gramStart"/>
             <w:r>
               <w:rPr>
                 <w:rFonts w:asciiTheme="majorHAnsi" w:hAnsiTheme="majorHAnsi"/>
                 <w:spacing w:val="-2"/>
                 <w:szCs w:val="32"/>
               </w:rPr>
-              <w:t>VARCHAR(255)</w:t>
+              <w:t>VARCHAR(</w:t>
+            </w:r>
+            <w:proofErr w:type="gramEnd"/>
+            <w:r>
+              <w:rPr>
+                <w:rFonts w:asciiTheme="majorHAnsi" w:hAnsiTheme="majorHAnsi"/>
+                <w:spacing w:val="-2"/>
+                <w:szCs w:val="32"/>
+              </w:rPr>
+              <w:t>255)</w:t>
             </w:r>
           </w:p>
         </w:tc>
@@ -3017,13 +3215,23 @@
                 <w:szCs w:val="32"/>
               </w:rPr>
             </w:pPr>
+            <w:proofErr w:type="gramStart"/>
             <w:r>
               <w:rPr>
                 <w:rFonts w:asciiTheme="majorHAnsi" w:hAnsiTheme="majorHAnsi"/>
                 <w:spacing w:val="-2"/>
                 <w:szCs w:val="32"/>
               </w:rPr>
-              <w:t>VARCHAR(30)</w:t>
+              <w:t>VARCHAR(</w:t>
+            </w:r>
+            <w:proofErr w:type="gramEnd"/>
+            <w:r>
+              <w:rPr>
+                <w:rFonts w:asciiTheme="majorHAnsi" w:hAnsiTheme="majorHAnsi"/>
+                <w:spacing w:val="-2"/>
+                <w:szCs w:val="32"/>
+              </w:rPr>
+              <w:t>30)</w:t>
             </w:r>
           </w:p>
         </w:tc>
@@ -3154,7 +3362,23 @@
                 <w:rFonts w:asciiTheme="majorHAnsi" w:hAnsiTheme="majorHAnsi"/>
                 <w:szCs w:val="32"/>
               </w:rPr>
-              <w:t xml:space="preserve">('agent','manager','admin','mechanic'), DEFAULT </w:t>
+              <w:t>('</w:t>
+            </w:r>
+            <w:proofErr w:type="spellStart"/>
+            <w:r>
+              <w:rPr>
+                <w:rFonts w:asciiTheme="majorHAnsi" w:hAnsiTheme="majorHAnsi"/>
+                <w:szCs w:val="32"/>
+              </w:rPr>
+              <w:t>agent','manager','admin','mechanic</w:t>
+            </w:r>
+            <w:proofErr w:type="spellEnd"/>
+            <w:r>
+              <w:rPr>
+                <w:rFonts w:asciiTheme="majorHAnsi" w:hAnsiTheme="majorHAnsi"/>
+                <w:szCs w:val="32"/>
+              </w:rPr>
+              <w:t xml:space="preserve">'), DEFAULT </w:t>
             </w:r>
             <w:r>
               <w:rPr>
@@ -3209,6 +3433,7 @@
                 <w:szCs w:val="32"/>
               </w:rPr>
             </w:pPr>
+            <w:proofErr w:type="spellStart"/>
             <w:r>
               <w:rPr>
                 <w:rFonts w:asciiTheme="majorHAnsi" w:hAnsiTheme="majorHAnsi"/>
@@ -3217,6 +3442,7 @@
               </w:rPr>
               <w:t>password_hash</w:t>
             </w:r>
+            <w:proofErr w:type="spellEnd"/>
           </w:p>
         </w:tc>
         <w:tc>
@@ -3233,13 +3459,23 @@
                 <w:szCs w:val="32"/>
               </w:rPr>
             </w:pPr>
+            <w:proofErr w:type="gramStart"/>
             <w:r>
               <w:rPr>
                 <w:rFonts w:asciiTheme="majorHAnsi" w:hAnsiTheme="majorHAnsi"/>
                 <w:spacing w:val="-2"/>
                 <w:szCs w:val="32"/>
               </w:rPr>
-              <w:t>VARCHAR(255)</w:t>
+              <w:t>VARCHAR(</w:t>
+            </w:r>
+            <w:proofErr w:type="gramEnd"/>
+            <w:r>
+              <w:rPr>
+                <w:rFonts w:asciiTheme="majorHAnsi" w:hAnsiTheme="majorHAnsi"/>
+                <w:spacing w:val="-2"/>
+                <w:szCs w:val="32"/>
+              </w:rPr>
+              <w:t>255)</w:t>
             </w:r>
           </w:p>
         </w:tc>
@@ -3317,6 +3553,7 @@
                 <w:szCs w:val="32"/>
               </w:rPr>
             </w:pPr>
+            <w:proofErr w:type="spellStart"/>
             <w:r>
               <w:rPr>
                 <w:rFonts w:asciiTheme="majorHAnsi" w:hAnsiTheme="majorHAnsi"/>
@@ -3325,6 +3562,7 @@
               </w:rPr>
               <w:t>date_hired</w:t>
             </w:r>
+            <w:proofErr w:type="spellEnd"/>
           </w:p>
         </w:tc>
         <w:tc>
@@ -3425,6 +3663,7 @@
                 <w:szCs w:val="32"/>
               </w:rPr>
             </w:pPr>
+            <w:proofErr w:type="spellStart"/>
             <w:r>
               <w:rPr>
                 <w:rFonts w:asciiTheme="majorHAnsi" w:hAnsiTheme="majorHAnsi"/>
@@ -3433,6 +3672,7 @@
               </w:rPr>
               <w:t>location_id</w:t>
             </w:r>
+            <w:proofErr w:type="spellEnd"/>
           </w:p>
         </w:tc>
         <w:tc>
@@ -3503,12 +3743,30 @@
               </w:rPr>
               <w:t xml:space="preserve"> </w:t>
             </w:r>
+            <w:proofErr w:type="spellStart"/>
+            <w:proofErr w:type="gramStart"/>
             <w:r>
               <w:rPr>
                 <w:rFonts w:asciiTheme="majorHAnsi" w:hAnsiTheme="majorHAnsi"/>
                 <w:szCs w:val="32"/>
               </w:rPr>
-              <w:t xml:space="preserve">locations.location_id, </w:t>
+              <w:t>locations.location</w:t>
+            </w:r>
+            <w:proofErr w:type="gramEnd"/>
+            <w:r>
+              <w:rPr>
+                <w:rFonts w:asciiTheme="majorHAnsi" w:hAnsiTheme="majorHAnsi"/>
+                <w:szCs w:val="32"/>
+              </w:rPr>
+              <w:t>_id</w:t>
+            </w:r>
+            <w:proofErr w:type="spellEnd"/>
+            <w:r>
+              <w:rPr>
+                <w:rFonts w:asciiTheme="majorHAnsi" w:hAnsiTheme="majorHAnsi"/>
+                <w:szCs w:val="32"/>
+              </w:rPr>
+              <w:t xml:space="preserve">, </w:t>
             </w:r>
             <w:r>
               <w:rPr>
@@ -3570,6 +3828,7 @@
                 <w:szCs w:val="32"/>
               </w:rPr>
             </w:pPr>
+            <w:proofErr w:type="spellStart"/>
             <w:r>
               <w:rPr>
                 <w:rFonts w:asciiTheme="majorHAnsi" w:hAnsiTheme="majorHAnsi"/>
@@ -3578,6 +3837,7 @@
               </w:rPr>
               <w:t>created_at</w:t>
             </w:r>
+            <w:proofErr w:type="spellEnd"/>
           </w:p>
         </w:tc>
         <w:tc>
@@ -3685,6 +3945,7 @@
                 <w:szCs w:val="32"/>
               </w:rPr>
             </w:pPr>
+            <w:proofErr w:type="spellStart"/>
             <w:r>
               <w:rPr>
                 <w:rFonts w:asciiTheme="majorHAnsi" w:hAnsiTheme="majorHAnsi"/>
@@ -3693,6 +3954,7 @@
               </w:rPr>
               <w:t>updated_at</w:t>
             </w:r>
+            <w:proofErr w:type="spellEnd"/>
           </w:p>
         </w:tc>
         <w:tc>
@@ -4092,7 +4354,7 @@
           <w:sz w:val="36"/>
           <w:szCs w:val="36"/>
         </w:rPr>
-        <w:t>Locations</w:t>
+        <w:t>Location</w:t>
       </w:r>
     </w:p>
     <w:tbl>
@@ -4280,6 +4542,7 @@
                 <w:szCs w:val="28"/>
               </w:rPr>
             </w:pPr>
+            <w:proofErr w:type="spellStart"/>
             <w:r>
               <w:rPr>
                 <w:rFonts w:asciiTheme="majorHAnsi" w:hAnsiTheme="majorHAnsi"/>
@@ -4289,6 +4552,7 @@
               </w:rPr>
               <w:t>location_id</w:t>
             </w:r>
+            <w:proofErr w:type="spellEnd"/>
           </w:p>
         </w:tc>
         <w:tc>
@@ -4413,6 +4677,7 @@
                 <w:szCs w:val="28"/>
               </w:rPr>
             </w:pPr>
+            <w:proofErr w:type="spellStart"/>
             <w:r>
               <w:rPr>
                 <w:rFonts w:asciiTheme="majorHAnsi" w:hAnsiTheme="majorHAnsi"/>
@@ -4422,6 +4687,7 @@
               </w:rPr>
               <w:t>location_name</w:t>
             </w:r>
+            <w:proofErr w:type="spellEnd"/>
           </w:p>
         </w:tc>
         <w:tc>
@@ -4439,14 +4705,25 @@
                 <w:szCs w:val="28"/>
               </w:rPr>
             </w:pPr>
-            <w:r>
-              <w:rPr>
-                <w:rFonts w:asciiTheme="majorHAnsi" w:hAnsiTheme="majorHAnsi"/>
-                <w:spacing w:val="-2"/>
-                <w:sz w:val="20"/>
-                <w:szCs w:val="28"/>
-              </w:rPr>
-              <w:t>VARCHAR(150)</w:t>
+            <w:proofErr w:type="gramStart"/>
+            <w:r>
+              <w:rPr>
+                <w:rFonts w:asciiTheme="majorHAnsi" w:hAnsiTheme="majorHAnsi"/>
+                <w:spacing w:val="-2"/>
+                <w:sz w:val="20"/>
+                <w:szCs w:val="28"/>
+              </w:rPr>
+              <w:t>VARCHAR(</w:t>
+            </w:r>
+            <w:proofErr w:type="gramEnd"/>
+            <w:r>
+              <w:rPr>
+                <w:rFonts w:asciiTheme="majorHAnsi" w:hAnsiTheme="majorHAnsi"/>
+                <w:spacing w:val="-2"/>
+                <w:sz w:val="20"/>
+                <w:szCs w:val="28"/>
+              </w:rPr>
+              <w:t>150)</w:t>
             </w:r>
           </w:p>
         </w:tc>
@@ -4564,14 +4841,25 @@
                 <w:szCs w:val="28"/>
               </w:rPr>
             </w:pPr>
-            <w:r>
-              <w:rPr>
-                <w:rFonts w:asciiTheme="majorHAnsi" w:hAnsiTheme="majorHAnsi"/>
-                <w:spacing w:val="-2"/>
-                <w:sz w:val="20"/>
-                <w:szCs w:val="28"/>
-              </w:rPr>
-              <w:t>VARCHAR(255)</w:t>
+            <w:proofErr w:type="gramStart"/>
+            <w:r>
+              <w:rPr>
+                <w:rFonts w:asciiTheme="majorHAnsi" w:hAnsiTheme="majorHAnsi"/>
+                <w:spacing w:val="-2"/>
+                <w:sz w:val="20"/>
+                <w:szCs w:val="28"/>
+              </w:rPr>
+              <w:t>VARCHAR(</w:t>
+            </w:r>
+            <w:proofErr w:type="gramEnd"/>
+            <w:r>
+              <w:rPr>
+                <w:rFonts w:asciiTheme="majorHAnsi" w:hAnsiTheme="majorHAnsi"/>
+                <w:spacing w:val="-2"/>
+                <w:sz w:val="20"/>
+                <w:szCs w:val="28"/>
+              </w:rPr>
+              <w:t>255)</w:t>
             </w:r>
           </w:p>
         </w:tc>
@@ -4673,14 +4961,25 @@
                 <w:szCs w:val="28"/>
               </w:rPr>
             </w:pPr>
-            <w:r>
-              <w:rPr>
-                <w:rFonts w:asciiTheme="majorHAnsi" w:hAnsiTheme="majorHAnsi"/>
-                <w:spacing w:val="-2"/>
-                <w:sz w:val="20"/>
-                <w:szCs w:val="28"/>
-              </w:rPr>
-              <w:t>VARCHAR(100)</w:t>
+            <w:proofErr w:type="gramStart"/>
+            <w:r>
+              <w:rPr>
+                <w:rFonts w:asciiTheme="majorHAnsi" w:hAnsiTheme="majorHAnsi"/>
+                <w:spacing w:val="-2"/>
+                <w:sz w:val="20"/>
+                <w:szCs w:val="28"/>
+              </w:rPr>
+              <w:t>VARCHAR(</w:t>
+            </w:r>
+            <w:proofErr w:type="gramEnd"/>
+            <w:r>
+              <w:rPr>
+                <w:rFonts w:asciiTheme="majorHAnsi" w:hAnsiTheme="majorHAnsi"/>
+                <w:spacing w:val="-2"/>
+                <w:sz w:val="20"/>
+                <w:szCs w:val="28"/>
+              </w:rPr>
+              <w:t>100)</w:t>
             </w:r>
           </w:p>
         </w:tc>
@@ -4782,14 +5081,25 @@
                 <w:szCs w:val="28"/>
               </w:rPr>
             </w:pPr>
-            <w:r>
-              <w:rPr>
-                <w:rFonts w:asciiTheme="majorHAnsi" w:hAnsiTheme="majorHAnsi"/>
-                <w:spacing w:val="-2"/>
-                <w:sz w:val="20"/>
-                <w:szCs w:val="28"/>
-              </w:rPr>
-              <w:t>DECIMAL(10,7)</w:t>
+            <w:proofErr w:type="gramStart"/>
+            <w:r>
+              <w:rPr>
+                <w:rFonts w:asciiTheme="majorHAnsi" w:hAnsiTheme="majorHAnsi"/>
+                <w:spacing w:val="-2"/>
+                <w:sz w:val="20"/>
+                <w:szCs w:val="28"/>
+              </w:rPr>
+              <w:t>DECIMAL(</w:t>
+            </w:r>
+            <w:proofErr w:type="gramEnd"/>
+            <w:r>
+              <w:rPr>
+                <w:rFonts w:asciiTheme="majorHAnsi" w:hAnsiTheme="majorHAnsi"/>
+                <w:spacing w:val="-2"/>
+                <w:sz w:val="20"/>
+                <w:szCs w:val="28"/>
+              </w:rPr>
+              <w:t>10,7)</w:t>
             </w:r>
           </w:p>
         </w:tc>
@@ -4891,14 +5201,25 @@
                 <w:szCs w:val="28"/>
               </w:rPr>
             </w:pPr>
-            <w:r>
-              <w:rPr>
-                <w:rFonts w:asciiTheme="majorHAnsi" w:hAnsiTheme="majorHAnsi"/>
-                <w:spacing w:val="-2"/>
-                <w:sz w:val="20"/>
-                <w:szCs w:val="28"/>
-              </w:rPr>
-              <w:t>DECIMAL(10,7)</w:t>
+            <w:proofErr w:type="gramStart"/>
+            <w:r>
+              <w:rPr>
+                <w:rFonts w:asciiTheme="majorHAnsi" w:hAnsiTheme="majorHAnsi"/>
+                <w:spacing w:val="-2"/>
+                <w:sz w:val="20"/>
+                <w:szCs w:val="28"/>
+              </w:rPr>
+              <w:t>DECIMAL(</w:t>
+            </w:r>
+            <w:proofErr w:type="gramEnd"/>
+            <w:r>
+              <w:rPr>
+                <w:rFonts w:asciiTheme="majorHAnsi" w:hAnsiTheme="majorHAnsi"/>
+                <w:spacing w:val="-2"/>
+                <w:sz w:val="20"/>
+                <w:szCs w:val="28"/>
+              </w:rPr>
+              <w:t>10,7)</w:t>
             </w:r>
           </w:p>
         </w:tc>
@@ -5107,6 +5428,7 @@
                 <w:szCs w:val="28"/>
               </w:rPr>
             </w:pPr>
+            <w:proofErr w:type="spellStart"/>
             <w:r>
               <w:rPr>
                 <w:rFonts w:asciiTheme="majorHAnsi" w:hAnsiTheme="majorHAnsi"/>
@@ -5116,6 +5438,7 @@
               </w:rPr>
               <w:t>created_at</w:t>
             </w:r>
+            <w:proofErr w:type="spellEnd"/>
           </w:p>
         </w:tc>
         <w:tc>
@@ -5265,6 +5588,7 @@
         </w:rPr>
         <w:t xml:space="preserve">Table: </w:t>
       </w:r>
+      <w:proofErr w:type="spellStart"/>
       <w:r>
         <w:rPr>
           <w:rFonts w:asciiTheme="majorHAnsi" w:hAnsiTheme="majorHAnsi"/>
@@ -5275,6 +5599,7 @@
         </w:rPr>
         <w:t>Bike_Models</w:t>
       </w:r>
+      <w:proofErr w:type="spellEnd"/>
     </w:p>
     <w:tbl>
       <w:tblPr>
@@ -5461,6 +5786,7 @@
                 <w:szCs w:val="28"/>
               </w:rPr>
             </w:pPr>
+            <w:proofErr w:type="spellStart"/>
             <w:r>
               <w:rPr>
                 <w:rFonts w:asciiTheme="majorHAnsi" w:hAnsiTheme="majorHAnsi"/>
@@ -5470,6 +5796,7 @@
               </w:rPr>
               <w:t>bike_model_id</w:t>
             </w:r>
+            <w:proofErr w:type="spellEnd"/>
           </w:p>
         </w:tc>
         <w:tc>
@@ -5620,14 +5947,25 @@
                 <w:szCs w:val="28"/>
               </w:rPr>
             </w:pPr>
-            <w:r>
-              <w:rPr>
-                <w:rFonts w:asciiTheme="majorHAnsi" w:hAnsiTheme="majorHAnsi"/>
-                <w:spacing w:val="-2"/>
-                <w:sz w:val="20"/>
-                <w:szCs w:val="28"/>
-              </w:rPr>
-              <w:t>VARCHAR(100)</w:t>
+            <w:proofErr w:type="gramStart"/>
+            <w:r>
+              <w:rPr>
+                <w:rFonts w:asciiTheme="majorHAnsi" w:hAnsiTheme="majorHAnsi"/>
+                <w:spacing w:val="-2"/>
+                <w:sz w:val="20"/>
+                <w:szCs w:val="28"/>
+              </w:rPr>
+              <w:t>VARCHAR(</w:t>
+            </w:r>
+            <w:proofErr w:type="gramEnd"/>
+            <w:r>
+              <w:rPr>
+                <w:rFonts w:asciiTheme="majorHAnsi" w:hAnsiTheme="majorHAnsi"/>
+                <w:spacing w:val="-2"/>
+                <w:sz w:val="20"/>
+                <w:szCs w:val="28"/>
+              </w:rPr>
+              <w:t>100)</w:t>
             </w:r>
           </w:p>
         </w:tc>
@@ -5703,6 +6041,7 @@
                 <w:szCs w:val="28"/>
               </w:rPr>
             </w:pPr>
+            <w:proofErr w:type="spellStart"/>
             <w:r>
               <w:rPr>
                 <w:rFonts w:asciiTheme="majorHAnsi" w:hAnsiTheme="majorHAnsi"/>
@@ -5712,6 +6051,7 @@
               </w:rPr>
               <w:t>model_name</w:t>
             </w:r>
+            <w:proofErr w:type="spellEnd"/>
           </w:p>
         </w:tc>
         <w:tc>
@@ -5729,14 +6069,25 @@
                 <w:szCs w:val="28"/>
               </w:rPr>
             </w:pPr>
-            <w:r>
-              <w:rPr>
-                <w:rFonts w:asciiTheme="majorHAnsi" w:hAnsiTheme="majorHAnsi"/>
-                <w:spacing w:val="-2"/>
-                <w:sz w:val="20"/>
-                <w:szCs w:val="28"/>
-              </w:rPr>
-              <w:t>VARCHAR(100)</w:t>
+            <w:proofErr w:type="gramStart"/>
+            <w:r>
+              <w:rPr>
+                <w:rFonts w:asciiTheme="majorHAnsi" w:hAnsiTheme="majorHAnsi"/>
+                <w:spacing w:val="-2"/>
+                <w:sz w:val="20"/>
+                <w:szCs w:val="28"/>
+              </w:rPr>
+              <w:t>VARCHAR(</w:t>
+            </w:r>
+            <w:proofErr w:type="gramEnd"/>
+            <w:r>
+              <w:rPr>
+                <w:rFonts w:asciiTheme="majorHAnsi" w:hAnsiTheme="majorHAnsi"/>
+                <w:spacing w:val="-2"/>
+                <w:sz w:val="20"/>
+                <w:szCs w:val="28"/>
+              </w:rPr>
+              <w:t>100)</w:t>
             </w:r>
           </w:p>
         </w:tc>
@@ -5820,6 +6171,7 @@
                 <w:szCs w:val="28"/>
               </w:rPr>
             </w:pPr>
+            <w:proofErr w:type="spellStart"/>
             <w:r>
               <w:rPr>
                 <w:rFonts w:asciiTheme="majorHAnsi" w:hAnsiTheme="majorHAnsi"/>
@@ -5829,6 +6181,7 @@
               </w:rPr>
               <w:t>bike_type</w:t>
             </w:r>
+            <w:proofErr w:type="spellEnd"/>
           </w:p>
         </w:tc>
         <w:tc>
@@ -5879,7 +6232,27 @@
                 <w:sz w:val="20"/>
                 <w:szCs w:val="28"/>
               </w:rPr>
-              <w:t>('mountain','road','electric','hybrid','folding')</w:t>
+              <w:t>('</w:t>
+            </w:r>
+            <w:proofErr w:type="spellStart"/>
+            <w:r>
+              <w:rPr>
+                <w:rFonts w:asciiTheme="majorHAnsi" w:hAnsiTheme="majorHAnsi"/>
+                <w:spacing w:val="-2"/>
+                <w:sz w:val="20"/>
+                <w:szCs w:val="28"/>
+              </w:rPr>
+              <w:t>mountain','road','electric','hybrid','folding</w:t>
+            </w:r>
+            <w:proofErr w:type="spellEnd"/>
+            <w:r>
+              <w:rPr>
+                <w:rFonts w:asciiTheme="majorHAnsi" w:hAnsiTheme="majorHAnsi"/>
+                <w:spacing w:val="-2"/>
+                <w:sz w:val="20"/>
+                <w:szCs w:val="28"/>
+              </w:rPr>
+              <w:t>')</w:t>
             </w:r>
           </w:p>
         </w:tc>
@@ -5937,6 +6310,7 @@
                 <w:szCs w:val="28"/>
               </w:rPr>
             </w:pPr>
+            <w:proofErr w:type="spellStart"/>
             <w:r>
               <w:rPr>
                 <w:rFonts w:asciiTheme="majorHAnsi" w:hAnsiTheme="majorHAnsi"/>
@@ -5946,6 +6320,7 @@
               </w:rPr>
               <w:t>default_rate_per_min</w:t>
             </w:r>
+            <w:proofErr w:type="spellEnd"/>
           </w:p>
         </w:tc>
         <w:tc>
@@ -5963,14 +6338,25 @@
                 <w:szCs w:val="28"/>
               </w:rPr>
             </w:pPr>
-            <w:r>
-              <w:rPr>
-                <w:rFonts w:asciiTheme="majorHAnsi" w:hAnsiTheme="majorHAnsi"/>
-                <w:spacing w:val="-2"/>
-                <w:sz w:val="20"/>
-                <w:szCs w:val="28"/>
-              </w:rPr>
-              <w:t>DECIMAL(8,2)</w:t>
+            <w:proofErr w:type="gramStart"/>
+            <w:r>
+              <w:rPr>
+                <w:rFonts w:asciiTheme="majorHAnsi" w:hAnsiTheme="majorHAnsi"/>
+                <w:spacing w:val="-2"/>
+                <w:sz w:val="20"/>
+                <w:szCs w:val="28"/>
+              </w:rPr>
+              <w:t>DECIMAL(</w:t>
+            </w:r>
+            <w:proofErr w:type="gramEnd"/>
+            <w:r>
+              <w:rPr>
+                <w:rFonts w:asciiTheme="majorHAnsi" w:hAnsiTheme="majorHAnsi"/>
+                <w:spacing w:val="-2"/>
+                <w:sz w:val="20"/>
+                <w:szCs w:val="28"/>
+              </w:rPr>
+              <w:t>8,2)</w:t>
             </w:r>
           </w:p>
         </w:tc>
@@ -6336,6 +6722,7 @@
                 <w:sz w:val="16"/>
               </w:rPr>
             </w:pPr>
+            <w:proofErr w:type="spellStart"/>
             <w:r>
               <w:rPr>
                 <w:spacing w:val="-2"/>
@@ -6343,6 +6730,7 @@
               </w:rPr>
               <w:t>bike_id</w:t>
             </w:r>
+            <w:proofErr w:type="spellEnd"/>
           </w:p>
         </w:tc>
         <w:tc>
@@ -6448,6 +6836,7 @@
                 <w:sz w:val="16"/>
               </w:rPr>
             </w:pPr>
+            <w:proofErr w:type="spellStart"/>
             <w:r>
               <w:rPr>
                 <w:spacing w:val="-2"/>
@@ -6455,6 +6844,7 @@
               </w:rPr>
               <w:t>bike_serial</w:t>
             </w:r>
+            <w:proofErr w:type="spellEnd"/>
           </w:p>
         </w:tc>
         <w:tc>
@@ -6470,12 +6860,21 @@
                 <w:sz w:val="16"/>
               </w:rPr>
             </w:pPr>
-            <w:r>
-              <w:rPr>
-                <w:spacing w:val="-2"/>
-                <w:sz w:val="16"/>
-              </w:rPr>
-              <w:t>VARCHAR(100)</w:t>
+            <w:proofErr w:type="gramStart"/>
+            <w:r>
+              <w:rPr>
+                <w:spacing w:val="-2"/>
+                <w:sz w:val="16"/>
+              </w:rPr>
+              <w:t>VARCHAR(</w:t>
+            </w:r>
+            <w:proofErr w:type="gramEnd"/>
+            <w:r>
+              <w:rPr>
+                <w:spacing w:val="-2"/>
+                <w:sz w:val="16"/>
+              </w:rPr>
+              <w:t>100)</w:t>
             </w:r>
           </w:p>
         </w:tc>
@@ -6554,6 +6953,7 @@
                 <w:sz w:val="16"/>
               </w:rPr>
             </w:pPr>
+            <w:proofErr w:type="spellStart"/>
             <w:r>
               <w:rPr>
                 <w:spacing w:val="-2"/>
@@ -6561,6 +6961,7 @@
               </w:rPr>
               <w:t>bike_model_id</w:t>
             </w:r>
+            <w:proofErr w:type="spellEnd"/>
           </w:p>
         </w:tc>
         <w:tc>
@@ -6633,11 +7034,33 @@
               </w:rPr>
               <w:t xml:space="preserve"> </w:t>
             </w:r>
-            <w:r>
-              <w:rPr>
-                <w:sz w:val="16"/>
-              </w:rPr>
-              <w:t xml:space="preserve">bike_models.bike_model_id, </w:t>
+            <w:proofErr w:type="spellStart"/>
+            <w:r>
+              <w:rPr>
+                <w:sz w:val="16"/>
+              </w:rPr>
+              <w:t>bike_</w:t>
+            </w:r>
+            <w:proofErr w:type="gramStart"/>
+            <w:r>
+              <w:rPr>
+                <w:sz w:val="16"/>
+              </w:rPr>
+              <w:t>models.bike</w:t>
+            </w:r>
+            <w:proofErr w:type="gramEnd"/>
+            <w:r>
+              <w:rPr>
+                <w:sz w:val="16"/>
+              </w:rPr>
+              <w:t>_model_id</w:t>
+            </w:r>
+            <w:proofErr w:type="spellEnd"/>
+            <w:r>
+              <w:rPr>
+                <w:sz w:val="16"/>
+              </w:rPr>
+              <w:t xml:space="preserve">, </w:t>
             </w:r>
             <w:r>
               <w:rPr>
@@ -6695,6 +7118,7 @@
                 <w:sz w:val="16"/>
               </w:rPr>
             </w:pPr>
+            <w:proofErr w:type="spellStart"/>
             <w:r>
               <w:rPr>
                 <w:spacing w:val="-2"/>
@@ -6702,6 +7126,7 @@
               </w:rPr>
               <w:t>custom_model</w:t>
             </w:r>
+            <w:proofErr w:type="spellEnd"/>
           </w:p>
         </w:tc>
         <w:tc>
@@ -6717,12 +7142,21 @@
                 <w:sz w:val="16"/>
               </w:rPr>
             </w:pPr>
-            <w:r>
-              <w:rPr>
-                <w:spacing w:val="-2"/>
-                <w:sz w:val="16"/>
-              </w:rPr>
-              <w:t>VARCHAR(100)</w:t>
+            <w:proofErr w:type="gramStart"/>
+            <w:r>
+              <w:rPr>
+                <w:spacing w:val="-2"/>
+                <w:sz w:val="16"/>
+              </w:rPr>
+              <w:t>VARCHAR(</w:t>
+            </w:r>
+            <w:proofErr w:type="gramEnd"/>
+            <w:r>
+              <w:rPr>
+                <w:spacing w:val="-2"/>
+                <w:sz w:val="16"/>
+              </w:rPr>
+              <w:t>100)</w:t>
             </w:r>
           </w:p>
         </w:tc>
@@ -6795,6 +7229,7 @@
                 <w:sz w:val="16"/>
               </w:rPr>
             </w:pPr>
+            <w:proofErr w:type="spellStart"/>
             <w:r>
               <w:rPr>
                 <w:spacing w:val="-2"/>
@@ -6802,6 +7237,7 @@
               </w:rPr>
               <w:t>current_status</w:t>
             </w:r>
+            <w:proofErr w:type="spellEnd"/>
           </w:p>
         </w:tc>
         <w:tc>
@@ -6889,6 +7325,7 @@
                 <w:sz w:val="16"/>
               </w:rPr>
             </w:pPr>
+            <w:proofErr w:type="spellStart"/>
             <w:r>
               <w:rPr>
                 <w:spacing w:val="-2"/>
@@ -6896,6 +7333,7 @@
               </w:rPr>
               <w:t>rental_rate_per_min</w:t>
             </w:r>
+            <w:proofErr w:type="spellEnd"/>
           </w:p>
         </w:tc>
         <w:tc>
@@ -6911,12 +7349,21 @@
                 <w:sz w:val="16"/>
               </w:rPr>
             </w:pPr>
-            <w:r>
-              <w:rPr>
-                <w:spacing w:val="-2"/>
-                <w:sz w:val="16"/>
-              </w:rPr>
-              <w:t>DECIMAL(8,2)</w:t>
+            <w:proofErr w:type="gramStart"/>
+            <w:r>
+              <w:rPr>
+                <w:spacing w:val="-2"/>
+                <w:sz w:val="16"/>
+              </w:rPr>
+              <w:t>DECIMAL(</w:t>
+            </w:r>
+            <w:proofErr w:type="gramEnd"/>
+            <w:r>
+              <w:rPr>
+                <w:spacing w:val="-2"/>
+                <w:sz w:val="16"/>
+              </w:rPr>
+              <w:t>8,2)</w:t>
             </w:r>
           </w:p>
         </w:tc>
@@ -6995,6 +7442,7 @@
                 <w:sz w:val="16"/>
               </w:rPr>
             </w:pPr>
+            <w:proofErr w:type="spellStart"/>
             <w:r>
               <w:rPr>
                 <w:spacing w:val="-2"/>
@@ -7002,6 +7450,7 @@
               </w:rPr>
               <w:t>current_location_id</w:t>
             </w:r>
+            <w:proofErr w:type="spellEnd"/>
           </w:p>
         </w:tc>
         <w:tc>
@@ -7067,11 +7516,27 @@
               </w:rPr>
               <w:t xml:space="preserve"> </w:t>
             </w:r>
-            <w:r>
-              <w:rPr>
-                <w:sz w:val="16"/>
-              </w:rPr>
-              <w:t xml:space="preserve">locations.location_id, </w:t>
+            <w:proofErr w:type="spellStart"/>
+            <w:proofErr w:type="gramStart"/>
+            <w:r>
+              <w:rPr>
+                <w:sz w:val="16"/>
+              </w:rPr>
+              <w:t>locations.location</w:t>
+            </w:r>
+            <w:proofErr w:type="gramEnd"/>
+            <w:r>
+              <w:rPr>
+                <w:sz w:val="16"/>
+              </w:rPr>
+              <w:t>_id</w:t>
+            </w:r>
+            <w:proofErr w:type="spellEnd"/>
+            <w:r>
+              <w:rPr>
+                <w:sz w:val="16"/>
+              </w:rPr>
+              <w:t xml:space="preserve">, </w:t>
             </w:r>
             <w:r>
               <w:rPr>
@@ -7129,6 +7594,7 @@
                 <w:sz w:val="16"/>
               </w:rPr>
             </w:pPr>
+            <w:proofErr w:type="spellStart"/>
             <w:r>
               <w:rPr>
                 <w:spacing w:val="-2"/>
@@ -7136,6 +7602,7 @@
               </w:rPr>
               <w:t>last_maintenance_at</w:t>
             </w:r>
+            <w:proofErr w:type="spellEnd"/>
           </w:p>
         </w:tc>
         <w:tc>
@@ -7229,6 +7696,7 @@
                 <w:sz w:val="16"/>
               </w:rPr>
             </w:pPr>
+            <w:proofErr w:type="spellStart"/>
             <w:r>
               <w:rPr>
                 <w:spacing w:val="-2"/>
@@ -7236,6 +7704,7 @@
               </w:rPr>
               <w:t>km_or_mileage</w:t>
             </w:r>
+            <w:proofErr w:type="spellEnd"/>
           </w:p>
         </w:tc>
         <w:tc>
@@ -7251,12 +7720,21 @@
                 <w:sz w:val="16"/>
               </w:rPr>
             </w:pPr>
-            <w:r>
-              <w:rPr>
-                <w:spacing w:val="-2"/>
-                <w:sz w:val="16"/>
-              </w:rPr>
-              <w:t>DECIMAL(9,2)</w:t>
+            <w:proofErr w:type="gramStart"/>
+            <w:r>
+              <w:rPr>
+                <w:spacing w:val="-2"/>
+                <w:sz w:val="16"/>
+              </w:rPr>
+              <w:t>DECIMAL(</w:t>
+            </w:r>
+            <w:proofErr w:type="gramEnd"/>
+            <w:r>
+              <w:rPr>
+                <w:spacing w:val="-2"/>
+                <w:sz w:val="16"/>
+              </w:rPr>
+              <w:t>9,2)</w:t>
             </w:r>
           </w:p>
         </w:tc>
@@ -7323,6 +7801,7 @@
                 <w:sz w:val="16"/>
               </w:rPr>
             </w:pPr>
+            <w:proofErr w:type="spellStart"/>
             <w:r>
               <w:rPr>
                 <w:spacing w:val="-2"/>
@@ -7330,6 +7809,7 @@
               </w:rPr>
               <w:t>added_at</w:t>
             </w:r>
+            <w:proofErr w:type="spellEnd"/>
           </w:p>
         </w:tc>
         <w:tc>
@@ -7593,6 +8073,7 @@
                 <w:sz w:val="16"/>
               </w:rPr>
             </w:pPr>
+            <w:proofErr w:type="spellStart"/>
             <w:r>
               <w:rPr>
                 <w:spacing w:val="-2"/>
@@ -7600,6 +8081,7 @@
               </w:rPr>
               <w:t>transfer_id</w:t>
             </w:r>
+            <w:proofErr w:type="spellEnd"/>
           </w:p>
         </w:tc>
         <w:tc>
@@ -7701,6 +8183,7 @@
                 <w:sz w:val="16"/>
               </w:rPr>
             </w:pPr>
+            <w:proofErr w:type="spellStart"/>
             <w:r>
               <w:rPr>
                 <w:spacing w:val="-2"/>
@@ -7708,6 +8191,7 @@
               </w:rPr>
               <w:t>bike_id</w:t>
             </w:r>
+            <w:proofErr w:type="spellEnd"/>
           </w:p>
         </w:tc>
         <w:tc>
@@ -7771,11 +8255,27 @@
               </w:rPr>
               <w:t xml:space="preserve"> </w:t>
             </w:r>
-            <w:r>
-              <w:rPr>
-                <w:sz w:val="16"/>
-              </w:rPr>
-              <w:t xml:space="preserve">bikes.bike_id, NOT </w:t>
+            <w:proofErr w:type="spellStart"/>
+            <w:proofErr w:type="gramStart"/>
+            <w:r>
+              <w:rPr>
+                <w:sz w:val="16"/>
+              </w:rPr>
+              <w:t>bikes.bike</w:t>
+            </w:r>
+            <w:proofErr w:type="gramEnd"/>
+            <w:r>
+              <w:rPr>
+                <w:sz w:val="16"/>
+              </w:rPr>
+              <w:t>_id</w:t>
+            </w:r>
+            <w:proofErr w:type="spellEnd"/>
+            <w:r>
+              <w:rPr>
+                <w:sz w:val="16"/>
+              </w:rPr>
+              <w:t xml:space="preserve">, NOT </w:t>
             </w:r>
             <w:r>
               <w:rPr>
@@ -7825,6 +8325,7 @@
                 <w:sz w:val="16"/>
               </w:rPr>
             </w:pPr>
+            <w:proofErr w:type="spellStart"/>
             <w:r>
               <w:rPr>
                 <w:spacing w:val="-2"/>
@@ -7832,6 +8333,7 @@
               </w:rPr>
               <w:t>from_location_id</w:t>
             </w:r>
+            <w:proofErr w:type="spellEnd"/>
           </w:p>
         </w:tc>
         <w:tc>
@@ -7895,11 +8397,27 @@
               </w:rPr>
               <w:t xml:space="preserve"> </w:t>
             </w:r>
-            <w:r>
-              <w:rPr>
-                <w:sz w:val="16"/>
-              </w:rPr>
-              <w:t xml:space="preserve">locations.location_id, </w:t>
+            <w:proofErr w:type="spellStart"/>
+            <w:proofErr w:type="gramStart"/>
+            <w:r>
+              <w:rPr>
+                <w:sz w:val="16"/>
+              </w:rPr>
+              <w:t>locations.location</w:t>
+            </w:r>
+            <w:proofErr w:type="gramEnd"/>
+            <w:r>
+              <w:rPr>
+                <w:sz w:val="16"/>
+              </w:rPr>
+              <w:t>_id</w:t>
+            </w:r>
+            <w:proofErr w:type="spellEnd"/>
+            <w:r>
+              <w:rPr>
+                <w:sz w:val="16"/>
+              </w:rPr>
+              <w:t xml:space="preserve">, </w:t>
             </w:r>
             <w:r>
               <w:rPr>
@@ -7955,6 +8473,7 @@
                 <w:sz w:val="16"/>
               </w:rPr>
             </w:pPr>
+            <w:proofErr w:type="spellStart"/>
             <w:r>
               <w:rPr>
                 <w:spacing w:val="-2"/>
@@ -7962,6 +8481,7 @@
               </w:rPr>
               <w:t>to_location_id</w:t>
             </w:r>
+            <w:proofErr w:type="spellEnd"/>
           </w:p>
         </w:tc>
         <w:tc>
@@ -8032,11 +8552,27 @@
               </w:rPr>
               <w:t xml:space="preserve"> </w:t>
             </w:r>
-            <w:r>
-              <w:rPr>
-                <w:sz w:val="16"/>
-              </w:rPr>
-              <w:t xml:space="preserve">locations.location_id, NOT </w:t>
+            <w:proofErr w:type="spellStart"/>
+            <w:proofErr w:type="gramStart"/>
+            <w:r>
+              <w:rPr>
+                <w:sz w:val="16"/>
+              </w:rPr>
+              <w:t>locations.location</w:t>
+            </w:r>
+            <w:proofErr w:type="gramEnd"/>
+            <w:r>
+              <w:rPr>
+                <w:sz w:val="16"/>
+              </w:rPr>
+              <w:t>_id</w:t>
+            </w:r>
+            <w:proofErr w:type="spellEnd"/>
+            <w:r>
+              <w:rPr>
+                <w:sz w:val="16"/>
+              </w:rPr>
+              <w:t xml:space="preserve">, NOT </w:t>
             </w:r>
             <w:r>
               <w:rPr>
@@ -8092,6 +8628,7 @@
                 <w:sz w:val="16"/>
               </w:rPr>
             </w:pPr>
+            <w:proofErr w:type="spellStart"/>
             <w:r>
               <w:rPr>
                 <w:spacing w:val="-2"/>
@@ -8099,6 +8636,7 @@
               </w:rPr>
               <w:t>performed_by</w:t>
             </w:r>
+            <w:proofErr w:type="spellEnd"/>
           </w:p>
         </w:tc>
         <w:tc>
@@ -8163,11 +8701,27 @@
               </w:rPr>
               <w:t xml:space="preserve"> </w:t>
             </w:r>
-            <w:r>
-              <w:rPr>
-                <w:sz w:val="16"/>
-              </w:rPr>
-              <w:t xml:space="preserve">staff.staff_id, </w:t>
+            <w:proofErr w:type="spellStart"/>
+            <w:proofErr w:type="gramStart"/>
+            <w:r>
+              <w:rPr>
+                <w:sz w:val="16"/>
+              </w:rPr>
+              <w:t>staff.staff</w:t>
+            </w:r>
+            <w:proofErr w:type="gramEnd"/>
+            <w:r>
+              <w:rPr>
+                <w:sz w:val="16"/>
+              </w:rPr>
+              <w:t>_id</w:t>
+            </w:r>
+            <w:proofErr w:type="spellEnd"/>
+            <w:r>
+              <w:rPr>
+                <w:sz w:val="16"/>
+              </w:rPr>
+              <w:t xml:space="preserve">, </w:t>
             </w:r>
             <w:r>
               <w:rPr>
@@ -8223,6 +8777,7 @@
                 <w:sz w:val="16"/>
               </w:rPr>
             </w:pPr>
+            <w:proofErr w:type="spellStart"/>
             <w:r>
               <w:rPr>
                 <w:spacing w:val="-2"/>
@@ -8230,6 +8785,7 @@
               </w:rPr>
               <w:t>transfer_date</w:t>
             </w:r>
+            <w:proofErr w:type="spellEnd"/>
           </w:p>
         </w:tc>
         <w:tc>
@@ -8575,6 +9131,7 @@
                 <w:sz w:val="16"/>
               </w:rPr>
             </w:pPr>
+            <w:proofErr w:type="spellStart"/>
             <w:r>
               <w:rPr>
                 <w:spacing w:val="-2"/>
@@ -8582,6 +9139,7 @@
               </w:rPr>
               <w:t>reservation_id</w:t>
             </w:r>
+            <w:proofErr w:type="spellEnd"/>
           </w:p>
         </w:tc>
         <w:tc>
@@ -8684,6 +9242,7 @@
                 <w:sz w:val="16"/>
               </w:rPr>
             </w:pPr>
+            <w:proofErr w:type="spellStart"/>
             <w:r>
               <w:rPr>
                 <w:spacing w:val="-2"/>
@@ -8691,6 +9250,7 @@
               </w:rPr>
               <w:t>customer_id</w:t>
             </w:r>
+            <w:proofErr w:type="spellEnd"/>
           </w:p>
         </w:tc>
         <w:tc>
@@ -8754,11 +9314,27 @@
               </w:rPr>
               <w:t xml:space="preserve"> </w:t>
             </w:r>
-            <w:r>
-              <w:rPr>
-                <w:sz w:val="16"/>
-              </w:rPr>
-              <w:t xml:space="preserve">customers.customer_id, NOT </w:t>
+            <w:proofErr w:type="spellStart"/>
+            <w:proofErr w:type="gramStart"/>
+            <w:r>
+              <w:rPr>
+                <w:sz w:val="16"/>
+              </w:rPr>
+              <w:t>customers.customer</w:t>
+            </w:r>
+            <w:proofErr w:type="gramEnd"/>
+            <w:r>
+              <w:rPr>
+                <w:sz w:val="16"/>
+              </w:rPr>
+              <w:t>_id</w:t>
+            </w:r>
+            <w:proofErr w:type="spellEnd"/>
+            <w:r>
+              <w:rPr>
+                <w:sz w:val="16"/>
+              </w:rPr>
+              <w:t xml:space="preserve">, NOT </w:t>
             </w:r>
             <w:r>
               <w:rPr>
@@ -8809,6 +9385,7 @@
                 <w:sz w:val="16"/>
               </w:rPr>
             </w:pPr>
+            <w:proofErr w:type="spellStart"/>
             <w:r>
               <w:rPr>
                 <w:spacing w:val="-2"/>
@@ -8816,6 +9393,7 @@
               </w:rPr>
               <w:t>bike_id</w:t>
             </w:r>
+            <w:proofErr w:type="spellEnd"/>
           </w:p>
         </w:tc>
         <w:tc>
@@ -8879,11 +9457,27 @@
               </w:rPr>
               <w:t xml:space="preserve"> </w:t>
             </w:r>
-            <w:r>
-              <w:rPr>
-                <w:sz w:val="16"/>
-              </w:rPr>
-              <w:t xml:space="preserve">bikes.bike_id, </w:t>
+            <w:proofErr w:type="spellStart"/>
+            <w:proofErr w:type="gramStart"/>
+            <w:r>
+              <w:rPr>
+                <w:sz w:val="16"/>
+              </w:rPr>
+              <w:t>bikes.bike</w:t>
+            </w:r>
+            <w:proofErr w:type="gramEnd"/>
+            <w:r>
+              <w:rPr>
+                <w:sz w:val="16"/>
+              </w:rPr>
+              <w:t>_id</w:t>
+            </w:r>
+            <w:proofErr w:type="spellEnd"/>
+            <w:r>
+              <w:rPr>
+                <w:sz w:val="16"/>
+              </w:rPr>
+              <w:t xml:space="preserve">, </w:t>
             </w:r>
             <w:r>
               <w:rPr>
@@ -8934,6 +9528,7 @@
                 <w:sz w:val="16"/>
               </w:rPr>
             </w:pPr>
+            <w:proofErr w:type="spellStart"/>
             <w:r>
               <w:rPr>
                 <w:spacing w:val="-2"/>
@@ -8941,6 +9536,7 @@
               </w:rPr>
               <w:t>location_id</w:t>
             </w:r>
+            <w:proofErr w:type="spellEnd"/>
           </w:p>
         </w:tc>
         <w:tc>
@@ -9011,11 +9607,27 @@
               </w:rPr>
               <w:t xml:space="preserve"> </w:t>
             </w:r>
-            <w:r>
-              <w:rPr>
-                <w:sz w:val="16"/>
-              </w:rPr>
-              <w:t xml:space="preserve">locations.location_id, NOT </w:t>
+            <w:proofErr w:type="spellStart"/>
+            <w:proofErr w:type="gramStart"/>
+            <w:r>
+              <w:rPr>
+                <w:sz w:val="16"/>
+              </w:rPr>
+              <w:t>locations.location</w:t>
+            </w:r>
+            <w:proofErr w:type="gramEnd"/>
+            <w:r>
+              <w:rPr>
+                <w:sz w:val="16"/>
+              </w:rPr>
+              <w:t>_id</w:t>
+            </w:r>
+            <w:proofErr w:type="spellEnd"/>
+            <w:r>
+              <w:rPr>
+                <w:sz w:val="16"/>
+              </w:rPr>
+              <w:t xml:space="preserve">, NOT </w:t>
             </w:r>
             <w:r>
               <w:rPr>
@@ -9066,6 +9678,7 @@
                 <w:sz w:val="16"/>
               </w:rPr>
             </w:pPr>
+            <w:proofErr w:type="spellStart"/>
             <w:r>
               <w:rPr>
                 <w:spacing w:val="-2"/>
@@ -9073,6 +9686,7 @@
               </w:rPr>
               <w:t>start_datetime</w:t>
             </w:r>
+            <w:proofErr w:type="spellEnd"/>
           </w:p>
         </w:tc>
         <w:tc>
@@ -9169,6 +9783,7 @@
                 <w:sz w:val="16"/>
               </w:rPr>
             </w:pPr>
+            <w:proofErr w:type="spellStart"/>
             <w:r>
               <w:rPr>
                 <w:spacing w:val="-2"/>
@@ -9176,6 +9791,7 @@
               </w:rPr>
               <w:t>end_datetime</w:t>
             </w:r>
+            <w:proofErr w:type="spellEnd"/>
           </w:p>
         </w:tc>
         <w:tc>
@@ -9313,7 +9929,23 @@
                 <w:spacing w:val="-2"/>
                 <w:sz w:val="16"/>
               </w:rPr>
-              <w:t>('booked','cancelled','expired','fulfilled')</w:t>
+              <w:t>('</w:t>
+            </w:r>
+            <w:proofErr w:type="spellStart"/>
+            <w:r>
+              <w:rPr>
+                <w:spacing w:val="-2"/>
+                <w:sz w:val="16"/>
+              </w:rPr>
+              <w:t>booked','cancelled','expired','fulfilled</w:t>
+            </w:r>
+            <w:proofErr w:type="spellEnd"/>
+            <w:r>
+              <w:rPr>
+                <w:spacing w:val="-2"/>
+                <w:sz w:val="16"/>
+              </w:rPr>
+              <w:t>')</w:t>
             </w:r>
           </w:p>
         </w:tc>
@@ -9357,6 +9989,7 @@
                 <w:sz w:val="16"/>
               </w:rPr>
             </w:pPr>
+            <w:proofErr w:type="spellStart"/>
             <w:r>
               <w:rPr>
                 <w:spacing w:val="-2"/>
@@ -9364,6 +9997,7 @@
               </w:rPr>
               <w:t>created_at</w:t>
             </w:r>
+            <w:proofErr w:type="spellEnd"/>
           </w:p>
         </w:tc>
         <w:tc>
@@ -9627,6 +10261,7 @@
                 <w:sz w:val="16"/>
               </w:rPr>
             </w:pPr>
+            <w:proofErr w:type="spellStart"/>
             <w:r>
               <w:rPr>
                 <w:spacing w:val="-2"/>
@@ -9634,6 +10269,7 @@
               </w:rPr>
               <w:t>rental_id</w:t>
             </w:r>
+            <w:proofErr w:type="spellEnd"/>
           </w:p>
         </w:tc>
         <w:tc>
@@ -9737,6 +10373,7 @@
                 <w:sz w:val="16"/>
               </w:rPr>
             </w:pPr>
+            <w:proofErr w:type="spellStart"/>
             <w:r>
               <w:rPr>
                 <w:spacing w:val="-2"/>
@@ -9744,6 +10381,7 @@
               </w:rPr>
               <w:t>rental_reference</w:t>
             </w:r>
+            <w:proofErr w:type="spellEnd"/>
           </w:p>
         </w:tc>
         <w:tc>
@@ -9758,12 +10396,21 @@
                 <w:sz w:val="16"/>
               </w:rPr>
             </w:pPr>
-            <w:r>
-              <w:rPr>
-                <w:spacing w:val="-2"/>
-                <w:sz w:val="16"/>
-              </w:rPr>
-              <w:t>VARCHAR(50)</w:t>
+            <w:proofErr w:type="gramStart"/>
+            <w:r>
+              <w:rPr>
+                <w:spacing w:val="-2"/>
+                <w:sz w:val="16"/>
+              </w:rPr>
+              <w:t>VARCHAR(</w:t>
+            </w:r>
+            <w:proofErr w:type="gramEnd"/>
+            <w:r>
+              <w:rPr>
+                <w:spacing w:val="-2"/>
+                <w:sz w:val="16"/>
+              </w:rPr>
+              <w:t>50)</w:t>
             </w:r>
           </w:p>
         </w:tc>
@@ -9835,6 +10482,7 @@
                 <w:sz w:val="16"/>
               </w:rPr>
             </w:pPr>
+            <w:proofErr w:type="spellStart"/>
             <w:r>
               <w:rPr>
                 <w:spacing w:val="-2"/>
@@ -9842,6 +10490,7 @@
               </w:rPr>
               <w:t>customer_id</w:t>
             </w:r>
+            <w:proofErr w:type="spellEnd"/>
           </w:p>
         </w:tc>
         <w:tc>
@@ -9905,11 +10554,27 @@
               </w:rPr>
               <w:t xml:space="preserve"> </w:t>
             </w:r>
-            <w:r>
-              <w:rPr>
-                <w:sz w:val="16"/>
-              </w:rPr>
-              <w:t xml:space="preserve">customers.customer_id, NOT </w:t>
+            <w:proofErr w:type="spellStart"/>
+            <w:proofErr w:type="gramStart"/>
+            <w:r>
+              <w:rPr>
+                <w:sz w:val="16"/>
+              </w:rPr>
+              <w:t>customers.customer</w:t>
+            </w:r>
+            <w:proofErr w:type="gramEnd"/>
+            <w:r>
+              <w:rPr>
+                <w:sz w:val="16"/>
+              </w:rPr>
+              <w:t>_id</w:t>
+            </w:r>
+            <w:proofErr w:type="spellEnd"/>
+            <w:r>
+              <w:rPr>
+                <w:sz w:val="16"/>
+              </w:rPr>
+              <w:t xml:space="preserve">, NOT </w:t>
             </w:r>
             <w:r>
               <w:rPr>
@@ -9961,6 +10626,7 @@
                 <w:sz w:val="16"/>
               </w:rPr>
             </w:pPr>
+            <w:proofErr w:type="spellStart"/>
             <w:r>
               <w:rPr>
                 <w:spacing w:val="-2"/>
@@ -9968,6 +10634,7 @@
               </w:rPr>
               <w:t>bike_id</w:t>
             </w:r>
+            <w:proofErr w:type="spellEnd"/>
           </w:p>
         </w:tc>
         <w:tc>
@@ -10031,11 +10698,27 @@
               </w:rPr>
               <w:t xml:space="preserve"> </w:t>
             </w:r>
-            <w:r>
-              <w:rPr>
-                <w:sz w:val="16"/>
-              </w:rPr>
-              <w:t xml:space="preserve">bikes.bike_id, NOT </w:t>
+            <w:proofErr w:type="spellStart"/>
+            <w:proofErr w:type="gramStart"/>
+            <w:r>
+              <w:rPr>
+                <w:sz w:val="16"/>
+              </w:rPr>
+              <w:t>bikes.bike</w:t>
+            </w:r>
+            <w:proofErr w:type="gramEnd"/>
+            <w:r>
+              <w:rPr>
+                <w:sz w:val="16"/>
+              </w:rPr>
+              <w:t>_id</w:t>
+            </w:r>
+            <w:proofErr w:type="spellEnd"/>
+            <w:r>
+              <w:rPr>
+                <w:sz w:val="16"/>
+              </w:rPr>
+              <w:t xml:space="preserve">, NOT </w:t>
             </w:r>
             <w:r>
               <w:rPr>
@@ -10086,6 +10769,7 @@
                 <w:sz w:val="16"/>
               </w:rPr>
             </w:pPr>
+            <w:proofErr w:type="spellStart"/>
             <w:r>
               <w:rPr>
                 <w:spacing w:val="-2"/>
@@ -10093,6 +10777,7 @@
               </w:rPr>
               <w:t>start_location_id</w:t>
             </w:r>
+            <w:proofErr w:type="spellEnd"/>
           </w:p>
         </w:tc>
         <w:tc>
@@ -10163,11 +10848,27 @@
               </w:rPr>
               <w:t xml:space="preserve"> </w:t>
             </w:r>
-            <w:r>
-              <w:rPr>
-                <w:sz w:val="16"/>
-              </w:rPr>
-              <w:t xml:space="preserve">locations.location_id, NOT </w:t>
+            <w:proofErr w:type="spellStart"/>
+            <w:proofErr w:type="gramStart"/>
+            <w:r>
+              <w:rPr>
+                <w:sz w:val="16"/>
+              </w:rPr>
+              <w:t>locations.location</w:t>
+            </w:r>
+            <w:proofErr w:type="gramEnd"/>
+            <w:r>
+              <w:rPr>
+                <w:sz w:val="16"/>
+              </w:rPr>
+              <w:t>_id</w:t>
+            </w:r>
+            <w:proofErr w:type="spellEnd"/>
+            <w:r>
+              <w:rPr>
+                <w:sz w:val="16"/>
+              </w:rPr>
+              <w:t xml:space="preserve">, NOT </w:t>
             </w:r>
             <w:r>
               <w:rPr>
@@ -10225,6 +10926,7 @@
                 <w:sz w:val="16"/>
               </w:rPr>
             </w:pPr>
+            <w:proofErr w:type="spellStart"/>
             <w:r>
               <w:rPr>
                 <w:spacing w:val="-2"/>
@@ -10232,6 +10934,7 @@
               </w:rPr>
               <w:t>end_location_id</w:t>
             </w:r>
+            <w:proofErr w:type="spellEnd"/>
           </w:p>
         </w:tc>
         <w:tc>
@@ -10295,11 +10998,27 @@
               </w:rPr>
               <w:t xml:space="preserve"> </w:t>
             </w:r>
-            <w:r>
-              <w:rPr>
-                <w:sz w:val="16"/>
-              </w:rPr>
-              <w:t xml:space="preserve">locations.location_id, </w:t>
+            <w:proofErr w:type="spellStart"/>
+            <w:proofErr w:type="gramStart"/>
+            <w:r>
+              <w:rPr>
+                <w:sz w:val="16"/>
+              </w:rPr>
+              <w:t>locations.location</w:t>
+            </w:r>
+            <w:proofErr w:type="gramEnd"/>
+            <w:r>
+              <w:rPr>
+                <w:sz w:val="16"/>
+              </w:rPr>
+              <w:t>_id</w:t>
+            </w:r>
+            <w:proofErr w:type="spellEnd"/>
+            <w:r>
+              <w:rPr>
+                <w:sz w:val="16"/>
+              </w:rPr>
+              <w:t xml:space="preserve">, </w:t>
             </w:r>
             <w:r>
               <w:rPr>
@@ -10357,6 +11076,7 @@
                 <w:sz w:val="16"/>
               </w:rPr>
             </w:pPr>
+            <w:proofErr w:type="spellStart"/>
             <w:r>
               <w:rPr>
                 <w:spacing w:val="-2"/>
@@ -10364,6 +11084,7 @@
               </w:rPr>
               <w:t>rental_start</w:t>
             </w:r>
+            <w:proofErr w:type="spellEnd"/>
           </w:p>
         </w:tc>
         <w:tc>
@@ -10461,6 +11182,7 @@
                 <w:sz w:val="16"/>
               </w:rPr>
             </w:pPr>
+            <w:proofErr w:type="spellStart"/>
             <w:r>
               <w:rPr>
                 <w:spacing w:val="-2"/>
@@ -10468,6 +11190,7 @@
               </w:rPr>
               <w:t>rental_end</w:t>
             </w:r>
+            <w:proofErr w:type="spellEnd"/>
           </w:p>
         </w:tc>
         <w:tc>
@@ -10559,6 +11282,7 @@
                 <w:sz w:val="16"/>
               </w:rPr>
             </w:pPr>
+            <w:proofErr w:type="spellStart"/>
             <w:r>
               <w:rPr>
                 <w:spacing w:val="-2"/>
@@ -10566,6 +11290,7 @@
               </w:rPr>
               <w:t>minutes_used</w:t>
             </w:r>
+            <w:proofErr w:type="spellEnd"/>
           </w:p>
         </w:tc>
         <w:tc>
@@ -10657,6 +11382,7 @@
                 <w:sz w:val="16"/>
               </w:rPr>
             </w:pPr>
+            <w:proofErr w:type="spellStart"/>
             <w:r>
               <w:rPr>
                 <w:spacing w:val="-2"/>
@@ -10664,6 +11390,7 @@
               </w:rPr>
               <w:t>base_cost</w:t>
             </w:r>
+            <w:proofErr w:type="spellEnd"/>
           </w:p>
         </w:tc>
         <w:tc>
@@ -10678,12 +11405,21 @@
                 <w:sz w:val="16"/>
               </w:rPr>
             </w:pPr>
-            <w:r>
-              <w:rPr>
-                <w:spacing w:val="-2"/>
-                <w:sz w:val="16"/>
-              </w:rPr>
-              <w:t>DECIMAL(10,2)</w:t>
+            <w:proofErr w:type="gramStart"/>
+            <w:r>
+              <w:rPr>
+                <w:spacing w:val="-2"/>
+                <w:sz w:val="16"/>
+              </w:rPr>
+              <w:t>DECIMAL(</w:t>
+            </w:r>
+            <w:proofErr w:type="gramEnd"/>
+            <w:r>
+              <w:rPr>
+                <w:spacing w:val="-2"/>
+                <w:sz w:val="16"/>
+              </w:rPr>
+              <w:t>10,2)</w:t>
             </w:r>
           </w:p>
         </w:tc>
@@ -10761,6 +11497,7 @@
                 <w:sz w:val="16"/>
               </w:rPr>
             </w:pPr>
+            <w:proofErr w:type="spellStart"/>
             <w:r>
               <w:rPr>
                 <w:spacing w:val="-2"/>
@@ -10768,6 +11505,7 @@
               </w:rPr>
               <w:t>late_fee</w:t>
             </w:r>
+            <w:proofErr w:type="spellEnd"/>
           </w:p>
         </w:tc>
         <w:tc>
@@ -10782,12 +11520,21 @@
                 <w:sz w:val="16"/>
               </w:rPr>
             </w:pPr>
-            <w:r>
-              <w:rPr>
-                <w:spacing w:val="-2"/>
-                <w:sz w:val="16"/>
-              </w:rPr>
-              <w:t>DECIMAL(10,2)</w:t>
+            <w:proofErr w:type="gramStart"/>
+            <w:r>
+              <w:rPr>
+                <w:spacing w:val="-2"/>
+                <w:sz w:val="16"/>
+              </w:rPr>
+              <w:t>DECIMAL(</w:t>
+            </w:r>
+            <w:proofErr w:type="gramEnd"/>
+            <w:r>
+              <w:rPr>
+                <w:spacing w:val="-2"/>
+                <w:sz w:val="16"/>
+              </w:rPr>
+              <w:t>10,2)</w:t>
             </w:r>
           </w:p>
         </w:tc>
@@ -10865,6 +11612,7 @@
                 <w:sz w:val="16"/>
               </w:rPr>
             </w:pPr>
+            <w:proofErr w:type="spellStart"/>
             <w:r>
               <w:rPr>
                 <w:spacing w:val="-2"/>
@@ -10872,6 +11620,7 @@
               </w:rPr>
               <w:t>damage_fee</w:t>
             </w:r>
+            <w:proofErr w:type="spellEnd"/>
           </w:p>
         </w:tc>
         <w:tc>
@@ -10886,12 +11635,21 @@
                 <w:sz w:val="16"/>
               </w:rPr>
             </w:pPr>
-            <w:r>
-              <w:rPr>
-                <w:spacing w:val="-2"/>
-                <w:sz w:val="16"/>
-              </w:rPr>
-              <w:t>DECIMAL(10,2)</w:t>
+            <w:proofErr w:type="gramStart"/>
+            <w:r>
+              <w:rPr>
+                <w:spacing w:val="-2"/>
+                <w:sz w:val="16"/>
+              </w:rPr>
+              <w:t>DECIMAL(</w:t>
+            </w:r>
+            <w:proofErr w:type="gramEnd"/>
+            <w:r>
+              <w:rPr>
+                <w:spacing w:val="-2"/>
+                <w:sz w:val="16"/>
+              </w:rPr>
+              <w:t>10,2)</w:t>
             </w:r>
           </w:p>
         </w:tc>
@@ -10969,6 +11727,7 @@
                 <w:sz w:val="16"/>
               </w:rPr>
             </w:pPr>
+            <w:proofErr w:type="spellStart"/>
             <w:r>
               <w:rPr>
                 <w:spacing w:val="-2"/>
@@ -10976,6 +11735,7 @@
               </w:rPr>
               <w:t>total_cost</w:t>
             </w:r>
+            <w:proofErr w:type="spellEnd"/>
           </w:p>
         </w:tc>
         <w:tc>
@@ -10990,12 +11750,21 @@
                 <w:sz w:val="16"/>
               </w:rPr>
             </w:pPr>
-            <w:r>
-              <w:rPr>
-                <w:spacing w:val="-2"/>
-                <w:sz w:val="16"/>
-              </w:rPr>
-              <w:t>DECIMAL(12,2)</w:t>
+            <w:proofErr w:type="gramStart"/>
+            <w:r>
+              <w:rPr>
+                <w:spacing w:val="-2"/>
+                <w:sz w:val="16"/>
+              </w:rPr>
+              <w:t>DECIMAL(</w:t>
+            </w:r>
+            <w:proofErr w:type="gramEnd"/>
+            <w:r>
+              <w:rPr>
+                <w:spacing w:val="-2"/>
+                <w:sz w:val="16"/>
+              </w:rPr>
+              <w:t>12,2)</w:t>
             </w:r>
           </w:p>
         </w:tc>
@@ -11066,6 +11835,7 @@
                 <w:sz w:val="16"/>
               </w:rPr>
             </w:pPr>
+            <w:proofErr w:type="spellStart"/>
             <w:r>
               <w:rPr>
                 <w:spacing w:val="-2"/>
@@ -11073,6 +11843,7 @@
               </w:rPr>
               <w:t>payment_status</w:t>
             </w:r>
+            <w:proofErr w:type="spellEnd"/>
           </w:p>
         </w:tc>
         <w:tc>
@@ -11113,7 +11884,23 @@
                 <w:spacing w:val="-2"/>
                 <w:sz w:val="16"/>
               </w:rPr>
-              <w:t>('pending','paid','failed','refunded')</w:t>
+              <w:t>('</w:t>
+            </w:r>
+            <w:proofErr w:type="spellStart"/>
+            <w:r>
+              <w:rPr>
+                <w:spacing w:val="-2"/>
+                <w:sz w:val="16"/>
+              </w:rPr>
+              <w:t>pending','paid','failed','refunded</w:t>
+            </w:r>
+            <w:proofErr w:type="spellEnd"/>
+            <w:r>
+              <w:rPr>
+                <w:spacing w:val="-2"/>
+                <w:sz w:val="16"/>
+              </w:rPr>
+              <w:t>')</w:t>
             </w:r>
           </w:p>
         </w:tc>
@@ -11211,7 +11998,23 @@
                 <w:spacing w:val="-2"/>
                 <w:sz w:val="16"/>
               </w:rPr>
-              <w:t>('ongoing','completed','cancelled')</w:t>
+              <w:t>('</w:t>
+            </w:r>
+            <w:proofErr w:type="spellStart"/>
+            <w:r>
+              <w:rPr>
+                <w:spacing w:val="-2"/>
+                <w:sz w:val="16"/>
+              </w:rPr>
+              <w:t>ongoing','completed','cancelled</w:t>
+            </w:r>
+            <w:proofErr w:type="spellEnd"/>
+            <w:r>
+              <w:rPr>
+                <w:spacing w:val="-2"/>
+                <w:sz w:val="16"/>
+              </w:rPr>
+              <w:t>')</w:t>
             </w:r>
           </w:p>
         </w:tc>
@@ -11262,6 +12065,7 @@
                 <w:sz w:val="16"/>
               </w:rPr>
             </w:pPr>
+            <w:proofErr w:type="spellStart"/>
             <w:r>
               <w:rPr>
                 <w:spacing w:val="-2"/>
@@ -11269,6 +12073,7 @@
               </w:rPr>
               <w:t>created_at</w:t>
             </w:r>
+            <w:proofErr w:type="spellEnd"/>
           </w:p>
         </w:tc>
         <w:tc>
@@ -11366,6 +12171,7 @@
                 <w:sz w:val="16"/>
               </w:rPr>
             </w:pPr>
+            <w:proofErr w:type="spellStart"/>
             <w:r>
               <w:rPr>
                 <w:spacing w:val="-2"/>
@@ -11373,6 +12179,7 @@
               </w:rPr>
               <w:t>completed_by</w:t>
             </w:r>
+            <w:proofErr w:type="spellEnd"/>
           </w:p>
         </w:tc>
         <w:tc>
@@ -11436,11 +12243,27 @@
               </w:rPr>
               <w:t xml:space="preserve"> </w:t>
             </w:r>
-            <w:r>
-              <w:rPr>
-                <w:sz w:val="16"/>
-              </w:rPr>
-              <w:t xml:space="preserve">staff.staff_id, </w:t>
+            <w:proofErr w:type="spellStart"/>
+            <w:proofErr w:type="gramStart"/>
+            <w:r>
+              <w:rPr>
+                <w:sz w:val="16"/>
+              </w:rPr>
+              <w:t>staff.staff</w:t>
+            </w:r>
+            <w:proofErr w:type="gramEnd"/>
+            <w:r>
+              <w:rPr>
+                <w:sz w:val="16"/>
+              </w:rPr>
+              <w:t>_id</w:t>
+            </w:r>
+            <w:proofErr w:type="spellEnd"/>
+            <w:r>
+              <w:rPr>
+                <w:sz w:val="16"/>
+              </w:rPr>
+              <w:t xml:space="preserve">, </w:t>
             </w:r>
             <w:r>
               <w:rPr>
@@ -11667,6 +12490,7 @@
                 <w:sz w:val="16"/>
               </w:rPr>
             </w:pPr>
+            <w:proofErr w:type="spellStart"/>
             <w:r>
               <w:rPr>
                 <w:spacing w:val="-2"/>
@@ -11674,6 +12498,7 @@
               </w:rPr>
               <w:t>payment_id</w:t>
             </w:r>
+            <w:proofErr w:type="spellEnd"/>
           </w:p>
         </w:tc>
         <w:tc>
@@ -11778,6 +12603,7 @@
                 <w:sz w:val="16"/>
               </w:rPr>
             </w:pPr>
+            <w:proofErr w:type="spellStart"/>
             <w:r>
               <w:rPr>
                 <w:spacing w:val="-2"/>
@@ -11785,6 +12611,7 @@
               </w:rPr>
               <w:t>rental_id</w:t>
             </w:r>
+            <w:proofErr w:type="spellEnd"/>
           </w:p>
         </w:tc>
         <w:tc>
@@ -11850,11 +12677,27 @@
               </w:rPr>
               <w:t xml:space="preserve"> </w:t>
             </w:r>
-            <w:r>
-              <w:rPr>
-                <w:sz w:val="16"/>
-              </w:rPr>
-              <w:t xml:space="preserve">rentals.rental_id, </w:t>
+            <w:proofErr w:type="spellStart"/>
+            <w:proofErr w:type="gramStart"/>
+            <w:r>
+              <w:rPr>
+                <w:sz w:val="16"/>
+              </w:rPr>
+              <w:t>rentals.rental</w:t>
+            </w:r>
+            <w:proofErr w:type="gramEnd"/>
+            <w:r>
+              <w:rPr>
+                <w:sz w:val="16"/>
+              </w:rPr>
+              <w:t>_id</w:t>
+            </w:r>
+            <w:proofErr w:type="spellEnd"/>
+            <w:r>
+              <w:rPr>
+                <w:sz w:val="16"/>
+              </w:rPr>
+              <w:t xml:space="preserve">, </w:t>
             </w:r>
             <w:r>
               <w:rPr>
@@ -11905,6 +12748,7 @@
                 <w:sz w:val="16"/>
               </w:rPr>
             </w:pPr>
+            <w:proofErr w:type="spellStart"/>
             <w:r>
               <w:rPr>
                 <w:spacing w:val="-2"/>
@@ -11912,6 +12756,7 @@
               </w:rPr>
               <w:t>customer_id</w:t>
             </w:r>
+            <w:proofErr w:type="spellEnd"/>
           </w:p>
         </w:tc>
         <w:tc>
@@ -11977,11 +12822,27 @@
               </w:rPr>
               <w:t xml:space="preserve"> </w:t>
             </w:r>
-            <w:r>
-              <w:rPr>
-                <w:sz w:val="16"/>
-              </w:rPr>
-              <w:t xml:space="preserve">customers.customer_id, </w:t>
+            <w:proofErr w:type="spellStart"/>
+            <w:proofErr w:type="gramStart"/>
+            <w:r>
+              <w:rPr>
+                <w:sz w:val="16"/>
+              </w:rPr>
+              <w:t>customers.customer</w:t>
+            </w:r>
+            <w:proofErr w:type="gramEnd"/>
+            <w:r>
+              <w:rPr>
+                <w:sz w:val="16"/>
+              </w:rPr>
+              <w:t>_id</w:t>
+            </w:r>
+            <w:proofErr w:type="spellEnd"/>
+            <w:r>
+              <w:rPr>
+                <w:sz w:val="16"/>
+              </w:rPr>
+              <w:t xml:space="preserve">, </w:t>
             </w:r>
             <w:r>
               <w:rPr>
@@ -12032,6 +12893,7 @@
                 <w:sz w:val="16"/>
               </w:rPr>
             </w:pPr>
+            <w:proofErr w:type="spellStart"/>
             <w:r>
               <w:rPr>
                 <w:spacing w:val="-2"/>
@@ -12039,6 +12901,7 @@
               </w:rPr>
               <w:t>payment_date</w:t>
             </w:r>
+            <w:proofErr w:type="spellEnd"/>
           </w:p>
         </w:tc>
         <w:tc>
@@ -12153,12 +13016,21 @@
                 <w:sz w:val="16"/>
               </w:rPr>
             </w:pPr>
-            <w:r>
-              <w:rPr>
-                <w:spacing w:val="-2"/>
-                <w:sz w:val="16"/>
-              </w:rPr>
-              <w:t>DECIMAL(12,2)</w:t>
+            <w:proofErr w:type="gramStart"/>
+            <w:r>
+              <w:rPr>
+                <w:spacing w:val="-2"/>
+                <w:sz w:val="16"/>
+              </w:rPr>
+              <w:t>DECIMAL(</w:t>
+            </w:r>
+            <w:proofErr w:type="gramEnd"/>
+            <w:r>
+              <w:rPr>
+                <w:spacing w:val="-2"/>
+                <w:sz w:val="16"/>
+              </w:rPr>
+              <w:t>12,2)</w:t>
             </w:r>
           </w:p>
         </w:tc>
@@ -12252,12 +13124,21 @@
                 <w:sz w:val="16"/>
               </w:rPr>
             </w:pPr>
-            <w:r>
-              <w:rPr>
-                <w:spacing w:val="-2"/>
-                <w:sz w:val="16"/>
-              </w:rPr>
-              <w:t>CHAR(3)</w:t>
+            <w:proofErr w:type="gramStart"/>
+            <w:r>
+              <w:rPr>
+                <w:spacing w:val="-2"/>
+                <w:sz w:val="16"/>
+              </w:rPr>
+              <w:t>CHAR(</w:t>
+            </w:r>
+            <w:proofErr w:type="gramEnd"/>
+            <w:r>
+              <w:rPr>
+                <w:spacing w:val="-2"/>
+                <w:sz w:val="16"/>
+              </w:rPr>
+              <w:t>3)</w:t>
             </w:r>
           </w:p>
         </w:tc>
@@ -12378,7 +13259,23 @@
                 <w:spacing w:val="-2"/>
                 <w:sz w:val="16"/>
               </w:rPr>
-              <w:t>('card','mobile_money','cash','wallet')</w:t>
+              <w:t>('</w:t>
+            </w:r>
+            <w:proofErr w:type="spellStart"/>
+            <w:r>
+              <w:rPr>
+                <w:spacing w:val="-2"/>
+                <w:sz w:val="16"/>
+              </w:rPr>
+              <w:t>card','mobile_money','cash','wallet</w:t>
+            </w:r>
+            <w:proofErr w:type="spellEnd"/>
+            <w:r>
+              <w:rPr>
+                <w:spacing w:val="-2"/>
+                <w:sz w:val="16"/>
+              </w:rPr>
+              <w:t>')</w:t>
             </w:r>
           </w:p>
         </w:tc>
@@ -12422,6 +13319,7 @@
                 <w:sz w:val="16"/>
               </w:rPr>
             </w:pPr>
+            <w:proofErr w:type="spellStart"/>
             <w:r>
               <w:rPr>
                 <w:spacing w:val="-2"/>
@@ -12429,6 +13327,7 @@
               </w:rPr>
               <w:t>processor_transaction_id</w:t>
             </w:r>
+            <w:proofErr w:type="spellEnd"/>
           </w:p>
         </w:tc>
         <w:tc>
@@ -12444,12 +13343,21 @@
                 <w:sz w:val="16"/>
               </w:rPr>
             </w:pPr>
-            <w:r>
-              <w:rPr>
-                <w:spacing w:val="-2"/>
-                <w:sz w:val="16"/>
-              </w:rPr>
-              <w:t>VARCHAR(255)</w:t>
+            <w:proofErr w:type="gramStart"/>
+            <w:r>
+              <w:rPr>
+                <w:spacing w:val="-2"/>
+                <w:sz w:val="16"/>
+              </w:rPr>
+              <w:t>VARCHAR(</w:t>
+            </w:r>
+            <w:proofErr w:type="gramEnd"/>
+            <w:r>
+              <w:rPr>
+                <w:spacing w:val="-2"/>
+                <w:sz w:val="16"/>
+              </w:rPr>
+              <w:t>255)</w:t>
             </w:r>
           </w:p>
         </w:tc>
@@ -12576,7 +13484,23 @@
                 <w:spacing w:val="-2"/>
                 <w:sz w:val="16"/>
               </w:rPr>
-              <w:t>('pending','completed','failed','refunded')</w:t>
+              <w:t>('</w:t>
+            </w:r>
+            <w:proofErr w:type="spellStart"/>
+            <w:r>
+              <w:rPr>
+                <w:spacing w:val="-2"/>
+                <w:sz w:val="16"/>
+              </w:rPr>
+              <w:t>pending','completed','failed','refunded</w:t>
+            </w:r>
+            <w:proofErr w:type="spellEnd"/>
+            <w:r>
+              <w:rPr>
+                <w:spacing w:val="-2"/>
+                <w:sz w:val="16"/>
+              </w:rPr>
+              <w:t>')</w:t>
             </w:r>
           </w:p>
         </w:tc>
@@ -12620,6 +13544,7 @@
                 <w:sz w:val="16"/>
               </w:rPr>
             </w:pPr>
+            <w:proofErr w:type="spellStart"/>
             <w:r>
               <w:rPr>
                 <w:spacing w:val="-2"/>
@@ -12627,6 +13552,7 @@
               </w:rPr>
               <w:t>receipt_url</w:t>
             </w:r>
+            <w:proofErr w:type="spellEnd"/>
           </w:p>
         </w:tc>
         <w:tc>
@@ -12642,12 +13568,21 @@
                 <w:sz w:val="16"/>
               </w:rPr>
             </w:pPr>
-            <w:r>
-              <w:rPr>
-                <w:spacing w:val="-2"/>
-                <w:sz w:val="16"/>
-              </w:rPr>
-              <w:t>VARCHAR(255)</w:t>
+            <w:proofErr w:type="gramStart"/>
+            <w:r>
+              <w:rPr>
+                <w:spacing w:val="-2"/>
+                <w:sz w:val="16"/>
+              </w:rPr>
+              <w:t>VARCHAR(</w:t>
+            </w:r>
+            <w:proofErr w:type="gramEnd"/>
+            <w:r>
+              <w:rPr>
+                <w:spacing w:val="-2"/>
+                <w:sz w:val="16"/>
+              </w:rPr>
+              <w:t>255)</w:t>
             </w:r>
           </w:p>
         </w:tc>
@@ -12881,6 +13816,7 @@
                 <w:sz w:val="16"/>
               </w:rPr>
             </w:pPr>
+            <w:proofErr w:type="spellStart"/>
             <w:r>
               <w:rPr>
                 <w:spacing w:val="-2"/>
@@ -12888,6 +13824,7 @@
               </w:rPr>
               <w:t>maintenance_id</w:t>
             </w:r>
+            <w:proofErr w:type="spellEnd"/>
           </w:p>
         </w:tc>
         <w:tc>
@@ -12992,6 +13929,7 @@
                 <w:sz w:val="16"/>
               </w:rPr>
             </w:pPr>
+            <w:proofErr w:type="spellStart"/>
             <w:r>
               <w:rPr>
                 <w:spacing w:val="-2"/>
@@ -12999,6 +13937,7 @@
               </w:rPr>
               <w:t>bike_id</w:t>
             </w:r>
+            <w:proofErr w:type="spellEnd"/>
           </w:p>
         </w:tc>
         <w:tc>
@@ -13064,11 +14003,27 @@
               </w:rPr>
               <w:t xml:space="preserve"> </w:t>
             </w:r>
-            <w:r>
-              <w:rPr>
-                <w:sz w:val="16"/>
-              </w:rPr>
-              <w:t xml:space="preserve">bikes.bike_id, NOT </w:t>
+            <w:proofErr w:type="spellStart"/>
+            <w:proofErr w:type="gramStart"/>
+            <w:r>
+              <w:rPr>
+                <w:sz w:val="16"/>
+              </w:rPr>
+              <w:t>bikes.bike</w:t>
+            </w:r>
+            <w:proofErr w:type="gramEnd"/>
+            <w:r>
+              <w:rPr>
+                <w:sz w:val="16"/>
+              </w:rPr>
+              <w:t>_id</w:t>
+            </w:r>
+            <w:proofErr w:type="spellEnd"/>
+            <w:r>
+              <w:rPr>
+                <w:sz w:val="16"/>
+              </w:rPr>
+              <w:t xml:space="preserve">, NOT </w:t>
             </w:r>
             <w:r>
               <w:rPr>
@@ -13119,6 +14074,7 @@
                 <w:sz w:val="16"/>
               </w:rPr>
             </w:pPr>
+            <w:proofErr w:type="spellStart"/>
             <w:r>
               <w:rPr>
                 <w:spacing w:val="-2"/>
@@ -13126,6 +14082,7 @@
               </w:rPr>
               <w:t>staff_id</w:t>
             </w:r>
+            <w:proofErr w:type="spellEnd"/>
           </w:p>
         </w:tc>
         <w:tc>
@@ -13191,11 +14148,27 @@
               </w:rPr>
               <w:t xml:space="preserve"> </w:t>
             </w:r>
-            <w:r>
-              <w:rPr>
-                <w:sz w:val="16"/>
-              </w:rPr>
-              <w:t xml:space="preserve">staff.staff_id, </w:t>
+            <w:proofErr w:type="spellStart"/>
+            <w:proofErr w:type="gramStart"/>
+            <w:r>
+              <w:rPr>
+                <w:sz w:val="16"/>
+              </w:rPr>
+              <w:t>staff.staff</w:t>
+            </w:r>
+            <w:proofErr w:type="gramEnd"/>
+            <w:r>
+              <w:rPr>
+                <w:sz w:val="16"/>
+              </w:rPr>
+              <w:t>_id</w:t>
+            </w:r>
+            <w:proofErr w:type="spellEnd"/>
+            <w:r>
+              <w:rPr>
+                <w:sz w:val="16"/>
+              </w:rPr>
+              <w:t xml:space="preserve">, </w:t>
             </w:r>
             <w:r>
               <w:rPr>
@@ -13246,6 +14219,7 @@
                 <w:sz w:val="16"/>
               </w:rPr>
             </w:pPr>
+            <w:proofErr w:type="spellStart"/>
             <w:r>
               <w:rPr>
                 <w:spacing w:val="-2"/>
@@ -13253,6 +14227,7 @@
               </w:rPr>
               <w:t>maintenance_date</w:t>
             </w:r>
+            <w:proofErr w:type="spellEnd"/>
           </w:p>
         </w:tc>
         <w:tc>
@@ -13466,12 +14441,21 @@
                 <w:sz w:val="16"/>
               </w:rPr>
             </w:pPr>
-            <w:r>
-              <w:rPr>
-                <w:spacing w:val="-2"/>
-                <w:sz w:val="16"/>
-              </w:rPr>
-              <w:t>DECIMAL(10,2)</w:t>
+            <w:proofErr w:type="gramStart"/>
+            <w:r>
+              <w:rPr>
+                <w:spacing w:val="-2"/>
+                <w:sz w:val="16"/>
+              </w:rPr>
+              <w:t>DECIMAL(</w:t>
+            </w:r>
+            <w:proofErr w:type="gramEnd"/>
+            <w:r>
+              <w:rPr>
+                <w:spacing w:val="-2"/>
+                <w:sz w:val="16"/>
+              </w:rPr>
+              <w:t>10,2)</w:t>
             </w:r>
           </w:p>
         </w:tc>
@@ -13543,6 +14527,7 @@
                 <w:sz w:val="16"/>
               </w:rPr>
             </w:pPr>
+            <w:proofErr w:type="spellStart"/>
             <w:r>
               <w:rPr>
                 <w:spacing w:val="-2"/>
@@ -13550,6 +14535,7 @@
               </w:rPr>
               <w:t>next_due_date</w:t>
             </w:r>
+            <w:proofErr w:type="spellEnd"/>
           </w:p>
         </w:tc>
         <w:tc>
@@ -13808,6 +14794,7 @@
                 <w:sz w:val="16"/>
               </w:rPr>
             </w:pPr>
+            <w:proofErr w:type="spellStart"/>
             <w:r>
               <w:rPr>
                 <w:spacing w:val="-2"/>
@@ -13815,6 +14802,7 @@
               </w:rPr>
               <w:t>damage_id</w:t>
             </w:r>
+            <w:proofErr w:type="spellEnd"/>
           </w:p>
         </w:tc>
         <w:tc>
@@ -13917,6 +14905,7 @@
                 <w:sz w:val="16"/>
               </w:rPr>
             </w:pPr>
+            <w:proofErr w:type="spellStart"/>
             <w:r>
               <w:rPr>
                 <w:spacing w:val="-2"/>
@@ -13924,6 +14913,7 @@
               </w:rPr>
               <w:t>rental_id</w:t>
             </w:r>
+            <w:proofErr w:type="spellEnd"/>
           </w:p>
         </w:tc>
         <w:tc>
@@ -13987,11 +14977,27 @@
               </w:rPr>
               <w:t xml:space="preserve"> </w:t>
             </w:r>
-            <w:r>
-              <w:rPr>
-                <w:sz w:val="16"/>
-              </w:rPr>
-              <w:t xml:space="preserve">rentals.rental_id, </w:t>
+            <w:proofErr w:type="spellStart"/>
+            <w:proofErr w:type="gramStart"/>
+            <w:r>
+              <w:rPr>
+                <w:sz w:val="16"/>
+              </w:rPr>
+              <w:t>rentals.rental</w:t>
+            </w:r>
+            <w:proofErr w:type="gramEnd"/>
+            <w:r>
+              <w:rPr>
+                <w:sz w:val="16"/>
+              </w:rPr>
+              <w:t>_id</w:t>
+            </w:r>
+            <w:proofErr w:type="spellEnd"/>
+            <w:r>
+              <w:rPr>
+                <w:sz w:val="16"/>
+              </w:rPr>
+              <w:t xml:space="preserve">, </w:t>
             </w:r>
             <w:r>
               <w:rPr>
@@ -14042,6 +15048,7 @@
                 <w:sz w:val="16"/>
               </w:rPr>
             </w:pPr>
+            <w:proofErr w:type="spellStart"/>
             <w:r>
               <w:rPr>
                 <w:spacing w:val="-2"/>
@@ -14049,6 +15056,7 @@
               </w:rPr>
               <w:t>bike_id</w:t>
             </w:r>
+            <w:proofErr w:type="spellEnd"/>
           </w:p>
         </w:tc>
         <w:tc>
@@ -14112,11 +15120,27 @@
               </w:rPr>
               <w:t xml:space="preserve"> </w:t>
             </w:r>
-            <w:r>
-              <w:rPr>
-                <w:sz w:val="16"/>
-              </w:rPr>
-              <w:t xml:space="preserve">bikes.bike_id, NOT </w:t>
+            <w:proofErr w:type="spellStart"/>
+            <w:proofErr w:type="gramStart"/>
+            <w:r>
+              <w:rPr>
+                <w:sz w:val="16"/>
+              </w:rPr>
+              <w:t>bikes.bike</w:t>
+            </w:r>
+            <w:proofErr w:type="gramEnd"/>
+            <w:r>
+              <w:rPr>
+                <w:sz w:val="16"/>
+              </w:rPr>
+              <w:t>_id</w:t>
+            </w:r>
+            <w:proofErr w:type="spellEnd"/>
+            <w:r>
+              <w:rPr>
+                <w:sz w:val="16"/>
+              </w:rPr>
+              <w:t xml:space="preserve">, NOT </w:t>
             </w:r>
             <w:r>
               <w:rPr>
@@ -14167,6 +15191,7 @@
                 <w:sz w:val="16"/>
               </w:rPr>
             </w:pPr>
+            <w:proofErr w:type="spellStart"/>
             <w:r>
               <w:rPr>
                 <w:spacing w:val="-2"/>
@@ -14174,6 +15199,7 @@
               </w:rPr>
               <w:t>reported_by_customer_id</w:t>
             </w:r>
+            <w:proofErr w:type="spellEnd"/>
           </w:p>
         </w:tc>
         <w:tc>
@@ -14237,11 +15263,27 @@
               </w:rPr>
               <w:t xml:space="preserve"> </w:t>
             </w:r>
-            <w:r>
-              <w:rPr>
-                <w:sz w:val="16"/>
-              </w:rPr>
-              <w:t xml:space="preserve">customers.customer_id, </w:t>
+            <w:proofErr w:type="spellStart"/>
+            <w:proofErr w:type="gramStart"/>
+            <w:r>
+              <w:rPr>
+                <w:sz w:val="16"/>
+              </w:rPr>
+              <w:t>customers.customer</w:t>
+            </w:r>
+            <w:proofErr w:type="gramEnd"/>
+            <w:r>
+              <w:rPr>
+                <w:sz w:val="16"/>
+              </w:rPr>
+              <w:t>_id</w:t>
+            </w:r>
+            <w:proofErr w:type="spellEnd"/>
+            <w:r>
+              <w:rPr>
+                <w:sz w:val="16"/>
+              </w:rPr>
+              <w:t xml:space="preserve">, </w:t>
             </w:r>
             <w:r>
               <w:rPr>
@@ -14292,6 +15334,7 @@
                 <w:sz w:val="16"/>
               </w:rPr>
             </w:pPr>
+            <w:proofErr w:type="spellStart"/>
             <w:r>
               <w:rPr>
                 <w:spacing w:val="-2"/>
@@ -14299,6 +15342,7 @@
               </w:rPr>
               <w:t>reported_by_staff_id</w:t>
             </w:r>
+            <w:proofErr w:type="spellEnd"/>
           </w:p>
         </w:tc>
         <w:tc>
@@ -14362,11 +15406,27 @@
               </w:rPr>
               <w:t xml:space="preserve"> </w:t>
             </w:r>
-            <w:r>
-              <w:rPr>
-                <w:sz w:val="16"/>
-              </w:rPr>
-              <w:t xml:space="preserve">staff.staff_id, </w:t>
+            <w:proofErr w:type="spellStart"/>
+            <w:proofErr w:type="gramStart"/>
+            <w:r>
+              <w:rPr>
+                <w:sz w:val="16"/>
+              </w:rPr>
+              <w:t>staff.staff</w:t>
+            </w:r>
+            <w:proofErr w:type="gramEnd"/>
+            <w:r>
+              <w:rPr>
+                <w:sz w:val="16"/>
+              </w:rPr>
+              <w:t>_id</w:t>
+            </w:r>
+            <w:proofErr w:type="spellEnd"/>
+            <w:r>
+              <w:rPr>
+                <w:sz w:val="16"/>
+              </w:rPr>
+              <w:t xml:space="preserve">, </w:t>
             </w:r>
             <w:r>
               <w:rPr>
@@ -14417,6 +15477,7 @@
                 <w:sz w:val="16"/>
               </w:rPr>
             </w:pPr>
+            <w:proofErr w:type="spellStart"/>
             <w:r>
               <w:rPr>
                 <w:spacing w:val="-2"/>
@@ -14424,6 +15485,7 @@
               </w:rPr>
               <w:t>reported_at</w:t>
             </w:r>
+            <w:proofErr w:type="spellEnd"/>
           </w:p>
         </w:tc>
         <w:tc>
@@ -14617,6 +15679,7 @@
                 <w:sz w:val="16"/>
               </w:rPr>
             </w:pPr>
+            <w:proofErr w:type="spellStart"/>
             <w:r>
               <w:rPr>
                 <w:spacing w:val="-2"/>
@@ -14624,6 +15687,7 @@
               </w:rPr>
               <w:t>estimated_repair_cost</w:t>
             </w:r>
+            <w:proofErr w:type="spellEnd"/>
           </w:p>
         </w:tc>
         <w:tc>
@@ -14638,12 +15702,21 @@
                 <w:sz w:val="16"/>
               </w:rPr>
             </w:pPr>
-            <w:r>
-              <w:rPr>
-                <w:spacing w:val="-2"/>
-                <w:sz w:val="16"/>
-              </w:rPr>
-              <w:t>DECIMAL(10,2)</w:t>
+            <w:proofErr w:type="gramStart"/>
+            <w:r>
+              <w:rPr>
+                <w:spacing w:val="-2"/>
+                <w:sz w:val="16"/>
+              </w:rPr>
+              <w:t>DECIMAL(</w:t>
+            </w:r>
+            <w:proofErr w:type="gramEnd"/>
+            <w:r>
+              <w:rPr>
+                <w:spacing w:val="-2"/>
+                <w:sz w:val="16"/>
+              </w:rPr>
+              <w:t>10,2)</w:t>
             </w:r>
           </w:p>
         </w:tc>
@@ -14755,7 +15828,23 @@
                 <w:spacing w:val="-2"/>
                 <w:sz w:val="16"/>
               </w:rPr>
-              <w:t>('open','in_progress','resolved')</w:t>
+              <w:t>('</w:t>
+            </w:r>
+            <w:proofErr w:type="spellStart"/>
+            <w:r>
+              <w:rPr>
+                <w:spacing w:val="-2"/>
+                <w:sz w:val="16"/>
+              </w:rPr>
+              <w:t>open','in_progress','resolved</w:t>
+            </w:r>
+            <w:proofErr w:type="spellEnd"/>
+            <w:r>
+              <w:rPr>
+                <w:spacing w:val="-2"/>
+                <w:sz w:val="16"/>
+              </w:rPr>
+              <w:t>')</w:t>
             </w:r>
           </w:p>
         </w:tc>
@@ -14969,6 +16058,7 @@
                 <w:sz w:val="16"/>
               </w:rPr>
             </w:pPr>
+            <w:proofErr w:type="spellStart"/>
             <w:r>
               <w:rPr>
                 <w:spacing w:val="-2"/>
@@ -14976,6 +16066,7 @@
               </w:rPr>
               <w:t>penalty_id</w:t>
             </w:r>
+            <w:proofErr w:type="spellEnd"/>
           </w:p>
         </w:tc>
         <w:tc>
@@ -15081,6 +16172,7 @@
                 <w:sz w:val="16"/>
               </w:rPr>
             </w:pPr>
+            <w:proofErr w:type="spellStart"/>
             <w:r>
               <w:rPr>
                 <w:spacing w:val="-2"/>
@@ -15088,6 +16180,7 @@
               </w:rPr>
               <w:t>customer_id</w:t>
             </w:r>
+            <w:proofErr w:type="spellEnd"/>
           </w:p>
         </w:tc>
         <w:tc>
@@ -15153,11 +16246,27 @@
               </w:rPr>
               <w:t xml:space="preserve"> </w:t>
             </w:r>
-            <w:r>
-              <w:rPr>
-                <w:sz w:val="16"/>
-              </w:rPr>
-              <w:t xml:space="preserve">customers.customer_id, NOT </w:t>
+            <w:proofErr w:type="spellStart"/>
+            <w:proofErr w:type="gramStart"/>
+            <w:r>
+              <w:rPr>
+                <w:sz w:val="16"/>
+              </w:rPr>
+              <w:t>customers.customer</w:t>
+            </w:r>
+            <w:proofErr w:type="gramEnd"/>
+            <w:r>
+              <w:rPr>
+                <w:sz w:val="16"/>
+              </w:rPr>
+              <w:t>_id</w:t>
+            </w:r>
+            <w:proofErr w:type="spellEnd"/>
+            <w:r>
+              <w:rPr>
+                <w:sz w:val="16"/>
+              </w:rPr>
+              <w:t xml:space="preserve">, NOT </w:t>
             </w:r>
             <w:r>
               <w:rPr>
@@ -15209,6 +16318,7 @@
                 <w:sz w:val="16"/>
               </w:rPr>
             </w:pPr>
+            <w:proofErr w:type="spellStart"/>
             <w:r>
               <w:rPr>
                 <w:spacing w:val="-2"/>
@@ -15216,6 +16326,7 @@
               </w:rPr>
               <w:t>rental_id</w:t>
             </w:r>
+            <w:proofErr w:type="spellEnd"/>
           </w:p>
         </w:tc>
         <w:tc>
@@ -15281,11 +16392,27 @@
               </w:rPr>
               <w:t xml:space="preserve"> </w:t>
             </w:r>
-            <w:r>
-              <w:rPr>
-                <w:sz w:val="16"/>
-              </w:rPr>
-              <w:t xml:space="preserve">rentals.rental_id, </w:t>
+            <w:proofErr w:type="spellStart"/>
+            <w:proofErr w:type="gramStart"/>
+            <w:r>
+              <w:rPr>
+                <w:sz w:val="16"/>
+              </w:rPr>
+              <w:t>rentals.rental</w:t>
+            </w:r>
+            <w:proofErr w:type="gramEnd"/>
+            <w:r>
+              <w:rPr>
+                <w:sz w:val="16"/>
+              </w:rPr>
+              <w:t>_id</w:t>
+            </w:r>
+            <w:proofErr w:type="spellEnd"/>
+            <w:r>
+              <w:rPr>
+                <w:sz w:val="16"/>
+              </w:rPr>
+              <w:t xml:space="preserve">, </w:t>
             </w:r>
             <w:r>
               <w:rPr>
@@ -15359,12 +16486,21 @@
                 <w:sz w:val="16"/>
               </w:rPr>
             </w:pPr>
-            <w:r>
-              <w:rPr>
-                <w:spacing w:val="-2"/>
-                <w:sz w:val="16"/>
-              </w:rPr>
-              <w:t>DECIMAL(10,2)</w:t>
+            <w:proofErr w:type="gramStart"/>
+            <w:r>
+              <w:rPr>
+                <w:spacing w:val="-2"/>
+                <w:sz w:val="16"/>
+              </w:rPr>
+              <w:t>DECIMAL(</w:t>
+            </w:r>
+            <w:proofErr w:type="gramEnd"/>
+            <w:r>
+              <w:rPr>
+                <w:spacing w:val="-2"/>
+                <w:sz w:val="16"/>
+              </w:rPr>
+              <w:t>10,2)</w:t>
             </w:r>
           </w:p>
         </w:tc>
@@ -15459,12 +16595,21 @@
                 <w:sz w:val="16"/>
               </w:rPr>
             </w:pPr>
-            <w:r>
-              <w:rPr>
-                <w:spacing w:val="-2"/>
-                <w:sz w:val="16"/>
-              </w:rPr>
-              <w:t>VARCHAR(255)</w:t>
+            <w:proofErr w:type="gramStart"/>
+            <w:r>
+              <w:rPr>
+                <w:spacing w:val="-2"/>
+                <w:sz w:val="16"/>
+              </w:rPr>
+              <w:t>VARCHAR(</w:t>
+            </w:r>
+            <w:proofErr w:type="gramEnd"/>
+            <w:r>
+              <w:rPr>
+                <w:spacing w:val="-2"/>
+                <w:sz w:val="16"/>
+              </w:rPr>
+              <w:t>255)</w:t>
             </w:r>
           </w:p>
         </w:tc>
@@ -15537,6 +16682,7 @@
                 <w:sz w:val="16"/>
               </w:rPr>
             </w:pPr>
+            <w:proofErr w:type="spellStart"/>
             <w:r>
               <w:rPr>
                 <w:spacing w:val="-2"/>
@@ -15544,6 +16690,7 @@
               </w:rPr>
               <w:t>issued_by</w:t>
             </w:r>
+            <w:proofErr w:type="spellEnd"/>
           </w:p>
         </w:tc>
         <w:tc>
@@ -15609,11 +16756,27 @@
               </w:rPr>
               <w:t xml:space="preserve"> </w:t>
             </w:r>
-            <w:r>
-              <w:rPr>
-                <w:sz w:val="16"/>
-              </w:rPr>
-              <w:t xml:space="preserve">staff.staff_id, </w:t>
+            <w:proofErr w:type="spellStart"/>
+            <w:proofErr w:type="gramStart"/>
+            <w:r>
+              <w:rPr>
+                <w:sz w:val="16"/>
+              </w:rPr>
+              <w:t>staff.staff</w:t>
+            </w:r>
+            <w:proofErr w:type="gramEnd"/>
+            <w:r>
+              <w:rPr>
+                <w:sz w:val="16"/>
+              </w:rPr>
+              <w:t>_id</w:t>
+            </w:r>
+            <w:proofErr w:type="spellEnd"/>
+            <w:r>
+              <w:rPr>
+                <w:sz w:val="16"/>
+              </w:rPr>
+              <w:t xml:space="preserve">, </w:t>
             </w:r>
             <w:r>
               <w:rPr>
@@ -15665,6 +16828,7 @@
                 <w:sz w:val="16"/>
               </w:rPr>
             </w:pPr>
+            <w:proofErr w:type="spellStart"/>
             <w:r>
               <w:rPr>
                 <w:spacing w:val="-2"/>
@@ -15672,6 +16836,7 @@
               </w:rPr>
               <w:t>issued_at</w:t>
             </w:r>
+            <w:proofErr w:type="spellEnd"/>
           </w:p>
         </w:tc>
         <w:tc>
@@ -16035,6 +17200,7 @@
                 <w:sz w:val="16"/>
               </w:rPr>
             </w:pPr>
+            <w:proofErr w:type="spellStart"/>
             <w:r>
               <w:rPr>
                 <w:spacing w:val="-2"/>
@@ -16042,6 +17208,7 @@
               </w:rPr>
               <w:t>audit_id</w:t>
             </w:r>
+            <w:proofErr w:type="spellEnd"/>
           </w:p>
         </w:tc>
         <w:tc>
@@ -16159,12 +17326,21 @@
                 <w:sz w:val="16"/>
               </w:rPr>
             </w:pPr>
-            <w:r>
-              <w:rPr>
-                <w:spacing w:val="-2"/>
-                <w:sz w:val="16"/>
-              </w:rPr>
-              <w:t>VARCHAR(50)</w:t>
+            <w:proofErr w:type="gramStart"/>
+            <w:r>
+              <w:rPr>
+                <w:spacing w:val="-2"/>
+                <w:sz w:val="16"/>
+              </w:rPr>
+              <w:t>VARCHAR(</w:t>
+            </w:r>
+            <w:proofErr w:type="gramEnd"/>
+            <w:r>
+              <w:rPr>
+                <w:spacing w:val="-2"/>
+                <w:sz w:val="16"/>
+              </w:rPr>
+              <w:t>50)</w:t>
             </w:r>
           </w:p>
         </w:tc>
@@ -16235,6 +17411,7 @@
                 <w:sz w:val="16"/>
               </w:rPr>
             </w:pPr>
+            <w:proofErr w:type="spellStart"/>
             <w:r>
               <w:rPr>
                 <w:spacing w:val="-2"/>
@@ -16242,6 +17419,7 @@
               </w:rPr>
               <w:t>entity_id</w:t>
             </w:r>
+            <w:proofErr w:type="spellEnd"/>
           </w:p>
         </w:tc>
         <w:tc>
@@ -16365,12 +17543,21 @@
                 <w:sz w:val="16"/>
               </w:rPr>
             </w:pPr>
-            <w:r>
-              <w:rPr>
-                <w:spacing w:val="-2"/>
-                <w:sz w:val="16"/>
-              </w:rPr>
-              <w:t>VARCHAR(50)</w:t>
+            <w:proofErr w:type="gramStart"/>
+            <w:r>
+              <w:rPr>
+                <w:spacing w:val="-2"/>
+                <w:sz w:val="16"/>
+              </w:rPr>
+              <w:t>VARCHAR(</w:t>
+            </w:r>
+            <w:proofErr w:type="gramEnd"/>
+            <w:r>
+              <w:rPr>
+                <w:spacing w:val="-2"/>
+                <w:sz w:val="16"/>
+              </w:rPr>
+              <w:t>50)</w:t>
             </w:r>
           </w:p>
         </w:tc>
@@ -16532,6 +17719,7 @@
                 <w:sz w:val="16"/>
               </w:rPr>
             </w:pPr>
+            <w:proofErr w:type="spellStart"/>
             <w:r>
               <w:rPr>
                 <w:spacing w:val="-2"/>
@@ -16539,6 +17727,7 @@
               </w:rPr>
               <w:t>performed_by</w:t>
             </w:r>
+            <w:proofErr w:type="spellEnd"/>
           </w:p>
         </w:tc>
         <w:tc>
@@ -16602,11 +17791,41 @@
               </w:rPr>
               <w:t xml:space="preserve"> </w:t>
             </w:r>
-            <w:r>
-              <w:rPr>
-                <w:sz w:val="16"/>
-              </w:rPr>
-              <w:t xml:space="preserve">staff.staff_id OR customers.customer_id, </w:t>
+            <w:proofErr w:type="spellStart"/>
+            <w:proofErr w:type="gramStart"/>
+            <w:r>
+              <w:rPr>
+                <w:sz w:val="16"/>
+              </w:rPr>
+              <w:t>staff.staff</w:t>
+            </w:r>
+            <w:proofErr w:type="gramEnd"/>
+            <w:r>
+              <w:rPr>
+                <w:sz w:val="16"/>
+              </w:rPr>
+              <w:t>_id</w:t>
+            </w:r>
+            <w:proofErr w:type="spellEnd"/>
+            <w:r>
+              <w:rPr>
+                <w:sz w:val="16"/>
+              </w:rPr>
+              <w:t xml:space="preserve"> OR </w:t>
+            </w:r>
+            <w:proofErr w:type="spellStart"/>
+            <w:r>
+              <w:rPr>
+                <w:sz w:val="16"/>
+              </w:rPr>
+              <w:t>customers.customer_id</w:t>
+            </w:r>
+            <w:proofErr w:type="spellEnd"/>
+            <w:r>
+              <w:rPr>
+                <w:sz w:val="16"/>
+              </w:rPr>
+              <w:t xml:space="preserve">, </w:t>
             </w:r>
             <w:r>
               <w:rPr>
@@ -16663,6 +17882,7 @@
                 <w:sz w:val="16"/>
               </w:rPr>
             </w:pPr>
+            <w:proofErr w:type="spellStart"/>
             <w:r>
               <w:rPr>
                 <w:spacing w:val="-2"/>
@@ -16670,6 +17890,7 @@
               </w:rPr>
               <w:t>performed_at</w:t>
             </w:r>
+            <w:proofErr w:type="spellEnd"/>
           </w:p>
         </w:tc>
         <w:tc>
@@ -16762,7 +17983,7 @@
 </file>
 
 <file path=word/endnotes.xml><?xml version="1.0" encoding="utf-8"?>
-<w:endnotes xmlns:wpc="http://schemas.microsoft.com/office/word/2010/wordprocessingCanvas" xmlns:cx="http://schemas.microsoft.com/office/drawing/2014/chartex" xmlns:cx1="http://schemas.microsoft.com/office/drawing/2015/9/8/chartex" xmlns:cx2="http://schemas.microsoft.com/office/drawing/2015/10/21/chartex" xmlns:cx3="http://schemas.microsoft.com/office/drawing/2016/5/9/chartex" xmlns:cx4="http://schemas.microsoft.com/office/drawing/2016/5/10/chartex" xmlns:cx5="http://schemas.microsoft.com/office/drawing/2016/5/11/chartex" xmlns:cx6="http://schemas.microsoft.com/office/drawing/2016/5/12/chartex" xmlns:cx7="http://schemas.microsoft.com/office/drawing/2016/5/13/chartex" xmlns:cx8="http://schemas.microsoft.com/office/drawing/2016/5/14/chartex" xmlns:mc="http://schemas.openxmlformats.org/markup-compatibility/2006" xmlns:aink="http://schemas.microsoft.com/office/drawing/2016/ink" xmlns:am3d="http://schemas.microsoft.com/office/drawing/2017/model3d" xmlns:o="urn:schemas-microsoft-com:office:office" xmlns:r="http://schemas.openxmlformats.org/officeDocument/2006/relationships" xmlns:m="http://schemas.openxmlformats.org/officeDocument/2006/math" xmlns:v="urn:schemas-microsoft-com:vml" xmlns:wp14="http://schemas.microsoft.com/office/word/2010/wordprocessingDrawing" xmlns:wp="http://schemas.openxmlformats.org/drawingml/2006/wordprocessingDrawing" xmlns:w10="urn:schemas-microsoft-com:office:word" xmlns:w="http://schemas.openxmlformats.org/wordprocessingml/2006/main" xmlns:w14="http://schemas.microsoft.com/office/word/2010/wordml" xmlns:w15="http://schemas.microsoft.com/office/word/2012/wordml" xmlns:w16cex="http://schemas.microsoft.com/office/word/2018/wordml/cex" xmlns:w16cid="http://schemas.microsoft.com/office/word/2016/wordml/cid" xmlns:w16="http://schemas.microsoft.com/office/word/2018/wordml" xmlns:w16sdtdh="http://schemas.microsoft.com/office/word/2020/wordml/sdtdatahash" xmlns:w16se="http://schemas.microsoft.com/office/word/2015/wordml/symex" xmlns:wpg="http://schemas.microsoft.com/office/word/2010/wordprocessingGroup" xmlns:wpi="http://schemas.microsoft.com/office/word/2010/wordprocessingInk" xmlns:wne="http://schemas.microsoft.com/office/word/2006/wordml" xmlns:wps="http://schemas.microsoft.com/office/word/2010/wordprocessingShape" mc:Ignorable="w14 w15 w16se w16cid w16 w16cex w16sdtdh wp14">
+<w:endnotes xmlns:wpc="http://schemas.microsoft.com/office/word/2010/wordprocessingCanvas" xmlns:cx="http://schemas.microsoft.com/office/drawing/2014/chartex" xmlns:cx1="http://schemas.microsoft.com/office/drawing/2015/9/8/chartex" xmlns:cx2="http://schemas.microsoft.com/office/drawing/2015/10/21/chartex" xmlns:cx3="http://schemas.microsoft.com/office/drawing/2016/5/9/chartex" xmlns:cx4="http://schemas.microsoft.com/office/drawing/2016/5/10/chartex" xmlns:cx5="http://schemas.microsoft.com/office/drawing/2016/5/11/chartex" xmlns:cx6="http://schemas.microsoft.com/office/drawing/2016/5/12/chartex" xmlns:cx7="http://schemas.microsoft.com/office/drawing/2016/5/13/chartex" xmlns:cx8="http://schemas.microsoft.com/office/drawing/2016/5/14/chartex" xmlns:mc="http://schemas.openxmlformats.org/markup-compatibility/2006" xmlns:aink="http://schemas.microsoft.com/office/drawing/2016/ink" xmlns:am3d="http://schemas.microsoft.com/office/drawing/2017/model3d" xmlns:o="urn:schemas-microsoft-com:office:office" xmlns:oel="http://schemas.microsoft.com/office/2019/extlst" xmlns:r="http://schemas.openxmlformats.org/officeDocument/2006/relationships" xmlns:m="http://schemas.openxmlformats.org/officeDocument/2006/math" xmlns:v="urn:schemas-microsoft-com:vml" xmlns:wp14="http://schemas.microsoft.com/office/word/2010/wordprocessingDrawing" xmlns:wp="http://schemas.openxmlformats.org/drawingml/2006/wordprocessingDrawing" xmlns:w10="urn:schemas-microsoft-com:office:word" xmlns:w="http://schemas.openxmlformats.org/wordprocessingml/2006/main" xmlns:w14="http://schemas.microsoft.com/office/word/2010/wordml" xmlns:w15="http://schemas.microsoft.com/office/word/2012/wordml" xmlns:w16cex="http://schemas.microsoft.com/office/word/2018/wordml/cex" xmlns:w16cid="http://schemas.microsoft.com/office/word/2016/wordml/cid" xmlns:w16="http://schemas.microsoft.com/office/word/2018/wordml" xmlns:w16sdtdh="http://schemas.microsoft.com/office/word/2020/wordml/sdtdatahash" xmlns:w16se="http://schemas.microsoft.com/office/word/2015/wordml/symex" xmlns:wpg="http://schemas.microsoft.com/office/word/2010/wordprocessingGroup" xmlns:wpi="http://schemas.microsoft.com/office/word/2010/wordprocessingInk" xmlns:wne="http://schemas.microsoft.com/office/word/2006/wordml" xmlns:wps="http://schemas.microsoft.com/office/word/2010/wordprocessingShape" mc:Ignorable="w14 w15 w16se w16cid w16 w16cex w16sdtdh wp14">
   <w:endnote w:type="separator" w:id="-1">
     <w:p>
       <w:r>
@@ -16781,7 +18002,7 @@
 </file>
 
 <file path=word/footer1.xml><?xml version="1.0" encoding="utf-8"?>
-<w:ftr xmlns:wpc="http://schemas.microsoft.com/office/word/2010/wordprocessingCanvas" xmlns:cx="http://schemas.microsoft.com/office/drawing/2014/chartex" xmlns:cx1="http://schemas.microsoft.com/office/drawing/2015/9/8/chartex" xmlns:cx2="http://schemas.microsoft.com/office/drawing/2015/10/21/chartex" xmlns:cx3="http://schemas.microsoft.com/office/drawing/2016/5/9/chartex" xmlns:cx4="http://schemas.microsoft.com/office/drawing/2016/5/10/chartex" xmlns:cx5="http://schemas.microsoft.com/office/drawing/2016/5/11/chartex" xmlns:cx6="http://schemas.microsoft.com/office/drawing/2016/5/12/chartex" xmlns:cx7="http://schemas.microsoft.com/office/drawing/2016/5/13/chartex" xmlns:cx8="http://schemas.microsoft.com/office/drawing/2016/5/14/chartex" xmlns:mc="http://schemas.openxmlformats.org/markup-compatibility/2006" xmlns:aink="http://schemas.microsoft.com/office/drawing/2016/ink" xmlns:am3d="http://schemas.microsoft.com/office/drawing/2017/model3d" xmlns:o="urn:schemas-microsoft-com:office:office" xmlns:r="http://schemas.openxmlformats.org/officeDocument/2006/relationships" xmlns:m="http://schemas.openxmlformats.org/officeDocument/2006/math" xmlns:v="urn:schemas-microsoft-com:vml" xmlns:wp14="http://schemas.microsoft.com/office/word/2010/wordprocessingDrawing" xmlns:wp="http://schemas.openxmlformats.org/drawingml/2006/wordprocessingDrawing" xmlns:w10="urn:schemas-microsoft-com:office:word" xmlns:w="http://schemas.openxmlformats.org/wordprocessingml/2006/main" xmlns:w14="http://schemas.microsoft.com/office/word/2010/wordml" xmlns:w15="http://schemas.microsoft.com/office/word/2012/wordml" xmlns:w16cex="http://schemas.microsoft.com/office/word/2018/wordml/cex" xmlns:w16cid="http://schemas.microsoft.com/office/word/2016/wordml/cid" xmlns:w16="http://schemas.microsoft.com/office/word/2018/wordml" xmlns:w16sdtdh="http://schemas.microsoft.com/office/word/2020/wordml/sdtdatahash" xmlns:w16se="http://schemas.microsoft.com/office/word/2015/wordml/symex" xmlns:wpg="http://schemas.microsoft.com/office/word/2010/wordprocessingGroup" xmlns:wpi="http://schemas.microsoft.com/office/word/2010/wordprocessingInk" xmlns:wne="http://schemas.microsoft.com/office/word/2006/wordml" xmlns:wps="http://schemas.microsoft.com/office/word/2010/wordprocessingShape" mc:Ignorable="w14 w15 w16se w16cid w16 w16cex w16sdtdh wp14">
+<w:ftr xmlns:wpc="http://schemas.microsoft.com/office/word/2010/wordprocessingCanvas" xmlns:cx="http://schemas.microsoft.com/office/drawing/2014/chartex" xmlns:cx1="http://schemas.microsoft.com/office/drawing/2015/9/8/chartex" xmlns:cx2="http://schemas.microsoft.com/office/drawing/2015/10/21/chartex" xmlns:cx3="http://schemas.microsoft.com/office/drawing/2016/5/9/chartex" xmlns:cx4="http://schemas.microsoft.com/office/drawing/2016/5/10/chartex" xmlns:cx5="http://schemas.microsoft.com/office/drawing/2016/5/11/chartex" xmlns:cx6="http://schemas.microsoft.com/office/drawing/2016/5/12/chartex" xmlns:cx7="http://schemas.microsoft.com/office/drawing/2016/5/13/chartex" xmlns:cx8="http://schemas.microsoft.com/office/drawing/2016/5/14/chartex" xmlns:mc="http://schemas.openxmlformats.org/markup-compatibility/2006" xmlns:aink="http://schemas.microsoft.com/office/drawing/2016/ink" xmlns:am3d="http://schemas.microsoft.com/office/drawing/2017/model3d" xmlns:o="urn:schemas-microsoft-com:office:office" xmlns:oel="http://schemas.microsoft.com/office/2019/extlst" xmlns:r="http://schemas.openxmlformats.org/officeDocument/2006/relationships" xmlns:m="http://schemas.openxmlformats.org/officeDocument/2006/math" xmlns:v="urn:schemas-microsoft-com:vml" xmlns:wp14="http://schemas.microsoft.com/office/word/2010/wordprocessingDrawing" xmlns:wp="http://schemas.openxmlformats.org/drawingml/2006/wordprocessingDrawing" xmlns:w10="urn:schemas-microsoft-com:office:word" xmlns:w="http://schemas.openxmlformats.org/wordprocessingml/2006/main" xmlns:w14="http://schemas.microsoft.com/office/word/2010/wordml" xmlns:w15="http://schemas.microsoft.com/office/word/2012/wordml" xmlns:w16cex="http://schemas.microsoft.com/office/word/2018/wordml/cex" xmlns:w16cid="http://schemas.microsoft.com/office/word/2016/wordml/cid" xmlns:w16="http://schemas.microsoft.com/office/word/2018/wordml" xmlns:w16sdtdh="http://schemas.microsoft.com/office/word/2020/wordml/sdtdatahash" xmlns:w16se="http://schemas.microsoft.com/office/word/2015/wordml/symex" xmlns:wpg="http://schemas.microsoft.com/office/word/2010/wordprocessingGroup" xmlns:wpi="http://schemas.microsoft.com/office/word/2010/wordprocessingInk" xmlns:wne="http://schemas.microsoft.com/office/word/2006/wordml" xmlns:wps="http://schemas.microsoft.com/office/word/2010/wordprocessingShape" mc:Ignorable="w14 w15 w16se w16cid w16 w16cex w16sdtdh wp14">
   <w:p>
     <w:pPr>
       <w:pStyle w:val="Footer"/>
@@ -16791,7 +18012,7 @@
 </file>
 
 <file path=word/footer2.xml><?xml version="1.0" encoding="utf-8"?>
-<w:ftr xmlns:wpc="http://schemas.microsoft.com/office/word/2010/wordprocessingCanvas" xmlns:cx="http://schemas.microsoft.com/office/drawing/2014/chartex" xmlns:cx1="http://schemas.microsoft.com/office/drawing/2015/9/8/chartex" xmlns:cx2="http://schemas.microsoft.com/office/drawing/2015/10/21/chartex" xmlns:cx3="http://schemas.microsoft.com/office/drawing/2016/5/9/chartex" xmlns:cx4="http://schemas.microsoft.com/office/drawing/2016/5/10/chartex" xmlns:cx5="http://schemas.microsoft.com/office/drawing/2016/5/11/chartex" xmlns:cx6="http://schemas.microsoft.com/office/drawing/2016/5/12/chartex" xmlns:cx7="http://schemas.microsoft.com/office/drawing/2016/5/13/chartex" xmlns:cx8="http://schemas.microsoft.com/office/drawing/2016/5/14/chartex" xmlns:mc="http://schemas.openxmlformats.org/markup-compatibility/2006" xmlns:aink="http://schemas.microsoft.com/office/drawing/2016/ink" xmlns:am3d="http://schemas.microsoft.com/office/drawing/2017/model3d" xmlns:o="urn:schemas-microsoft-com:office:office" xmlns:r="http://schemas.openxmlformats.org/officeDocument/2006/relationships" xmlns:m="http://schemas.openxmlformats.org/officeDocument/2006/math" xmlns:v="urn:schemas-microsoft-com:vml" xmlns:wp14="http://schemas.microsoft.com/office/word/2010/wordprocessingDrawing" xmlns:wp="http://schemas.openxmlformats.org/drawingml/2006/wordprocessingDrawing" xmlns:w10="urn:schemas-microsoft-com:office:word" xmlns:w="http://schemas.openxmlformats.org/wordprocessingml/2006/main" xmlns:w14="http://schemas.microsoft.com/office/word/2010/wordml" xmlns:w15="http://schemas.microsoft.com/office/word/2012/wordml" xmlns:w16cex="http://schemas.microsoft.com/office/word/2018/wordml/cex" xmlns:w16cid="http://schemas.microsoft.com/office/word/2016/wordml/cid" xmlns:w16="http://schemas.microsoft.com/office/word/2018/wordml" xmlns:w16sdtdh="http://schemas.microsoft.com/office/word/2020/wordml/sdtdatahash" xmlns:w16se="http://schemas.microsoft.com/office/word/2015/wordml/symex" xmlns:wpg="http://schemas.microsoft.com/office/word/2010/wordprocessingGroup" xmlns:wpi="http://schemas.microsoft.com/office/word/2010/wordprocessingInk" xmlns:wne="http://schemas.microsoft.com/office/word/2006/wordml" xmlns:wps="http://schemas.microsoft.com/office/word/2010/wordprocessingShape" mc:Ignorable="w14 w15 w16se w16cid w16 w16cex w16sdtdh wp14">
+<w:ftr xmlns:wpc="http://schemas.microsoft.com/office/word/2010/wordprocessingCanvas" xmlns:cx="http://schemas.microsoft.com/office/drawing/2014/chartex" xmlns:cx1="http://schemas.microsoft.com/office/drawing/2015/9/8/chartex" xmlns:cx2="http://schemas.microsoft.com/office/drawing/2015/10/21/chartex" xmlns:cx3="http://schemas.microsoft.com/office/drawing/2016/5/9/chartex" xmlns:cx4="http://schemas.microsoft.com/office/drawing/2016/5/10/chartex" xmlns:cx5="http://schemas.microsoft.com/office/drawing/2016/5/11/chartex" xmlns:cx6="http://schemas.microsoft.com/office/drawing/2016/5/12/chartex" xmlns:cx7="http://schemas.microsoft.com/office/drawing/2016/5/13/chartex" xmlns:cx8="http://schemas.microsoft.com/office/drawing/2016/5/14/chartex" xmlns:mc="http://schemas.openxmlformats.org/markup-compatibility/2006" xmlns:aink="http://schemas.microsoft.com/office/drawing/2016/ink" xmlns:am3d="http://schemas.microsoft.com/office/drawing/2017/model3d" xmlns:o="urn:schemas-microsoft-com:office:office" xmlns:oel="http://schemas.microsoft.com/office/2019/extlst" xmlns:r="http://schemas.openxmlformats.org/officeDocument/2006/relationships" xmlns:m="http://schemas.openxmlformats.org/officeDocument/2006/math" xmlns:v="urn:schemas-microsoft-com:vml" xmlns:wp14="http://schemas.microsoft.com/office/word/2010/wordprocessingDrawing" xmlns:wp="http://schemas.openxmlformats.org/drawingml/2006/wordprocessingDrawing" xmlns:w10="urn:schemas-microsoft-com:office:word" xmlns:w="http://schemas.openxmlformats.org/wordprocessingml/2006/main" xmlns:w14="http://schemas.microsoft.com/office/word/2010/wordml" xmlns:w15="http://schemas.microsoft.com/office/word/2012/wordml" xmlns:w16cex="http://schemas.microsoft.com/office/word/2018/wordml/cex" xmlns:w16cid="http://schemas.microsoft.com/office/word/2016/wordml/cid" xmlns:w16="http://schemas.microsoft.com/office/word/2018/wordml" xmlns:w16sdtdh="http://schemas.microsoft.com/office/word/2020/wordml/sdtdatahash" xmlns:w16se="http://schemas.microsoft.com/office/word/2015/wordml/symex" xmlns:wpg="http://schemas.microsoft.com/office/word/2010/wordprocessingGroup" xmlns:wpi="http://schemas.microsoft.com/office/word/2010/wordprocessingInk" xmlns:wne="http://schemas.microsoft.com/office/word/2006/wordml" xmlns:wps="http://schemas.microsoft.com/office/word/2010/wordprocessingShape" mc:Ignorable="w14 w15 w16se w16cid w16 w16cex w16sdtdh wp14">
   <w:p>
     <w:pPr>
       <w:pStyle w:val="Footer"/>
@@ -16801,7 +18022,7 @@
 </file>
 
 <file path=word/footer3.xml><?xml version="1.0" encoding="utf-8"?>
-<w:ftr xmlns:wpc="http://schemas.microsoft.com/office/word/2010/wordprocessingCanvas" xmlns:cx="http://schemas.microsoft.com/office/drawing/2014/chartex" xmlns:cx1="http://schemas.microsoft.com/office/drawing/2015/9/8/chartex" xmlns:cx2="http://schemas.microsoft.com/office/drawing/2015/10/21/chartex" xmlns:cx3="http://schemas.microsoft.com/office/drawing/2016/5/9/chartex" xmlns:cx4="http://schemas.microsoft.com/office/drawing/2016/5/10/chartex" xmlns:cx5="http://schemas.microsoft.com/office/drawing/2016/5/11/chartex" xmlns:cx6="http://schemas.microsoft.com/office/drawing/2016/5/12/chartex" xmlns:cx7="http://schemas.microsoft.com/office/drawing/2016/5/13/chartex" xmlns:cx8="http://schemas.microsoft.com/office/drawing/2016/5/14/chartex" xmlns:mc="http://schemas.openxmlformats.org/markup-compatibility/2006" xmlns:aink="http://schemas.microsoft.com/office/drawing/2016/ink" xmlns:am3d="http://schemas.microsoft.com/office/drawing/2017/model3d" xmlns:o="urn:schemas-microsoft-com:office:office" xmlns:r="http://schemas.openxmlformats.org/officeDocument/2006/relationships" xmlns:m="http://schemas.openxmlformats.org/officeDocument/2006/math" xmlns:v="urn:schemas-microsoft-com:vml" xmlns:wp14="http://schemas.microsoft.com/office/word/2010/wordprocessingDrawing" xmlns:wp="http://schemas.openxmlformats.org/drawingml/2006/wordprocessingDrawing" xmlns:w10="urn:schemas-microsoft-com:office:word" xmlns:w="http://schemas.openxmlformats.org/wordprocessingml/2006/main" xmlns:w14="http://schemas.microsoft.com/office/word/2010/wordml" xmlns:w15="http://schemas.microsoft.com/office/word/2012/wordml" xmlns:w16cex="http://schemas.microsoft.com/office/word/2018/wordml/cex" xmlns:w16cid="http://schemas.microsoft.com/office/word/2016/wordml/cid" xmlns:w16="http://schemas.microsoft.com/office/word/2018/wordml" xmlns:w16sdtdh="http://schemas.microsoft.com/office/word/2020/wordml/sdtdatahash" xmlns:w16se="http://schemas.microsoft.com/office/word/2015/wordml/symex" xmlns:wpg="http://schemas.microsoft.com/office/word/2010/wordprocessingGroup" xmlns:wpi="http://schemas.microsoft.com/office/word/2010/wordprocessingInk" xmlns:wne="http://schemas.microsoft.com/office/word/2006/wordml" xmlns:wps="http://schemas.microsoft.com/office/word/2010/wordprocessingShape" mc:Ignorable="w14 w15 w16se w16cid w16 w16cex w16sdtdh wp14">
+<w:ftr xmlns:wpc="http://schemas.microsoft.com/office/word/2010/wordprocessingCanvas" xmlns:cx="http://schemas.microsoft.com/office/drawing/2014/chartex" xmlns:cx1="http://schemas.microsoft.com/office/drawing/2015/9/8/chartex" xmlns:cx2="http://schemas.microsoft.com/office/drawing/2015/10/21/chartex" xmlns:cx3="http://schemas.microsoft.com/office/drawing/2016/5/9/chartex" xmlns:cx4="http://schemas.microsoft.com/office/drawing/2016/5/10/chartex" xmlns:cx5="http://schemas.microsoft.com/office/drawing/2016/5/11/chartex" xmlns:cx6="http://schemas.microsoft.com/office/drawing/2016/5/12/chartex" xmlns:cx7="http://schemas.microsoft.com/office/drawing/2016/5/13/chartex" xmlns:cx8="http://schemas.microsoft.com/office/drawing/2016/5/14/chartex" xmlns:mc="http://schemas.openxmlformats.org/markup-compatibility/2006" xmlns:aink="http://schemas.microsoft.com/office/drawing/2016/ink" xmlns:am3d="http://schemas.microsoft.com/office/drawing/2017/model3d" xmlns:o="urn:schemas-microsoft-com:office:office" xmlns:oel="http://schemas.microsoft.com/office/2019/extlst" xmlns:r="http://schemas.openxmlformats.org/officeDocument/2006/relationships" xmlns:m="http://schemas.openxmlformats.org/officeDocument/2006/math" xmlns:v="urn:schemas-microsoft-com:vml" xmlns:wp14="http://schemas.microsoft.com/office/word/2010/wordprocessingDrawing" xmlns:wp="http://schemas.openxmlformats.org/drawingml/2006/wordprocessingDrawing" xmlns:w10="urn:schemas-microsoft-com:office:word" xmlns:w="http://schemas.openxmlformats.org/wordprocessingml/2006/main" xmlns:w14="http://schemas.microsoft.com/office/word/2010/wordml" xmlns:w15="http://schemas.microsoft.com/office/word/2012/wordml" xmlns:w16cex="http://schemas.microsoft.com/office/word/2018/wordml/cex" xmlns:w16cid="http://schemas.microsoft.com/office/word/2016/wordml/cid" xmlns:w16="http://schemas.microsoft.com/office/word/2018/wordml" xmlns:w16sdtdh="http://schemas.microsoft.com/office/word/2020/wordml/sdtdatahash" xmlns:w16se="http://schemas.microsoft.com/office/word/2015/wordml/symex" xmlns:wpg="http://schemas.microsoft.com/office/word/2010/wordprocessingGroup" xmlns:wpi="http://schemas.microsoft.com/office/word/2010/wordprocessingInk" xmlns:wne="http://schemas.microsoft.com/office/word/2006/wordml" xmlns:wps="http://schemas.microsoft.com/office/word/2010/wordprocessingShape" mc:Ignorable="w14 w15 w16se w16cid w16 w16cex w16sdtdh wp14">
   <w:p>
     <w:pPr>
       <w:pStyle w:val="Footer"/>
@@ -16811,7 +18032,7 @@
 </file>
 
 <file path=word/footnotes.xml><?xml version="1.0" encoding="utf-8"?>
-<w:footnotes xmlns:wpc="http://schemas.microsoft.com/office/word/2010/wordprocessingCanvas" xmlns:cx="http://schemas.microsoft.com/office/drawing/2014/chartex" xmlns:cx1="http://schemas.microsoft.com/office/drawing/2015/9/8/chartex" xmlns:cx2="http://schemas.microsoft.com/office/drawing/2015/10/21/chartex" xmlns:cx3="http://schemas.microsoft.com/office/drawing/2016/5/9/chartex" xmlns:cx4="http://schemas.microsoft.com/office/drawing/2016/5/10/chartex" xmlns:cx5="http://schemas.microsoft.com/office/drawing/2016/5/11/chartex" xmlns:cx6="http://schemas.microsoft.com/office/drawing/2016/5/12/chartex" xmlns:cx7="http://schemas.microsoft.com/office/drawing/2016/5/13/chartex" xmlns:cx8="http://schemas.microsoft.com/office/drawing/2016/5/14/chartex" xmlns:mc="http://schemas.openxmlformats.org/markup-compatibility/2006" xmlns:aink="http://schemas.microsoft.com/office/drawing/2016/ink" xmlns:am3d="http://schemas.microsoft.com/office/drawing/2017/model3d" xmlns:o="urn:schemas-microsoft-com:office:office" xmlns:r="http://schemas.openxmlformats.org/officeDocument/2006/relationships" xmlns:m="http://schemas.openxmlformats.org/officeDocument/2006/math" xmlns:v="urn:schemas-microsoft-com:vml" xmlns:wp14="http://schemas.microsoft.com/office/word/2010/wordprocessingDrawing" xmlns:wp="http://schemas.openxmlformats.org/drawingml/2006/wordprocessingDrawing" xmlns:w10="urn:schemas-microsoft-com:office:word" xmlns:w="http://schemas.openxmlformats.org/wordprocessingml/2006/main" xmlns:w14="http://schemas.microsoft.com/office/word/2010/wordml" xmlns:w15="http://schemas.microsoft.com/office/word/2012/wordml" xmlns:w16cex="http://schemas.microsoft.com/office/word/2018/wordml/cex" xmlns:w16cid="http://schemas.microsoft.com/office/word/2016/wordml/cid" xmlns:w16="http://schemas.microsoft.com/office/word/2018/wordml" xmlns:w16sdtdh="http://schemas.microsoft.com/office/word/2020/wordml/sdtdatahash" xmlns:w16se="http://schemas.microsoft.com/office/word/2015/wordml/symex" xmlns:wpg="http://schemas.microsoft.com/office/word/2010/wordprocessingGroup" xmlns:wpi="http://schemas.microsoft.com/office/word/2010/wordprocessingInk" xmlns:wne="http://schemas.microsoft.com/office/word/2006/wordml" xmlns:wps="http://schemas.microsoft.com/office/word/2010/wordprocessingShape" mc:Ignorable="w14 w15 w16se w16cid w16 w16cex w16sdtdh wp14">
+<w:footnotes xmlns:wpc="http://schemas.microsoft.com/office/word/2010/wordprocessingCanvas" xmlns:cx="http://schemas.microsoft.com/office/drawing/2014/chartex" xmlns:cx1="http://schemas.microsoft.com/office/drawing/2015/9/8/chartex" xmlns:cx2="http://schemas.microsoft.com/office/drawing/2015/10/21/chartex" xmlns:cx3="http://schemas.microsoft.com/office/drawing/2016/5/9/chartex" xmlns:cx4="http://schemas.microsoft.com/office/drawing/2016/5/10/chartex" xmlns:cx5="http://schemas.microsoft.com/office/drawing/2016/5/11/chartex" xmlns:cx6="http://schemas.microsoft.com/office/drawing/2016/5/12/chartex" xmlns:cx7="http://schemas.microsoft.com/office/drawing/2016/5/13/chartex" xmlns:cx8="http://schemas.microsoft.com/office/drawing/2016/5/14/chartex" xmlns:mc="http://schemas.openxmlformats.org/markup-compatibility/2006" xmlns:aink="http://schemas.microsoft.com/office/drawing/2016/ink" xmlns:am3d="http://schemas.microsoft.com/office/drawing/2017/model3d" xmlns:o="urn:schemas-microsoft-com:office:office" xmlns:oel="http://schemas.microsoft.com/office/2019/extlst" xmlns:r="http://schemas.openxmlformats.org/officeDocument/2006/relationships" xmlns:m="http://schemas.openxmlformats.org/officeDocument/2006/math" xmlns:v="urn:schemas-microsoft-com:vml" xmlns:wp14="http://schemas.microsoft.com/office/word/2010/wordprocessingDrawing" xmlns:wp="http://schemas.openxmlformats.org/drawingml/2006/wordprocessingDrawing" xmlns:w10="urn:schemas-microsoft-com:office:word" xmlns:w="http://schemas.openxmlformats.org/wordprocessingml/2006/main" xmlns:w14="http://schemas.microsoft.com/office/word/2010/wordml" xmlns:w15="http://schemas.microsoft.com/office/word/2012/wordml" xmlns:w16cex="http://schemas.microsoft.com/office/word/2018/wordml/cex" xmlns:w16cid="http://schemas.microsoft.com/office/word/2016/wordml/cid" xmlns:w16="http://schemas.microsoft.com/office/word/2018/wordml" xmlns:w16sdtdh="http://schemas.microsoft.com/office/word/2020/wordml/sdtdatahash" xmlns:w16se="http://schemas.microsoft.com/office/word/2015/wordml/symex" xmlns:wpg="http://schemas.microsoft.com/office/word/2010/wordprocessingGroup" xmlns:wpi="http://schemas.microsoft.com/office/word/2010/wordprocessingInk" xmlns:wne="http://schemas.microsoft.com/office/word/2006/wordml" xmlns:wps="http://schemas.microsoft.com/office/word/2010/wordprocessingShape" mc:Ignorable="w14 w15 w16se w16cid w16 w16cex w16sdtdh wp14">
   <w:footnote w:type="separator" w:id="-1">
     <w:p>
       <w:r>
@@ -16830,7 +18051,7 @@
 </file>
 
 <file path=word/header1.xml><?xml version="1.0" encoding="utf-8"?>
-<w:hdr xmlns:wpc="http://schemas.microsoft.com/office/word/2010/wordprocessingCanvas" xmlns:cx="http://schemas.microsoft.com/office/drawing/2014/chartex" xmlns:cx1="http://schemas.microsoft.com/office/drawing/2015/9/8/chartex" xmlns:cx2="http://schemas.microsoft.com/office/drawing/2015/10/21/chartex" xmlns:cx3="http://schemas.microsoft.com/office/drawing/2016/5/9/chartex" xmlns:cx4="http://schemas.microsoft.com/office/drawing/2016/5/10/chartex" xmlns:cx5="http://schemas.microsoft.com/office/drawing/2016/5/11/chartex" xmlns:cx6="http://schemas.microsoft.com/office/drawing/2016/5/12/chartex" xmlns:cx7="http://schemas.microsoft.com/office/drawing/2016/5/13/chartex" xmlns:cx8="http://schemas.microsoft.com/office/drawing/2016/5/14/chartex" xmlns:mc="http://schemas.openxmlformats.org/markup-compatibility/2006" xmlns:aink="http://schemas.microsoft.com/office/drawing/2016/ink" xmlns:am3d="http://schemas.microsoft.com/office/drawing/2017/model3d" xmlns:o="urn:schemas-microsoft-com:office:office" xmlns:r="http://schemas.openxmlformats.org/officeDocument/2006/relationships" xmlns:m="http://schemas.openxmlformats.org/officeDocument/2006/math" xmlns:v="urn:schemas-microsoft-com:vml" xmlns:wp14="http://schemas.microsoft.com/office/word/2010/wordprocessingDrawing" xmlns:wp="http://schemas.openxmlformats.org/drawingml/2006/wordprocessingDrawing" xmlns:w10="urn:schemas-microsoft-com:office:word" xmlns:w="http://schemas.openxmlformats.org/wordprocessingml/2006/main" xmlns:w14="http://schemas.microsoft.com/office/word/2010/wordml" xmlns:w15="http://schemas.microsoft.com/office/word/2012/wordml" xmlns:w16cex="http://schemas.microsoft.com/office/word/2018/wordml/cex" xmlns:w16cid="http://schemas.microsoft.com/office/word/2016/wordml/cid" xmlns:w16="http://schemas.microsoft.com/office/word/2018/wordml" xmlns:w16sdtdh="http://schemas.microsoft.com/office/word/2020/wordml/sdtdatahash" xmlns:w16se="http://schemas.microsoft.com/office/word/2015/wordml/symex" xmlns:wpg="http://schemas.microsoft.com/office/word/2010/wordprocessingGroup" xmlns:wpi="http://schemas.microsoft.com/office/word/2010/wordprocessingInk" xmlns:wne="http://schemas.microsoft.com/office/word/2006/wordml" xmlns:wps="http://schemas.microsoft.com/office/word/2010/wordprocessingShape" mc:Ignorable="w14 w15 w16se w16cid w16 w16cex w16sdtdh wp14">
+<w:hdr xmlns:wpc="http://schemas.microsoft.com/office/word/2010/wordprocessingCanvas" xmlns:cx="http://schemas.microsoft.com/office/drawing/2014/chartex" xmlns:cx1="http://schemas.microsoft.com/office/drawing/2015/9/8/chartex" xmlns:cx2="http://schemas.microsoft.com/office/drawing/2015/10/21/chartex" xmlns:cx3="http://schemas.microsoft.com/office/drawing/2016/5/9/chartex" xmlns:cx4="http://schemas.microsoft.com/office/drawing/2016/5/10/chartex" xmlns:cx5="http://schemas.microsoft.com/office/drawing/2016/5/11/chartex" xmlns:cx6="http://schemas.microsoft.com/office/drawing/2016/5/12/chartex" xmlns:cx7="http://schemas.microsoft.com/office/drawing/2016/5/13/chartex" xmlns:cx8="http://schemas.microsoft.com/office/drawing/2016/5/14/chartex" xmlns:mc="http://schemas.openxmlformats.org/markup-compatibility/2006" xmlns:aink="http://schemas.microsoft.com/office/drawing/2016/ink" xmlns:am3d="http://schemas.microsoft.com/office/drawing/2017/model3d" xmlns:o="urn:schemas-microsoft-com:office:office" xmlns:oel="http://schemas.microsoft.com/office/2019/extlst" xmlns:r="http://schemas.openxmlformats.org/officeDocument/2006/relationships" xmlns:m="http://schemas.openxmlformats.org/officeDocument/2006/math" xmlns:v="urn:schemas-microsoft-com:vml" xmlns:wp14="http://schemas.microsoft.com/office/word/2010/wordprocessingDrawing" xmlns:wp="http://schemas.openxmlformats.org/drawingml/2006/wordprocessingDrawing" xmlns:w10="urn:schemas-microsoft-com:office:word" xmlns:w="http://schemas.openxmlformats.org/wordprocessingml/2006/main" xmlns:w14="http://schemas.microsoft.com/office/word/2010/wordml" xmlns:w15="http://schemas.microsoft.com/office/word/2012/wordml" xmlns:w16cex="http://schemas.microsoft.com/office/word/2018/wordml/cex" xmlns:w16cid="http://schemas.microsoft.com/office/word/2016/wordml/cid" xmlns:w16="http://schemas.microsoft.com/office/word/2018/wordml" xmlns:w16sdtdh="http://schemas.microsoft.com/office/word/2020/wordml/sdtdatahash" xmlns:w16se="http://schemas.microsoft.com/office/word/2015/wordml/symex" xmlns:wpg="http://schemas.microsoft.com/office/word/2010/wordprocessingGroup" xmlns:wpi="http://schemas.microsoft.com/office/word/2010/wordprocessingInk" xmlns:wne="http://schemas.microsoft.com/office/word/2006/wordml" xmlns:wps="http://schemas.microsoft.com/office/word/2010/wordprocessingShape" mc:Ignorable="w14 w15 w16se w16cid w16 w16cex w16sdtdh wp14">
   <w:p>
     <w:pPr>
       <w:pStyle w:val="Header"/>
@@ -16840,7 +18061,7 @@
 </file>
 
 <file path=word/header10.xml><?xml version="1.0" encoding="utf-8"?>
-<w:hdr xmlns:wpc="http://schemas.microsoft.com/office/word/2010/wordprocessingCanvas" xmlns:cx="http://schemas.microsoft.com/office/drawing/2014/chartex" xmlns:cx1="http://schemas.microsoft.com/office/drawing/2015/9/8/chartex" xmlns:cx2="http://schemas.microsoft.com/office/drawing/2015/10/21/chartex" xmlns:cx3="http://schemas.microsoft.com/office/drawing/2016/5/9/chartex" xmlns:cx4="http://schemas.microsoft.com/office/drawing/2016/5/10/chartex" xmlns:cx5="http://schemas.microsoft.com/office/drawing/2016/5/11/chartex" xmlns:cx6="http://schemas.microsoft.com/office/drawing/2016/5/12/chartex" xmlns:cx7="http://schemas.microsoft.com/office/drawing/2016/5/13/chartex" xmlns:cx8="http://schemas.microsoft.com/office/drawing/2016/5/14/chartex" xmlns:mc="http://schemas.openxmlformats.org/markup-compatibility/2006" xmlns:aink="http://schemas.microsoft.com/office/drawing/2016/ink" xmlns:am3d="http://schemas.microsoft.com/office/drawing/2017/model3d" xmlns:o="urn:schemas-microsoft-com:office:office" xmlns:r="http://schemas.openxmlformats.org/officeDocument/2006/relationships" xmlns:m="http://schemas.openxmlformats.org/officeDocument/2006/math" xmlns:v="urn:schemas-microsoft-com:vml" xmlns:wp14="http://schemas.microsoft.com/office/word/2010/wordprocessingDrawing" xmlns:wp="http://schemas.openxmlformats.org/drawingml/2006/wordprocessingDrawing" xmlns:w10="urn:schemas-microsoft-com:office:word" xmlns:w="http://schemas.openxmlformats.org/wordprocessingml/2006/main" xmlns:w14="http://schemas.microsoft.com/office/word/2010/wordml" xmlns:w15="http://schemas.microsoft.com/office/word/2012/wordml" xmlns:w16cex="http://schemas.microsoft.com/office/word/2018/wordml/cex" xmlns:w16cid="http://schemas.microsoft.com/office/word/2016/wordml/cid" xmlns:w16="http://schemas.microsoft.com/office/word/2018/wordml" xmlns:w16sdtdh="http://schemas.microsoft.com/office/word/2020/wordml/sdtdatahash" xmlns:w16se="http://schemas.microsoft.com/office/word/2015/wordml/symex" xmlns:wpg="http://schemas.microsoft.com/office/word/2010/wordprocessingGroup" xmlns:wpi="http://schemas.microsoft.com/office/word/2010/wordprocessingInk" xmlns:wne="http://schemas.microsoft.com/office/word/2006/wordml" xmlns:wps="http://schemas.microsoft.com/office/word/2010/wordprocessingShape" mc:Ignorable="w14 w15 w16se w16cid w16 w16cex w16sdtdh wp14">
+<w:hdr xmlns:wpc="http://schemas.microsoft.com/office/word/2010/wordprocessingCanvas" xmlns:cx="http://schemas.microsoft.com/office/drawing/2014/chartex" xmlns:cx1="http://schemas.microsoft.com/office/drawing/2015/9/8/chartex" xmlns:cx2="http://schemas.microsoft.com/office/drawing/2015/10/21/chartex" xmlns:cx3="http://schemas.microsoft.com/office/drawing/2016/5/9/chartex" xmlns:cx4="http://schemas.microsoft.com/office/drawing/2016/5/10/chartex" xmlns:cx5="http://schemas.microsoft.com/office/drawing/2016/5/11/chartex" xmlns:cx6="http://schemas.microsoft.com/office/drawing/2016/5/12/chartex" xmlns:cx7="http://schemas.microsoft.com/office/drawing/2016/5/13/chartex" xmlns:cx8="http://schemas.microsoft.com/office/drawing/2016/5/14/chartex" xmlns:mc="http://schemas.openxmlformats.org/markup-compatibility/2006" xmlns:aink="http://schemas.microsoft.com/office/drawing/2016/ink" xmlns:am3d="http://schemas.microsoft.com/office/drawing/2017/model3d" xmlns:o="urn:schemas-microsoft-com:office:office" xmlns:oel="http://schemas.microsoft.com/office/2019/extlst" xmlns:r="http://schemas.openxmlformats.org/officeDocument/2006/relationships" xmlns:m="http://schemas.openxmlformats.org/officeDocument/2006/math" xmlns:v="urn:schemas-microsoft-com:vml" xmlns:wp14="http://schemas.microsoft.com/office/word/2010/wordprocessingDrawing" xmlns:wp="http://schemas.openxmlformats.org/drawingml/2006/wordprocessingDrawing" xmlns:w10="urn:schemas-microsoft-com:office:word" xmlns:w="http://schemas.openxmlformats.org/wordprocessingml/2006/main" xmlns:w14="http://schemas.microsoft.com/office/word/2010/wordml" xmlns:w15="http://schemas.microsoft.com/office/word/2012/wordml" xmlns:w16cex="http://schemas.microsoft.com/office/word/2018/wordml/cex" xmlns:w16cid="http://schemas.microsoft.com/office/word/2016/wordml/cid" xmlns:w16="http://schemas.microsoft.com/office/word/2018/wordml" xmlns:w16sdtdh="http://schemas.microsoft.com/office/word/2020/wordml/sdtdatahash" xmlns:w16se="http://schemas.microsoft.com/office/word/2015/wordml/symex" xmlns:wpg="http://schemas.microsoft.com/office/word/2010/wordprocessingGroup" xmlns:wpi="http://schemas.microsoft.com/office/word/2010/wordprocessingInk" xmlns:wne="http://schemas.microsoft.com/office/word/2006/wordml" xmlns:wps="http://schemas.microsoft.com/office/word/2010/wordprocessingShape" mc:Ignorable="w14 w15 w16se w16cid w16 w16cex w16sdtdh wp14">
   <w:p>
     <w:pPr>
       <w:pStyle w:val="BodyText"/>
@@ -16922,7 +18143,7 @@
               <v:stroke joinstyle="miter"/>
               <v:path gradientshapeok="t" o:connecttype="rect"/>
             </v:shapetype>
-            <v:shape id="Textbox 8" o:spid="_x0000_s1031" type="#_x0000_t202" style="position:absolute;margin-left:77pt;margin-top:78.35pt;width:113.3pt;height:17.65pt;z-index:-16643584;visibility:visible;mso-wrap-style:square;mso-wrap-distance-left:0;mso-wrap-distance-top:0;mso-wrap-distance-right:0;mso-wrap-distance-bottom:0;mso-position-horizontal:absolute;mso-position-horizontal-relative:page;mso-position-vertical:absolute;mso-position-vertical-relative:page;v-text-anchor:top" o:gfxdata="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" filled="f" stroked="f">
+            <v:shape id="Textbox 8" o:spid="_x0000_s1031" type="#_x0000_t202" style="position:absolute;margin-left:77pt;margin-top:78.35pt;width:113.3pt;height:17.65pt;z-index:-16643584;visibility:visible;mso-wrap-style:square;mso-wrap-distance-left:0;mso-wrap-distance-top:0;mso-wrap-distance-right:0;mso-wrap-distance-bottom:0;mso-position-horizontal:absolute;mso-position-horizontal-relative:page;mso-position-vertical:absolute;mso-position-vertical-relative:page;v-text-anchor:top" o:gfxdata="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" filled="f" stroked="f">
               <v:textbox inset="0,0,0,0">
                 <w:txbxContent>
                   <w:p>
@@ -16954,7 +18175,7 @@
 </file>
 
 <file path=word/header11.xml><?xml version="1.0" encoding="utf-8"?>
-<w:hdr xmlns:wpc="http://schemas.microsoft.com/office/word/2010/wordprocessingCanvas" xmlns:cx="http://schemas.microsoft.com/office/drawing/2014/chartex" xmlns:cx1="http://schemas.microsoft.com/office/drawing/2015/9/8/chartex" xmlns:cx2="http://schemas.microsoft.com/office/drawing/2015/10/21/chartex" xmlns:cx3="http://schemas.microsoft.com/office/drawing/2016/5/9/chartex" xmlns:cx4="http://schemas.microsoft.com/office/drawing/2016/5/10/chartex" xmlns:cx5="http://schemas.microsoft.com/office/drawing/2016/5/11/chartex" xmlns:cx6="http://schemas.microsoft.com/office/drawing/2016/5/12/chartex" xmlns:cx7="http://schemas.microsoft.com/office/drawing/2016/5/13/chartex" xmlns:cx8="http://schemas.microsoft.com/office/drawing/2016/5/14/chartex" xmlns:mc="http://schemas.openxmlformats.org/markup-compatibility/2006" xmlns:aink="http://schemas.microsoft.com/office/drawing/2016/ink" xmlns:am3d="http://schemas.microsoft.com/office/drawing/2017/model3d" xmlns:o="urn:schemas-microsoft-com:office:office" xmlns:r="http://schemas.openxmlformats.org/officeDocument/2006/relationships" xmlns:m="http://schemas.openxmlformats.org/officeDocument/2006/math" xmlns:v="urn:schemas-microsoft-com:vml" xmlns:wp14="http://schemas.microsoft.com/office/word/2010/wordprocessingDrawing" xmlns:wp="http://schemas.openxmlformats.org/drawingml/2006/wordprocessingDrawing" xmlns:w10="urn:schemas-microsoft-com:office:word" xmlns:w="http://schemas.openxmlformats.org/wordprocessingml/2006/main" xmlns:w14="http://schemas.microsoft.com/office/word/2010/wordml" xmlns:w15="http://schemas.microsoft.com/office/word/2012/wordml" xmlns:w16cex="http://schemas.microsoft.com/office/word/2018/wordml/cex" xmlns:w16cid="http://schemas.microsoft.com/office/word/2016/wordml/cid" xmlns:w16="http://schemas.microsoft.com/office/word/2018/wordml" xmlns:w16sdtdh="http://schemas.microsoft.com/office/word/2020/wordml/sdtdatahash" xmlns:w16se="http://schemas.microsoft.com/office/word/2015/wordml/symex" xmlns:wpg="http://schemas.microsoft.com/office/word/2010/wordprocessingGroup" xmlns:wpi="http://schemas.microsoft.com/office/word/2010/wordprocessingInk" xmlns:wne="http://schemas.microsoft.com/office/word/2006/wordml" xmlns:wps="http://schemas.microsoft.com/office/word/2010/wordprocessingShape" mc:Ignorable="w14 w15 w16se w16cid w16 w16cex w16sdtdh wp14">
+<w:hdr xmlns:wpc="http://schemas.microsoft.com/office/word/2010/wordprocessingCanvas" xmlns:cx="http://schemas.microsoft.com/office/drawing/2014/chartex" xmlns:cx1="http://schemas.microsoft.com/office/drawing/2015/9/8/chartex" xmlns:cx2="http://schemas.microsoft.com/office/drawing/2015/10/21/chartex" xmlns:cx3="http://schemas.microsoft.com/office/drawing/2016/5/9/chartex" xmlns:cx4="http://schemas.microsoft.com/office/drawing/2016/5/10/chartex" xmlns:cx5="http://schemas.microsoft.com/office/drawing/2016/5/11/chartex" xmlns:cx6="http://schemas.microsoft.com/office/drawing/2016/5/12/chartex" xmlns:cx7="http://schemas.microsoft.com/office/drawing/2016/5/13/chartex" xmlns:cx8="http://schemas.microsoft.com/office/drawing/2016/5/14/chartex" xmlns:mc="http://schemas.openxmlformats.org/markup-compatibility/2006" xmlns:aink="http://schemas.microsoft.com/office/drawing/2016/ink" xmlns:am3d="http://schemas.microsoft.com/office/drawing/2017/model3d" xmlns:o="urn:schemas-microsoft-com:office:office" xmlns:oel="http://schemas.microsoft.com/office/2019/extlst" xmlns:r="http://schemas.openxmlformats.org/officeDocument/2006/relationships" xmlns:m="http://schemas.openxmlformats.org/officeDocument/2006/math" xmlns:v="urn:schemas-microsoft-com:vml" xmlns:wp14="http://schemas.microsoft.com/office/word/2010/wordprocessingDrawing" xmlns:wp="http://schemas.openxmlformats.org/drawingml/2006/wordprocessingDrawing" xmlns:w10="urn:schemas-microsoft-com:office:word" xmlns:w="http://schemas.openxmlformats.org/wordprocessingml/2006/main" xmlns:w14="http://schemas.microsoft.com/office/word/2010/wordml" xmlns:w15="http://schemas.microsoft.com/office/word/2012/wordml" xmlns:w16cex="http://schemas.microsoft.com/office/word/2018/wordml/cex" xmlns:w16cid="http://schemas.microsoft.com/office/word/2016/wordml/cid" xmlns:w16="http://schemas.microsoft.com/office/word/2018/wordml" xmlns:w16sdtdh="http://schemas.microsoft.com/office/word/2020/wordml/sdtdatahash" xmlns:w16se="http://schemas.microsoft.com/office/word/2015/wordml/symex" xmlns:wpg="http://schemas.microsoft.com/office/word/2010/wordprocessingGroup" xmlns:wpi="http://schemas.microsoft.com/office/word/2010/wordprocessingInk" xmlns:wne="http://schemas.microsoft.com/office/word/2006/wordml" xmlns:wps="http://schemas.microsoft.com/office/word/2010/wordprocessingShape" mc:Ignorable="w14 w15 w16se w16cid w16 w16cex w16sdtdh wp14">
   <w:p>
     <w:pPr>
       <w:pStyle w:val="BodyText"/>
@@ -17012,12 +18233,14 @@
                           <w:r>
                             <w:t xml:space="preserve">Table: </w:t>
                           </w:r>
+                          <w:proofErr w:type="spellStart"/>
                           <w:r>
                             <w:rPr>
                               <w:spacing w:val="-2"/>
                             </w:rPr>
                             <w:t>Maintenance_Logs</w:t>
                           </w:r>
+                          <w:proofErr w:type="spellEnd"/>
                         </w:p>
                       </w:txbxContent>
                     </wps:txbx>
@@ -17036,7 +18259,7 @@
               <v:stroke joinstyle="miter"/>
               <v:path gradientshapeok="t" o:connecttype="rect"/>
             </v:shapetype>
-            <v:shape id="Textbox 9" o:spid="_x0000_s1032" type="#_x0000_t202" style="position:absolute;margin-left:77pt;margin-top:78.35pt;width:173.15pt;height:17.65pt;z-index:-16643072;visibility:visible;mso-wrap-style:square;mso-wrap-distance-left:0;mso-wrap-distance-top:0;mso-wrap-distance-right:0;mso-wrap-distance-bottom:0;mso-position-horizontal:absolute;mso-position-horizontal-relative:page;mso-position-vertical:absolute;mso-position-vertical-relative:page;v-text-anchor:top" o:gfxdata="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" filled="f" stroked="f">
+            <v:shape id="Textbox 9" o:spid="_x0000_s1032" type="#_x0000_t202" style="position:absolute;margin-left:77pt;margin-top:78.35pt;width:173.15pt;height:17.65pt;z-index:-16643072;visibility:visible;mso-wrap-style:square;mso-wrap-distance-left:0;mso-wrap-distance-top:0;mso-wrap-distance-right:0;mso-wrap-distance-bottom:0;mso-position-horizontal:absolute;mso-position-horizontal-relative:page;mso-position-vertical:absolute;mso-position-vertical-relative:page;v-text-anchor:top" o:gfxdata="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" filled="f" stroked="f">
               <v:textbox inset="0,0,0,0">
                 <w:txbxContent>
                   <w:p>
@@ -17048,12 +18271,14 @@
                     <w:r>
                       <w:t xml:space="preserve">Table: </w:t>
                     </w:r>
+                    <w:proofErr w:type="spellStart"/>
                     <w:r>
                       <w:rPr>
                         <w:spacing w:val="-2"/>
                       </w:rPr>
                       <w:t>Maintenance_Logs</w:t>
                     </w:r>
+                    <w:proofErr w:type="spellEnd"/>
                   </w:p>
                 </w:txbxContent>
               </v:textbox>
@@ -17068,7 +18293,7 @@
 </file>
 
 <file path=word/header12.xml><?xml version="1.0" encoding="utf-8"?>
-<w:hdr xmlns:wpc="http://schemas.microsoft.com/office/word/2010/wordprocessingCanvas" xmlns:cx="http://schemas.microsoft.com/office/drawing/2014/chartex" xmlns:cx1="http://schemas.microsoft.com/office/drawing/2015/9/8/chartex" xmlns:cx2="http://schemas.microsoft.com/office/drawing/2015/10/21/chartex" xmlns:cx3="http://schemas.microsoft.com/office/drawing/2016/5/9/chartex" xmlns:cx4="http://schemas.microsoft.com/office/drawing/2016/5/10/chartex" xmlns:cx5="http://schemas.microsoft.com/office/drawing/2016/5/11/chartex" xmlns:cx6="http://schemas.microsoft.com/office/drawing/2016/5/12/chartex" xmlns:cx7="http://schemas.microsoft.com/office/drawing/2016/5/13/chartex" xmlns:cx8="http://schemas.microsoft.com/office/drawing/2016/5/14/chartex" xmlns:mc="http://schemas.openxmlformats.org/markup-compatibility/2006" xmlns:aink="http://schemas.microsoft.com/office/drawing/2016/ink" xmlns:am3d="http://schemas.microsoft.com/office/drawing/2017/model3d" xmlns:o="urn:schemas-microsoft-com:office:office" xmlns:r="http://schemas.openxmlformats.org/officeDocument/2006/relationships" xmlns:m="http://schemas.openxmlformats.org/officeDocument/2006/math" xmlns:v="urn:schemas-microsoft-com:vml" xmlns:wp14="http://schemas.microsoft.com/office/word/2010/wordprocessingDrawing" xmlns:wp="http://schemas.openxmlformats.org/drawingml/2006/wordprocessingDrawing" xmlns:w10="urn:schemas-microsoft-com:office:word" xmlns:w="http://schemas.openxmlformats.org/wordprocessingml/2006/main" xmlns:w14="http://schemas.microsoft.com/office/word/2010/wordml" xmlns:w15="http://schemas.microsoft.com/office/word/2012/wordml" xmlns:w16cex="http://schemas.microsoft.com/office/word/2018/wordml/cex" xmlns:w16cid="http://schemas.microsoft.com/office/word/2016/wordml/cid" xmlns:w16="http://schemas.microsoft.com/office/word/2018/wordml" xmlns:w16sdtdh="http://schemas.microsoft.com/office/word/2020/wordml/sdtdatahash" xmlns:w16se="http://schemas.microsoft.com/office/word/2015/wordml/symex" xmlns:wpg="http://schemas.microsoft.com/office/word/2010/wordprocessingGroup" xmlns:wpi="http://schemas.microsoft.com/office/word/2010/wordprocessingInk" xmlns:wne="http://schemas.microsoft.com/office/word/2006/wordml" xmlns:wps="http://schemas.microsoft.com/office/word/2010/wordprocessingShape" mc:Ignorable="w14 w15 w16se w16cid w16 w16cex w16sdtdh wp14">
+<w:hdr xmlns:wpc="http://schemas.microsoft.com/office/word/2010/wordprocessingCanvas" xmlns:cx="http://schemas.microsoft.com/office/drawing/2014/chartex" xmlns:cx1="http://schemas.microsoft.com/office/drawing/2015/9/8/chartex" xmlns:cx2="http://schemas.microsoft.com/office/drawing/2015/10/21/chartex" xmlns:cx3="http://schemas.microsoft.com/office/drawing/2016/5/9/chartex" xmlns:cx4="http://schemas.microsoft.com/office/drawing/2016/5/10/chartex" xmlns:cx5="http://schemas.microsoft.com/office/drawing/2016/5/11/chartex" xmlns:cx6="http://schemas.microsoft.com/office/drawing/2016/5/12/chartex" xmlns:cx7="http://schemas.microsoft.com/office/drawing/2016/5/13/chartex" xmlns:cx8="http://schemas.microsoft.com/office/drawing/2016/5/14/chartex" xmlns:mc="http://schemas.openxmlformats.org/markup-compatibility/2006" xmlns:aink="http://schemas.microsoft.com/office/drawing/2016/ink" xmlns:am3d="http://schemas.microsoft.com/office/drawing/2017/model3d" xmlns:o="urn:schemas-microsoft-com:office:office" xmlns:oel="http://schemas.microsoft.com/office/2019/extlst" xmlns:r="http://schemas.openxmlformats.org/officeDocument/2006/relationships" xmlns:m="http://schemas.openxmlformats.org/officeDocument/2006/math" xmlns:v="urn:schemas-microsoft-com:vml" xmlns:wp14="http://schemas.microsoft.com/office/word/2010/wordprocessingDrawing" xmlns:wp="http://schemas.openxmlformats.org/drawingml/2006/wordprocessingDrawing" xmlns:w10="urn:schemas-microsoft-com:office:word" xmlns:w="http://schemas.openxmlformats.org/wordprocessingml/2006/main" xmlns:w14="http://schemas.microsoft.com/office/word/2010/wordml" xmlns:w15="http://schemas.microsoft.com/office/word/2012/wordml" xmlns:w16cex="http://schemas.microsoft.com/office/word/2018/wordml/cex" xmlns:w16cid="http://schemas.microsoft.com/office/word/2016/wordml/cid" xmlns:w16="http://schemas.microsoft.com/office/word/2018/wordml" xmlns:w16sdtdh="http://schemas.microsoft.com/office/word/2020/wordml/sdtdatahash" xmlns:w16se="http://schemas.microsoft.com/office/word/2015/wordml/symex" xmlns:wpg="http://schemas.microsoft.com/office/word/2010/wordprocessingGroup" xmlns:wpi="http://schemas.microsoft.com/office/word/2010/wordprocessingInk" xmlns:wne="http://schemas.microsoft.com/office/word/2006/wordml" xmlns:wps="http://schemas.microsoft.com/office/word/2010/wordprocessingShape" mc:Ignorable="w14 w15 w16se w16cid w16 w16cex w16sdtdh wp14">
   <w:p>
     <w:pPr>
       <w:pStyle w:val="BodyText"/>
@@ -17126,12 +18351,14 @@
                           <w:r>
                             <w:t xml:space="preserve">Table: </w:t>
                           </w:r>
+                          <w:proofErr w:type="spellStart"/>
                           <w:r>
                             <w:rPr>
                               <w:spacing w:val="-2"/>
                             </w:rPr>
                             <w:t>Damage_Reports</w:t>
                           </w:r>
+                          <w:proofErr w:type="spellEnd"/>
                         </w:p>
                       </w:txbxContent>
                     </wps:txbx>
@@ -17150,7 +18377,7 @@
               <v:stroke joinstyle="miter"/>
               <v:path gradientshapeok="t" o:connecttype="rect"/>
             </v:shapetype>
-            <v:shape id="Textbox 10" o:spid="_x0000_s1033" type="#_x0000_t202" style="position:absolute;margin-left:77pt;margin-top:78.35pt;width:162.3pt;height:17.65pt;z-index:-16642560;visibility:visible;mso-wrap-style:square;mso-wrap-distance-left:0;mso-wrap-distance-top:0;mso-wrap-distance-right:0;mso-wrap-distance-bottom:0;mso-position-horizontal:absolute;mso-position-horizontal-relative:page;mso-position-vertical:absolute;mso-position-vertical-relative:page;v-text-anchor:top" o:gfxdata="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" filled="f" stroked="f">
+            <v:shape id="Textbox 10" o:spid="_x0000_s1033" type="#_x0000_t202" style="position:absolute;margin-left:77pt;margin-top:78.35pt;width:162.3pt;height:17.65pt;z-index:-16642560;visibility:visible;mso-wrap-style:square;mso-wrap-distance-left:0;mso-wrap-distance-top:0;mso-wrap-distance-right:0;mso-wrap-distance-bottom:0;mso-position-horizontal:absolute;mso-position-horizontal-relative:page;mso-position-vertical:absolute;mso-position-vertical-relative:page;v-text-anchor:top" o:gfxdata="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" filled="f" stroked="f">
               <v:textbox inset="0,0,0,0">
                 <w:txbxContent>
                   <w:p>
@@ -17162,12 +18389,14 @@
                     <w:r>
                       <w:t xml:space="preserve">Table: </w:t>
                     </w:r>
+                    <w:proofErr w:type="spellStart"/>
                     <w:r>
                       <w:rPr>
                         <w:spacing w:val="-2"/>
                       </w:rPr>
                       <w:t>Damage_Reports</w:t>
                     </w:r>
+                    <w:proofErr w:type="spellEnd"/>
                   </w:p>
                 </w:txbxContent>
               </v:textbox>
@@ -17182,7 +18411,7 @@
 </file>
 
 <file path=word/header13.xml><?xml version="1.0" encoding="utf-8"?>
-<w:hdr xmlns:wpc="http://schemas.microsoft.com/office/word/2010/wordprocessingCanvas" xmlns:cx="http://schemas.microsoft.com/office/drawing/2014/chartex" xmlns:cx1="http://schemas.microsoft.com/office/drawing/2015/9/8/chartex" xmlns:cx2="http://schemas.microsoft.com/office/drawing/2015/10/21/chartex" xmlns:cx3="http://schemas.microsoft.com/office/drawing/2016/5/9/chartex" xmlns:cx4="http://schemas.microsoft.com/office/drawing/2016/5/10/chartex" xmlns:cx5="http://schemas.microsoft.com/office/drawing/2016/5/11/chartex" xmlns:cx6="http://schemas.microsoft.com/office/drawing/2016/5/12/chartex" xmlns:cx7="http://schemas.microsoft.com/office/drawing/2016/5/13/chartex" xmlns:cx8="http://schemas.microsoft.com/office/drawing/2016/5/14/chartex" xmlns:mc="http://schemas.openxmlformats.org/markup-compatibility/2006" xmlns:aink="http://schemas.microsoft.com/office/drawing/2016/ink" xmlns:am3d="http://schemas.microsoft.com/office/drawing/2017/model3d" xmlns:o="urn:schemas-microsoft-com:office:office" xmlns:r="http://schemas.openxmlformats.org/officeDocument/2006/relationships" xmlns:m="http://schemas.openxmlformats.org/officeDocument/2006/math" xmlns:v="urn:schemas-microsoft-com:vml" xmlns:wp14="http://schemas.microsoft.com/office/word/2010/wordprocessingDrawing" xmlns:wp="http://schemas.openxmlformats.org/drawingml/2006/wordprocessingDrawing" xmlns:w10="urn:schemas-microsoft-com:office:word" xmlns:w="http://schemas.openxmlformats.org/wordprocessingml/2006/main" xmlns:w14="http://schemas.microsoft.com/office/word/2010/wordml" xmlns:w15="http://schemas.microsoft.com/office/word/2012/wordml" xmlns:w16cex="http://schemas.microsoft.com/office/word/2018/wordml/cex" xmlns:w16cid="http://schemas.microsoft.com/office/word/2016/wordml/cid" xmlns:w16="http://schemas.microsoft.com/office/word/2018/wordml" xmlns:w16sdtdh="http://schemas.microsoft.com/office/word/2020/wordml/sdtdatahash" xmlns:w16se="http://schemas.microsoft.com/office/word/2015/wordml/symex" xmlns:wpg="http://schemas.microsoft.com/office/word/2010/wordprocessingGroup" xmlns:wpi="http://schemas.microsoft.com/office/word/2010/wordprocessingInk" xmlns:wne="http://schemas.microsoft.com/office/word/2006/wordml" xmlns:wps="http://schemas.microsoft.com/office/word/2010/wordprocessingShape" mc:Ignorable="w14 w15 w16se w16cid w16 w16cex w16sdtdh wp14">
+<w:hdr xmlns:wpc="http://schemas.microsoft.com/office/word/2010/wordprocessingCanvas" xmlns:cx="http://schemas.microsoft.com/office/drawing/2014/chartex" xmlns:cx1="http://schemas.microsoft.com/office/drawing/2015/9/8/chartex" xmlns:cx2="http://schemas.microsoft.com/office/drawing/2015/10/21/chartex" xmlns:cx3="http://schemas.microsoft.com/office/drawing/2016/5/9/chartex" xmlns:cx4="http://schemas.microsoft.com/office/drawing/2016/5/10/chartex" xmlns:cx5="http://schemas.microsoft.com/office/drawing/2016/5/11/chartex" xmlns:cx6="http://schemas.microsoft.com/office/drawing/2016/5/12/chartex" xmlns:cx7="http://schemas.microsoft.com/office/drawing/2016/5/13/chartex" xmlns:cx8="http://schemas.microsoft.com/office/drawing/2016/5/14/chartex" xmlns:mc="http://schemas.openxmlformats.org/markup-compatibility/2006" xmlns:aink="http://schemas.microsoft.com/office/drawing/2016/ink" xmlns:am3d="http://schemas.microsoft.com/office/drawing/2017/model3d" xmlns:o="urn:schemas-microsoft-com:office:office" xmlns:oel="http://schemas.microsoft.com/office/2019/extlst" xmlns:r="http://schemas.openxmlformats.org/officeDocument/2006/relationships" xmlns:m="http://schemas.openxmlformats.org/officeDocument/2006/math" xmlns:v="urn:schemas-microsoft-com:vml" xmlns:wp14="http://schemas.microsoft.com/office/word/2010/wordprocessingDrawing" xmlns:wp="http://schemas.openxmlformats.org/drawingml/2006/wordprocessingDrawing" xmlns:w10="urn:schemas-microsoft-com:office:word" xmlns:w="http://schemas.openxmlformats.org/wordprocessingml/2006/main" xmlns:w14="http://schemas.microsoft.com/office/word/2010/wordml" xmlns:w15="http://schemas.microsoft.com/office/word/2012/wordml" xmlns:w16cex="http://schemas.microsoft.com/office/word/2018/wordml/cex" xmlns:w16cid="http://schemas.microsoft.com/office/word/2016/wordml/cid" xmlns:w16="http://schemas.microsoft.com/office/word/2018/wordml" xmlns:w16sdtdh="http://schemas.microsoft.com/office/word/2020/wordml/sdtdatahash" xmlns:w16se="http://schemas.microsoft.com/office/word/2015/wordml/symex" xmlns:wpg="http://schemas.microsoft.com/office/word/2010/wordprocessingGroup" xmlns:wpi="http://schemas.microsoft.com/office/word/2010/wordprocessingInk" xmlns:wne="http://schemas.microsoft.com/office/word/2006/wordml" xmlns:wps="http://schemas.microsoft.com/office/word/2010/wordprocessingShape" mc:Ignorable="w14 w15 w16se w16cid w16 w16cex w16sdtdh wp14">
   <w:p>
     <w:pPr>
       <w:pStyle w:val="BodyText"/>
@@ -17264,7 +18493,7 @@
               <v:stroke joinstyle="miter"/>
               <v:path gradientshapeok="t" o:connecttype="rect"/>
             </v:shapetype>
-            <v:shape id="Textbox 11" o:spid="_x0000_s1034" type="#_x0000_t202" style="position:absolute;margin-left:77pt;margin-top:78.35pt;width:108.6pt;height:17.65pt;z-index:-16642048;visibility:visible;mso-wrap-style:square;mso-wrap-distance-left:0;mso-wrap-distance-top:0;mso-wrap-distance-right:0;mso-wrap-distance-bottom:0;mso-position-horizontal:absolute;mso-position-horizontal-relative:page;mso-position-vertical:absolute;mso-position-vertical-relative:page;v-text-anchor:top" o:gfxdata="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" filled="f" stroked="f">
+            <v:shape id="Textbox 11" o:spid="_x0000_s1034" type="#_x0000_t202" style="position:absolute;margin-left:77pt;margin-top:78.35pt;width:108.6pt;height:17.65pt;z-index:-16642048;visibility:visible;mso-wrap-style:square;mso-wrap-distance-left:0;mso-wrap-distance-top:0;mso-wrap-distance-right:0;mso-wrap-distance-bottom:0;mso-position-horizontal:absolute;mso-position-horizontal-relative:page;mso-position-vertical:absolute;mso-position-vertical-relative:page;v-text-anchor:top" o:gfxdata="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" filled="f" stroked="f">
               <v:textbox inset="0,0,0,0">
                 <w:txbxContent>
                   <w:p>
@@ -17296,7 +18525,7 @@
 </file>
 
 <file path=word/header14.xml><?xml version="1.0" encoding="utf-8"?>
-<w:hdr xmlns:wpc="http://schemas.microsoft.com/office/word/2010/wordprocessingCanvas" xmlns:cx="http://schemas.microsoft.com/office/drawing/2014/chartex" xmlns:cx1="http://schemas.microsoft.com/office/drawing/2015/9/8/chartex" xmlns:cx2="http://schemas.microsoft.com/office/drawing/2015/10/21/chartex" xmlns:cx3="http://schemas.microsoft.com/office/drawing/2016/5/9/chartex" xmlns:cx4="http://schemas.microsoft.com/office/drawing/2016/5/10/chartex" xmlns:cx5="http://schemas.microsoft.com/office/drawing/2016/5/11/chartex" xmlns:cx6="http://schemas.microsoft.com/office/drawing/2016/5/12/chartex" xmlns:cx7="http://schemas.microsoft.com/office/drawing/2016/5/13/chartex" xmlns:cx8="http://schemas.microsoft.com/office/drawing/2016/5/14/chartex" xmlns:mc="http://schemas.openxmlformats.org/markup-compatibility/2006" xmlns:aink="http://schemas.microsoft.com/office/drawing/2016/ink" xmlns:am3d="http://schemas.microsoft.com/office/drawing/2017/model3d" xmlns:o="urn:schemas-microsoft-com:office:office" xmlns:r="http://schemas.openxmlformats.org/officeDocument/2006/relationships" xmlns:m="http://schemas.openxmlformats.org/officeDocument/2006/math" xmlns:v="urn:schemas-microsoft-com:vml" xmlns:wp14="http://schemas.microsoft.com/office/word/2010/wordprocessingDrawing" xmlns:wp="http://schemas.openxmlformats.org/drawingml/2006/wordprocessingDrawing" xmlns:w10="urn:schemas-microsoft-com:office:word" xmlns:w="http://schemas.openxmlformats.org/wordprocessingml/2006/main" xmlns:w14="http://schemas.microsoft.com/office/word/2010/wordml" xmlns:w15="http://schemas.microsoft.com/office/word/2012/wordml" xmlns:w16cex="http://schemas.microsoft.com/office/word/2018/wordml/cex" xmlns:w16cid="http://schemas.microsoft.com/office/word/2016/wordml/cid" xmlns:w16="http://schemas.microsoft.com/office/word/2018/wordml" xmlns:w16sdtdh="http://schemas.microsoft.com/office/word/2020/wordml/sdtdatahash" xmlns:w16se="http://schemas.microsoft.com/office/word/2015/wordml/symex" xmlns:wpg="http://schemas.microsoft.com/office/word/2010/wordprocessingGroup" xmlns:wpi="http://schemas.microsoft.com/office/word/2010/wordprocessingInk" xmlns:wne="http://schemas.microsoft.com/office/word/2006/wordml" xmlns:wps="http://schemas.microsoft.com/office/word/2010/wordprocessingShape" mc:Ignorable="w14 w15 w16se w16cid w16 w16cex w16sdtdh wp14">
+<w:hdr xmlns:wpc="http://schemas.microsoft.com/office/word/2010/wordprocessingCanvas" xmlns:cx="http://schemas.microsoft.com/office/drawing/2014/chartex" xmlns:cx1="http://schemas.microsoft.com/office/drawing/2015/9/8/chartex" xmlns:cx2="http://schemas.microsoft.com/office/drawing/2015/10/21/chartex" xmlns:cx3="http://schemas.microsoft.com/office/drawing/2016/5/9/chartex" xmlns:cx4="http://schemas.microsoft.com/office/drawing/2016/5/10/chartex" xmlns:cx5="http://schemas.microsoft.com/office/drawing/2016/5/11/chartex" xmlns:cx6="http://schemas.microsoft.com/office/drawing/2016/5/12/chartex" xmlns:cx7="http://schemas.microsoft.com/office/drawing/2016/5/13/chartex" xmlns:cx8="http://schemas.microsoft.com/office/drawing/2016/5/14/chartex" xmlns:mc="http://schemas.openxmlformats.org/markup-compatibility/2006" xmlns:aink="http://schemas.microsoft.com/office/drawing/2016/ink" xmlns:am3d="http://schemas.microsoft.com/office/drawing/2017/model3d" xmlns:o="urn:schemas-microsoft-com:office:office" xmlns:oel="http://schemas.microsoft.com/office/2019/extlst" xmlns:r="http://schemas.openxmlformats.org/officeDocument/2006/relationships" xmlns:m="http://schemas.openxmlformats.org/officeDocument/2006/math" xmlns:v="urn:schemas-microsoft-com:vml" xmlns:wp14="http://schemas.microsoft.com/office/word/2010/wordprocessingDrawing" xmlns:wp="http://schemas.openxmlformats.org/drawingml/2006/wordprocessingDrawing" xmlns:w10="urn:schemas-microsoft-com:office:word" xmlns:w="http://schemas.openxmlformats.org/wordprocessingml/2006/main" xmlns:w14="http://schemas.microsoft.com/office/word/2010/wordml" xmlns:w15="http://schemas.microsoft.com/office/word/2012/wordml" xmlns:w16cex="http://schemas.microsoft.com/office/word/2018/wordml/cex" xmlns:w16cid="http://schemas.microsoft.com/office/word/2016/wordml/cid" xmlns:w16="http://schemas.microsoft.com/office/word/2018/wordml" xmlns:w16sdtdh="http://schemas.microsoft.com/office/word/2020/wordml/sdtdatahash" xmlns:w16se="http://schemas.microsoft.com/office/word/2015/wordml/symex" xmlns:wpg="http://schemas.microsoft.com/office/word/2010/wordprocessingGroup" xmlns:wpi="http://schemas.microsoft.com/office/word/2010/wordprocessingInk" xmlns:wne="http://schemas.microsoft.com/office/word/2006/wordml" xmlns:wps="http://schemas.microsoft.com/office/word/2010/wordprocessingShape" mc:Ignorable="w14 w15 w16se w16cid w16 w16cex w16sdtdh wp14">
   <w:p>
     <w:pPr>
       <w:pStyle w:val="BodyText"/>
@@ -17354,12 +18583,14 @@
                           <w:r>
                             <w:t xml:space="preserve">Table: </w:t>
                           </w:r>
+                          <w:proofErr w:type="spellStart"/>
                           <w:r>
                             <w:rPr>
                               <w:spacing w:val="-2"/>
                             </w:rPr>
                             <w:t>Audit_Logs</w:t>
                           </w:r>
+                          <w:proofErr w:type="spellEnd"/>
                         </w:p>
                       </w:txbxContent>
                     </wps:txbx>
@@ -17378,7 +18609,7 @@
               <v:stroke joinstyle="miter"/>
               <v:path gradientshapeok="t" o:connecttype="rect"/>
             </v:shapetype>
-            <v:shape id="Textbox 12" o:spid="_x0000_s1035" type="#_x0000_t202" style="position:absolute;margin-left:77pt;margin-top:78.35pt;width:124.15pt;height:17.65pt;z-index:-16641536;visibility:visible;mso-wrap-style:square;mso-wrap-distance-left:0;mso-wrap-distance-top:0;mso-wrap-distance-right:0;mso-wrap-distance-bottom:0;mso-position-horizontal:absolute;mso-position-horizontal-relative:page;mso-position-vertical:absolute;mso-position-vertical-relative:page;v-text-anchor:top" o:gfxdata="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" filled="f" stroked="f">
+            <v:shape id="Textbox 12" o:spid="_x0000_s1035" type="#_x0000_t202" style="position:absolute;margin-left:77pt;margin-top:78.35pt;width:124.15pt;height:17.65pt;z-index:-16641536;visibility:visible;mso-wrap-style:square;mso-wrap-distance-left:0;mso-wrap-distance-top:0;mso-wrap-distance-right:0;mso-wrap-distance-bottom:0;mso-position-horizontal:absolute;mso-position-horizontal-relative:page;mso-position-vertical:absolute;mso-position-vertical-relative:page;v-text-anchor:top" o:gfxdata="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" filled="f" stroked="f">
               <v:textbox inset="0,0,0,0">
                 <w:txbxContent>
                   <w:p>
@@ -17390,12 +18621,14 @@
                     <w:r>
                       <w:t xml:space="preserve">Table: </w:t>
                     </w:r>
+                    <w:proofErr w:type="spellStart"/>
                     <w:r>
                       <w:rPr>
                         <w:spacing w:val="-2"/>
                       </w:rPr>
                       <w:t>Audit_Logs</w:t>
                     </w:r>
+                    <w:proofErr w:type="spellEnd"/>
                   </w:p>
                 </w:txbxContent>
               </v:textbox>
@@ -17410,7 +18643,7 @@
 </file>
 
 <file path=word/header2.xml><?xml version="1.0" encoding="utf-8"?>
-<w:hdr xmlns:wpc="http://schemas.microsoft.com/office/word/2010/wordprocessingCanvas" xmlns:cx="http://schemas.microsoft.com/office/drawing/2014/chartex" xmlns:cx1="http://schemas.microsoft.com/office/drawing/2015/9/8/chartex" xmlns:cx2="http://schemas.microsoft.com/office/drawing/2015/10/21/chartex" xmlns:cx3="http://schemas.microsoft.com/office/drawing/2016/5/9/chartex" xmlns:cx4="http://schemas.microsoft.com/office/drawing/2016/5/10/chartex" xmlns:cx5="http://schemas.microsoft.com/office/drawing/2016/5/11/chartex" xmlns:cx6="http://schemas.microsoft.com/office/drawing/2016/5/12/chartex" xmlns:cx7="http://schemas.microsoft.com/office/drawing/2016/5/13/chartex" xmlns:cx8="http://schemas.microsoft.com/office/drawing/2016/5/14/chartex" xmlns:mc="http://schemas.openxmlformats.org/markup-compatibility/2006" xmlns:aink="http://schemas.microsoft.com/office/drawing/2016/ink" xmlns:am3d="http://schemas.microsoft.com/office/drawing/2017/model3d" xmlns:o="urn:schemas-microsoft-com:office:office" xmlns:r="http://schemas.openxmlformats.org/officeDocument/2006/relationships" xmlns:m="http://schemas.openxmlformats.org/officeDocument/2006/math" xmlns:v="urn:schemas-microsoft-com:vml" xmlns:wp14="http://schemas.microsoft.com/office/word/2010/wordprocessingDrawing" xmlns:wp="http://schemas.openxmlformats.org/drawingml/2006/wordprocessingDrawing" xmlns:w10="urn:schemas-microsoft-com:office:word" xmlns:w="http://schemas.openxmlformats.org/wordprocessingml/2006/main" xmlns:w14="http://schemas.microsoft.com/office/word/2010/wordml" xmlns:w15="http://schemas.microsoft.com/office/word/2012/wordml" xmlns:w16cex="http://schemas.microsoft.com/office/word/2018/wordml/cex" xmlns:w16cid="http://schemas.microsoft.com/office/word/2016/wordml/cid" xmlns:w16="http://schemas.microsoft.com/office/word/2018/wordml" xmlns:w16sdtdh="http://schemas.microsoft.com/office/word/2020/wordml/sdtdatahash" xmlns:w16se="http://schemas.microsoft.com/office/word/2015/wordml/symex" xmlns:wpg="http://schemas.microsoft.com/office/word/2010/wordprocessingGroup" xmlns:wpi="http://schemas.microsoft.com/office/word/2010/wordprocessingInk" xmlns:wne="http://schemas.microsoft.com/office/word/2006/wordml" xmlns:wps="http://schemas.microsoft.com/office/word/2010/wordprocessingShape" mc:Ignorable="w14 w15 w16se w16cid w16 w16cex w16sdtdh wp14">
+<w:hdr xmlns:wpc="http://schemas.microsoft.com/office/word/2010/wordprocessingCanvas" xmlns:cx="http://schemas.microsoft.com/office/drawing/2014/chartex" xmlns:cx1="http://schemas.microsoft.com/office/drawing/2015/9/8/chartex" xmlns:cx2="http://schemas.microsoft.com/office/drawing/2015/10/21/chartex" xmlns:cx3="http://schemas.microsoft.com/office/drawing/2016/5/9/chartex" xmlns:cx4="http://schemas.microsoft.com/office/drawing/2016/5/10/chartex" xmlns:cx5="http://schemas.microsoft.com/office/drawing/2016/5/11/chartex" xmlns:cx6="http://schemas.microsoft.com/office/drawing/2016/5/12/chartex" xmlns:cx7="http://schemas.microsoft.com/office/drawing/2016/5/13/chartex" xmlns:cx8="http://schemas.microsoft.com/office/drawing/2016/5/14/chartex" xmlns:mc="http://schemas.openxmlformats.org/markup-compatibility/2006" xmlns:aink="http://schemas.microsoft.com/office/drawing/2016/ink" xmlns:am3d="http://schemas.microsoft.com/office/drawing/2017/model3d" xmlns:o="urn:schemas-microsoft-com:office:office" xmlns:oel="http://schemas.microsoft.com/office/2019/extlst" xmlns:r="http://schemas.openxmlformats.org/officeDocument/2006/relationships" xmlns:m="http://schemas.openxmlformats.org/officeDocument/2006/math" xmlns:v="urn:schemas-microsoft-com:vml" xmlns:wp14="http://schemas.microsoft.com/office/word/2010/wordprocessingDrawing" xmlns:wp="http://schemas.openxmlformats.org/drawingml/2006/wordprocessingDrawing" xmlns:w10="urn:schemas-microsoft-com:office:word" xmlns:w="http://schemas.openxmlformats.org/wordprocessingml/2006/main" xmlns:w14="http://schemas.microsoft.com/office/word/2010/wordml" xmlns:w15="http://schemas.microsoft.com/office/word/2012/wordml" xmlns:w16cex="http://schemas.microsoft.com/office/word/2018/wordml/cex" xmlns:w16cid="http://schemas.microsoft.com/office/word/2016/wordml/cid" xmlns:w16="http://schemas.microsoft.com/office/word/2018/wordml" xmlns:w16sdtdh="http://schemas.microsoft.com/office/word/2020/wordml/sdtdatahash" xmlns:w16se="http://schemas.microsoft.com/office/word/2015/wordml/symex" xmlns:wpg="http://schemas.microsoft.com/office/word/2010/wordprocessingGroup" xmlns:wpi="http://schemas.microsoft.com/office/word/2010/wordprocessingInk" xmlns:wne="http://schemas.microsoft.com/office/word/2006/wordml" xmlns:wps="http://schemas.microsoft.com/office/word/2010/wordprocessingShape" mc:Ignorable="w14 w15 w16se w16cid w16 w16cex w16sdtdh wp14">
   <w:tbl>
     <w:tblPr>
       <w:tblW w:w="5000" w:type="pct"/>
@@ -17514,7 +18747,6 @@
               <w:dataBinding w:prefixMappings="xmlns:ns0='http://purl.org/dc/elements/1.1/' xmlns:ns1='http://schemas.openxmlformats.org/package/2006/metadata/core-properties' " w:xpath="/ns1:coreProperties[1]/ns0:title[1]" w:storeItemID="{6C3C8BC8-F283-45AE-878A-BAB7291924A1}"/>
               <w:text/>
             </w:sdtPr>
-            <w:sdtEndPr/>
             <w:sdtContent>
               <w:r>
                 <w:rPr>
@@ -17542,7 +18774,7 @@
 </file>
 
 <file path=word/header3.xml><?xml version="1.0" encoding="utf-8"?>
-<w:hdr xmlns:wpc="http://schemas.microsoft.com/office/word/2010/wordprocessingCanvas" xmlns:cx="http://schemas.microsoft.com/office/drawing/2014/chartex" xmlns:cx1="http://schemas.microsoft.com/office/drawing/2015/9/8/chartex" xmlns:cx2="http://schemas.microsoft.com/office/drawing/2015/10/21/chartex" xmlns:cx3="http://schemas.microsoft.com/office/drawing/2016/5/9/chartex" xmlns:cx4="http://schemas.microsoft.com/office/drawing/2016/5/10/chartex" xmlns:cx5="http://schemas.microsoft.com/office/drawing/2016/5/11/chartex" xmlns:cx6="http://schemas.microsoft.com/office/drawing/2016/5/12/chartex" xmlns:cx7="http://schemas.microsoft.com/office/drawing/2016/5/13/chartex" xmlns:cx8="http://schemas.microsoft.com/office/drawing/2016/5/14/chartex" xmlns:mc="http://schemas.openxmlformats.org/markup-compatibility/2006" xmlns:aink="http://schemas.microsoft.com/office/drawing/2016/ink" xmlns:am3d="http://schemas.microsoft.com/office/drawing/2017/model3d" xmlns:o="urn:schemas-microsoft-com:office:office" xmlns:r="http://schemas.openxmlformats.org/officeDocument/2006/relationships" xmlns:m="http://schemas.openxmlformats.org/officeDocument/2006/math" xmlns:v="urn:schemas-microsoft-com:vml" xmlns:wp14="http://schemas.microsoft.com/office/word/2010/wordprocessingDrawing" xmlns:wp="http://schemas.openxmlformats.org/drawingml/2006/wordprocessingDrawing" xmlns:w10="urn:schemas-microsoft-com:office:word" xmlns:w="http://schemas.openxmlformats.org/wordprocessingml/2006/main" xmlns:w14="http://schemas.microsoft.com/office/word/2010/wordml" xmlns:w15="http://schemas.microsoft.com/office/word/2012/wordml" xmlns:w16cex="http://schemas.microsoft.com/office/word/2018/wordml/cex" xmlns:w16cid="http://schemas.microsoft.com/office/word/2016/wordml/cid" xmlns:w16="http://schemas.microsoft.com/office/word/2018/wordml" xmlns:w16sdtdh="http://schemas.microsoft.com/office/word/2020/wordml/sdtdatahash" xmlns:w16se="http://schemas.microsoft.com/office/word/2015/wordml/symex" xmlns:wpg="http://schemas.microsoft.com/office/word/2010/wordprocessingGroup" xmlns:wpi="http://schemas.microsoft.com/office/word/2010/wordprocessingInk" xmlns:wne="http://schemas.microsoft.com/office/word/2006/wordml" xmlns:wps="http://schemas.microsoft.com/office/word/2010/wordprocessingShape" mc:Ignorable="w14 w15 w16se w16cid w16 w16cex w16sdtdh wp14">
+<w:hdr xmlns:wpc="http://schemas.microsoft.com/office/word/2010/wordprocessingCanvas" xmlns:cx="http://schemas.microsoft.com/office/drawing/2014/chartex" xmlns:cx1="http://schemas.microsoft.com/office/drawing/2015/9/8/chartex" xmlns:cx2="http://schemas.microsoft.com/office/drawing/2015/10/21/chartex" xmlns:cx3="http://schemas.microsoft.com/office/drawing/2016/5/9/chartex" xmlns:cx4="http://schemas.microsoft.com/office/drawing/2016/5/10/chartex" xmlns:cx5="http://schemas.microsoft.com/office/drawing/2016/5/11/chartex" xmlns:cx6="http://schemas.microsoft.com/office/drawing/2016/5/12/chartex" xmlns:cx7="http://schemas.microsoft.com/office/drawing/2016/5/13/chartex" xmlns:cx8="http://schemas.microsoft.com/office/drawing/2016/5/14/chartex" xmlns:mc="http://schemas.openxmlformats.org/markup-compatibility/2006" xmlns:aink="http://schemas.microsoft.com/office/drawing/2016/ink" xmlns:am3d="http://schemas.microsoft.com/office/drawing/2017/model3d" xmlns:o="urn:schemas-microsoft-com:office:office" xmlns:oel="http://schemas.microsoft.com/office/2019/extlst" xmlns:r="http://schemas.openxmlformats.org/officeDocument/2006/relationships" xmlns:m="http://schemas.openxmlformats.org/officeDocument/2006/math" xmlns:v="urn:schemas-microsoft-com:vml" xmlns:wp14="http://schemas.microsoft.com/office/word/2010/wordprocessingDrawing" xmlns:wp="http://schemas.openxmlformats.org/drawingml/2006/wordprocessingDrawing" xmlns:w10="urn:schemas-microsoft-com:office:word" xmlns:w="http://schemas.openxmlformats.org/wordprocessingml/2006/main" xmlns:w14="http://schemas.microsoft.com/office/word/2010/wordml" xmlns:w15="http://schemas.microsoft.com/office/word/2012/wordml" xmlns:w16cex="http://schemas.microsoft.com/office/word/2018/wordml/cex" xmlns:w16cid="http://schemas.microsoft.com/office/word/2016/wordml/cid" xmlns:w16="http://schemas.microsoft.com/office/word/2018/wordml" xmlns:w16sdtdh="http://schemas.microsoft.com/office/word/2020/wordml/sdtdatahash" xmlns:w16se="http://schemas.microsoft.com/office/word/2015/wordml/symex" xmlns:wpg="http://schemas.microsoft.com/office/word/2010/wordprocessingGroup" xmlns:wpi="http://schemas.microsoft.com/office/word/2010/wordprocessingInk" xmlns:wne="http://schemas.microsoft.com/office/word/2006/wordml" xmlns:wps="http://schemas.microsoft.com/office/word/2010/wordprocessingShape" mc:Ignorable="w14 w15 w16se w16cid w16 w16cex w16sdtdh wp14">
   <w:p>
     <w:pPr>
       <w:pStyle w:val="Header"/>
@@ -17552,7 +18784,7 @@
 </file>
 
 <file path=word/header4.xml><?xml version="1.0" encoding="utf-8"?>
-<w:hdr xmlns:wpc="http://schemas.microsoft.com/office/word/2010/wordprocessingCanvas" xmlns:cx="http://schemas.microsoft.com/office/drawing/2014/chartex" xmlns:cx1="http://schemas.microsoft.com/office/drawing/2015/9/8/chartex" xmlns:cx2="http://schemas.microsoft.com/office/drawing/2015/10/21/chartex" xmlns:cx3="http://schemas.microsoft.com/office/drawing/2016/5/9/chartex" xmlns:cx4="http://schemas.microsoft.com/office/drawing/2016/5/10/chartex" xmlns:cx5="http://schemas.microsoft.com/office/drawing/2016/5/11/chartex" xmlns:cx6="http://schemas.microsoft.com/office/drawing/2016/5/12/chartex" xmlns:cx7="http://schemas.microsoft.com/office/drawing/2016/5/13/chartex" xmlns:cx8="http://schemas.microsoft.com/office/drawing/2016/5/14/chartex" xmlns:mc="http://schemas.openxmlformats.org/markup-compatibility/2006" xmlns:aink="http://schemas.microsoft.com/office/drawing/2016/ink" xmlns:am3d="http://schemas.microsoft.com/office/drawing/2017/model3d" xmlns:o="urn:schemas-microsoft-com:office:office" xmlns:r="http://schemas.openxmlformats.org/officeDocument/2006/relationships" xmlns:m="http://schemas.openxmlformats.org/officeDocument/2006/math" xmlns:v="urn:schemas-microsoft-com:vml" xmlns:wp14="http://schemas.microsoft.com/office/word/2010/wordprocessingDrawing" xmlns:wp="http://schemas.openxmlformats.org/drawingml/2006/wordprocessingDrawing" xmlns:w10="urn:schemas-microsoft-com:office:word" xmlns:w="http://schemas.openxmlformats.org/wordprocessingml/2006/main" xmlns:w14="http://schemas.microsoft.com/office/word/2010/wordml" xmlns:w15="http://schemas.microsoft.com/office/word/2012/wordml" xmlns:w16cex="http://schemas.microsoft.com/office/word/2018/wordml/cex" xmlns:w16cid="http://schemas.microsoft.com/office/word/2016/wordml/cid" xmlns:w16="http://schemas.microsoft.com/office/word/2018/wordml" xmlns:w16sdtdh="http://schemas.microsoft.com/office/word/2020/wordml/sdtdatahash" xmlns:w16se="http://schemas.microsoft.com/office/word/2015/wordml/symex" xmlns:wpg="http://schemas.microsoft.com/office/word/2010/wordprocessingGroup" xmlns:wpi="http://schemas.microsoft.com/office/word/2010/wordprocessingInk" xmlns:wne="http://schemas.microsoft.com/office/word/2006/wordml" xmlns:wps="http://schemas.microsoft.com/office/word/2010/wordprocessingShape" mc:Ignorable="w14 w15 w16se w16cid w16 w16cex w16sdtdh wp14">
+<w:hdr xmlns:wpc="http://schemas.microsoft.com/office/word/2010/wordprocessingCanvas" xmlns:cx="http://schemas.microsoft.com/office/drawing/2014/chartex" xmlns:cx1="http://schemas.microsoft.com/office/drawing/2015/9/8/chartex" xmlns:cx2="http://schemas.microsoft.com/office/drawing/2015/10/21/chartex" xmlns:cx3="http://schemas.microsoft.com/office/drawing/2016/5/9/chartex" xmlns:cx4="http://schemas.microsoft.com/office/drawing/2016/5/10/chartex" xmlns:cx5="http://schemas.microsoft.com/office/drawing/2016/5/11/chartex" xmlns:cx6="http://schemas.microsoft.com/office/drawing/2016/5/12/chartex" xmlns:cx7="http://schemas.microsoft.com/office/drawing/2016/5/13/chartex" xmlns:cx8="http://schemas.microsoft.com/office/drawing/2016/5/14/chartex" xmlns:mc="http://schemas.openxmlformats.org/markup-compatibility/2006" xmlns:aink="http://schemas.microsoft.com/office/drawing/2016/ink" xmlns:am3d="http://schemas.microsoft.com/office/drawing/2017/model3d" xmlns:o="urn:schemas-microsoft-com:office:office" xmlns:oel="http://schemas.microsoft.com/office/2019/extlst" xmlns:r="http://schemas.openxmlformats.org/officeDocument/2006/relationships" xmlns:m="http://schemas.openxmlformats.org/officeDocument/2006/math" xmlns:v="urn:schemas-microsoft-com:vml" xmlns:wp14="http://schemas.microsoft.com/office/word/2010/wordprocessingDrawing" xmlns:wp="http://schemas.openxmlformats.org/drawingml/2006/wordprocessingDrawing" xmlns:w10="urn:schemas-microsoft-com:office:word" xmlns:w="http://schemas.openxmlformats.org/wordprocessingml/2006/main" xmlns:w14="http://schemas.microsoft.com/office/word/2010/wordml" xmlns:w15="http://schemas.microsoft.com/office/word/2012/wordml" xmlns:w16cex="http://schemas.microsoft.com/office/word/2018/wordml/cex" xmlns:w16cid="http://schemas.microsoft.com/office/word/2016/wordml/cid" xmlns:w16="http://schemas.microsoft.com/office/word/2018/wordml" xmlns:w16sdtdh="http://schemas.microsoft.com/office/word/2020/wordml/sdtdatahash" xmlns:w16se="http://schemas.microsoft.com/office/word/2015/wordml/symex" xmlns:wpg="http://schemas.microsoft.com/office/word/2010/wordprocessingGroup" xmlns:wpi="http://schemas.microsoft.com/office/word/2010/wordprocessingInk" xmlns:wne="http://schemas.microsoft.com/office/word/2006/wordml" xmlns:wps="http://schemas.microsoft.com/office/word/2010/wordprocessingShape" mc:Ignorable="w14 w15 w16se w16cid w16 w16cex w16sdtdh wp14">
   <w:p>
     <w:pPr>
       <w:pStyle w:val="BodyText"/>
@@ -17567,7 +18799,7 @@
 </file>
 
 <file path=word/header5.xml><?xml version="1.0" encoding="utf-8"?>
-<w:hdr xmlns:wpc="http://schemas.microsoft.com/office/word/2010/wordprocessingCanvas" xmlns:cx="http://schemas.microsoft.com/office/drawing/2014/chartex" xmlns:cx1="http://schemas.microsoft.com/office/drawing/2015/9/8/chartex" xmlns:cx2="http://schemas.microsoft.com/office/drawing/2015/10/21/chartex" xmlns:cx3="http://schemas.microsoft.com/office/drawing/2016/5/9/chartex" xmlns:cx4="http://schemas.microsoft.com/office/drawing/2016/5/10/chartex" xmlns:cx5="http://schemas.microsoft.com/office/drawing/2016/5/11/chartex" xmlns:cx6="http://schemas.microsoft.com/office/drawing/2016/5/12/chartex" xmlns:cx7="http://schemas.microsoft.com/office/drawing/2016/5/13/chartex" xmlns:cx8="http://schemas.microsoft.com/office/drawing/2016/5/14/chartex" xmlns:mc="http://schemas.openxmlformats.org/markup-compatibility/2006" xmlns:aink="http://schemas.microsoft.com/office/drawing/2016/ink" xmlns:am3d="http://schemas.microsoft.com/office/drawing/2017/model3d" xmlns:o="urn:schemas-microsoft-com:office:office" xmlns:r="http://schemas.openxmlformats.org/officeDocument/2006/relationships" xmlns:m="http://schemas.openxmlformats.org/officeDocument/2006/math" xmlns:v="urn:schemas-microsoft-com:vml" xmlns:wp14="http://schemas.microsoft.com/office/word/2010/wordprocessingDrawing" xmlns:wp="http://schemas.openxmlformats.org/drawingml/2006/wordprocessingDrawing" xmlns:w10="urn:schemas-microsoft-com:office:word" xmlns:w="http://schemas.openxmlformats.org/wordprocessingml/2006/main" xmlns:w14="http://schemas.microsoft.com/office/word/2010/wordml" xmlns:w15="http://schemas.microsoft.com/office/word/2012/wordml" xmlns:w16cex="http://schemas.microsoft.com/office/word/2018/wordml/cex" xmlns:w16cid="http://schemas.microsoft.com/office/word/2016/wordml/cid" xmlns:w16="http://schemas.microsoft.com/office/word/2018/wordml" xmlns:w16sdtdh="http://schemas.microsoft.com/office/word/2020/wordml/sdtdatahash" xmlns:w16se="http://schemas.microsoft.com/office/word/2015/wordml/symex" xmlns:wpg="http://schemas.microsoft.com/office/word/2010/wordprocessingGroup" xmlns:wpi="http://schemas.microsoft.com/office/word/2010/wordprocessingInk" xmlns:wne="http://schemas.microsoft.com/office/word/2006/wordml" xmlns:wps="http://schemas.microsoft.com/office/word/2010/wordprocessingShape" mc:Ignorable="w14 w15 w16se w16cid w16 w16cex w16sdtdh wp14">
+<w:hdr xmlns:wpc="http://schemas.microsoft.com/office/word/2010/wordprocessingCanvas" xmlns:cx="http://schemas.microsoft.com/office/drawing/2014/chartex" xmlns:cx1="http://schemas.microsoft.com/office/drawing/2015/9/8/chartex" xmlns:cx2="http://schemas.microsoft.com/office/drawing/2015/10/21/chartex" xmlns:cx3="http://schemas.microsoft.com/office/drawing/2016/5/9/chartex" xmlns:cx4="http://schemas.microsoft.com/office/drawing/2016/5/10/chartex" xmlns:cx5="http://schemas.microsoft.com/office/drawing/2016/5/11/chartex" xmlns:cx6="http://schemas.microsoft.com/office/drawing/2016/5/12/chartex" xmlns:cx7="http://schemas.microsoft.com/office/drawing/2016/5/13/chartex" xmlns:cx8="http://schemas.microsoft.com/office/drawing/2016/5/14/chartex" xmlns:mc="http://schemas.openxmlformats.org/markup-compatibility/2006" xmlns:aink="http://schemas.microsoft.com/office/drawing/2016/ink" xmlns:am3d="http://schemas.microsoft.com/office/drawing/2017/model3d" xmlns:o="urn:schemas-microsoft-com:office:office" xmlns:oel="http://schemas.microsoft.com/office/2019/extlst" xmlns:r="http://schemas.openxmlformats.org/officeDocument/2006/relationships" xmlns:m="http://schemas.openxmlformats.org/officeDocument/2006/math" xmlns:v="urn:schemas-microsoft-com:vml" xmlns:wp14="http://schemas.microsoft.com/office/word/2010/wordprocessingDrawing" xmlns:wp="http://schemas.openxmlformats.org/drawingml/2006/wordprocessingDrawing" xmlns:w10="urn:schemas-microsoft-com:office:word" xmlns:w="http://schemas.openxmlformats.org/wordprocessingml/2006/main" xmlns:w14="http://schemas.microsoft.com/office/word/2010/wordml" xmlns:w15="http://schemas.microsoft.com/office/word/2012/wordml" xmlns:w16cex="http://schemas.microsoft.com/office/word/2018/wordml/cex" xmlns:w16cid="http://schemas.microsoft.com/office/word/2016/wordml/cid" xmlns:w16="http://schemas.microsoft.com/office/word/2018/wordml" xmlns:w16sdtdh="http://schemas.microsoft.com/office/word/2020/wordml/sdtdatahash" xmlns:w16se="http://schemas.microsoft.com/office/word/2015/wordml/symex" xmlns:wpg="http://schemas.microsoft.com/office/word/2010/wordprocessingGroup" xmlns:wpi="http://schemas.microsoft.com/office/word/2010/wordprocessingInk" xmlns:wne="http://schemas.microsoft.com/office/word/2006/wordml" xmlns:wps="http://schemas.microsoft.com/office/word/2010/wordprocessingShape" mc:Ignorable="w14 w15 w16se w16cid w16 w16cex w16sdtdh wp14">
   <w:p>
     <w:pPr>
       <w:pStyle w:val="BodyText"/>
@@ -17719,7 +18951,6 @@
                                     <w:dataBinding w:prefixMappings="xmlns:ns0='http://purl.org/dc/elements/1.1/' xmlns:ns1='http://schemas.openxmlformats.org/package/2006/metadata/core-properties' " w:xpath="/ns1:coreProperties[1]/ns0:title[1]" w:storeItemID="{6C3C8BC8-F283-45AE-878A-BAB7291924A1}"/>
                                     <w:text/>
                                   </w:sdtPr>
-                                  <w:sdtEndPr/>
                                   <w:sdtContent>
                                     <w:r>
                                       <w:rPr>
@@ -17768,7 +18999,7 @@
               <v:stroke joinstyle="miter"/>
               <v:path gradientshapeok="t" o:connecttype="rect"/>
             </v:shapetype>
-            <v:shape id="Textbox 3" o:spid="_x0000_s1026" type="#_x0000_t202" style="position:absolute;margin-left:73.75pt;margin-top:40.75pt;width:428.5pt;height:38.15pt;z-index:-251653120;visibility:visible;mso-wrap-style:square;mso-width-percent:0;mso-height-percent:0;mso-wrap-distance-left:0;mso-wrap-distance-top:0;mso-wrap-distance-right:0;mso-wrap-distance-bottom:0;mso-position-horizontal:absolute;mso-position-horizontal-relative:page;mso-position-vertical:absolute;mso-position-vertical-relative:page;mso-width-percent:0;mso-height-percent:0;mso-width-relative:margin;mso-height-relative:margin;v-text-anchor:top" o:gfxdata="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" filled="f" stroked="f">
+            <v:shape id="Textbox 3" o:spid="_x0000_s1026" type="#_x0000_t202" style="position:absolute;margin-left:73.75pt;margin-top:40.75pt;width:428.5pt;height:38.15pt;z-index:-251653120;visibility:visible;mso-wrap-style:square;mso-width-percent:0;mso-height-percent:0;mso-wrap-distance-left:0;mso-wrap-distance-top:0;mso-wrap-distance-right:0;mso-wrap-distance-bottom:0;mso-position-horizontal:absolute;mso-position-horizontal-relative:page;mso-position-vertical:absolute;mso-position-vertical-relative:page;mso-width-percent:0;mso-height-percent:0;mso-width-relative:margin;mso-height-relative:margin;v-text-anchor:top" o:gfxdata="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" filled="f" stroked="f">
               <v:textbox inset="0,0,0,0">
                 <w:txbxContent>
                   <w:tbl>
@@ -17874,7 +19105,6 @@
                               <w:dataBinding w:prefixMappings="xmlns:ns0='http://purl.org/dc/elements/1.1/' xmlns:ns1='http://schemas.openxmlformats.org/package/2006/metadata/core-properties' " w:xpath="/ns1:coreProperties[1]/ns0:title[1]" w:storeItemID="{6C3C8BC8-F283-45AE-878A-BAB7291924A1}"/>
                               <w:text/>
                             </w:sdtPr>
-                            <w:sdtEndPr/>
                             <w:sdtContent>
                               <w:r>
                                 <w:rPr>
@@ -17913,7 +19143,7 @@
 </file>
 
 <file path=word/header6.xml><?xml version="1.0" encoding="utf-8"?>
-<w:hdr xmlns:wpc="http://schemas.microsoft.com/office/word/2010/wordprocessingCanvas" xmlns:cx="http://schemas.microsoft.com/office/drawing/2014/chartex" xmlns:cx1="http://schemas.microsoft.com/office/drawing/2015/9/8/chartex" xmlns:cx2="http://schemas.microsoft.com/office/drawing/2015/10/21/chartex" xmlns:cx3="http://schemas.microsoft.com/office/drawing/2016/5/9/chartex" xmlns:cx4="http://schemas.microsoft.com/office/drawing/2016/5/10/chartex" xmlns:cx5="http://schemas.microsoft.com/office/drawing/2016/5/11/chartex" xmlns:cx6="http://schemas.microsoft.com/office/drawing/2016/5/12/chartex" xmlns:cx7="http://schemas.microsoft.com/office/drawing/2016/5/13/chartex" xmlns:cx8="http://schemas.microsoft.com/office/drawing/2016/5/14/chartex" xmlns:mc="http://schemas.openxmlformats.org/markup-compatibility/2006" xmlns:aink="http://schemas.microsoft.com/office/drawing/2016/ink" xmlns:am3d="http://schemas.microsoft.com/office/drawing/2017/model3d" xmlns:o="urn:schemas-microsoft-com:office:office" xmlns:r="http://schemas.openxmlformats.org/officeDocument/2006/relationships" xmlns:m="http://schemas.openxmlformats.org/officeDocument/2006/math" xmlns:v="urn:schemas-microsoft-com:vml" xmlns:wp14="http://schemas.microsoft.com/office/word/2010/wordprocessingDrawing" xmlns:wp="http://schemas.openxmlformats.org/drawingml/2006/wordprocessingDrawing" xmlns:w10="urn:schemas-microsoft-com:office:word" xmlns:w="http://schemas.openxmlformats.org/wordprocessingml/2006/main" xmlns:w14="http://schemas.microsoft.com/office/word/2010/wordml" xmlns:w15="http://schemas.microsoft.com/office/word/2012/wordml" xmlns:w16cex="http://schemas.microsoft.com/office/word/2018/wordml/cex" xmlns:w16cid="http://schemas.microsoft.com/office/word/2016/wordml/cid" xmlns:w16="http://schemas.microsoft.com/office/word/2018/wordml" xmlns:w16sdtdh="http://schemas.microsoft.com/office/word/2020/wordml/sdtdatahash" xmlns:w16se="http://schemas.microsoft.com/office/word/2015/wordml/symex" xmlns:wpg="http://schemas.microsoft.com/office/word/2010/wordprocessingGroup" xmlns:wpi="http://schemas.microsoft.com/office/word/2010/wordprocessingInk" xmlns:wne="http://schemas.microsoft.com/office/word/2006/wordml" xmlns:wps="http://schemas.microsoft.com/office/word/2010/wordprocessingShape" mc:Ignorable="w14 w15 w16se w16cid w16 w16cex w16sdtdh wp14">
+<w:hdr xmlns:wpc="http://schemas.microsoft.com/office/word/2010/wordprocessingCanvas" xmlns:cx="http://schemas.microsoft.com/office/drawing/2014/chartex" xmlns:cx1="http://schemas.microsoft.com/office/drawing/2015/9/8/chartex" xmlns:cx2="http://schemas.microsoft.com/office/drawing/2015/10/21/chartex" xmlns:cx3="http://schemas.microsoft.com/office/drawing/2016/5/9/chartex" xmlns:cx4="http://schemas.microsoft.com/office/drawing/2016/5/10/chartex" xmlns:cx5="http://schemas.microsoft.com/office/drawing/2016/5/11/chartex" xmlns:cx6="http://schemas.microsoft.com/office/drawing/2016/5/12/chartex" xmlns:cx7="http://schemas.microsoft.com/office/drawing/2016/5/13/chartex" xmlns:cx8="http://schemas.microsoft.com/office/drawing/2016/5/14/chartex" xmlns:mc="http://schemas.openxmlformats.org/markup-compatibility/2006" xmlns:aink="http://schemas.microsoft.com/office/drawing/2016/ink" xmlns:am3d="http://schemas.microsoft.com/office/drawing/2017/model3d" xmlns:o="urn:schemas-microsoft-com:office:office" xmlns:oel="http://schemas.microsoft.com/office/2019/extlst" xmlns:r="http://schemas.openxmlformats.org/officeDocument/2006/relationships" xmlns:m="http://schemas.openxmlformats.org/officeDocument/2006/math" xmlns:v="urn:schemas-microsoft-com:vml" xmlns:wp14="http://schemas.microsoft.com/office/word/2010/wordprocessingDrawing" xmlns:wp="http://schemas.openxmlformats.org/drawingml/2006/wordprocessingDrawing" xmlns:w10="urn:schemas-microsoft-com:office:word" xmlns:w="http://schemas.openxmlformats.org/wordprocessingml/2006/main" xmlns:w14="http://schemas.microsoft.com/office/word/2010/wordml" xmlns:w15="http://schemas.microsoft.com/office/word/2012/wordml" xmlns:w16cex="http://schemas.microsoft.com/office/word/2018/wordml/cex" xmlns:w16cid="http://schemas.microsoft.com/office/word/2016/wordml/cid" xmlns:w16="http://schemas.microsoft.com/office/word/2018/wordml" xmlns:w16sdtdh="http://schemas.microsoft.com/office/word/2020/wordml/sdtdatahash" xmlns:w16se="http://schemas.microsoft.com/office/word/2015/wordml/symex" xmlns:wpg="http://schemas.microsoft.com/office/word/2010/wordprocessingGroup" xmlns:wpi="http://schemas.microsoft.com/office/word/2010/wordprocessingInk" xmlns:wne="http://schemas.microsoft.com/office/word/2006/wordml" xmlns:wps="http://schemas.microsoft.com/office/word/2010/wordprocessingShape" mc:Ignorable="w14 w15 w16se w16cid w16 w16cex w16sdtdh wp14">
   <w:p>
     <w:pPr>
       <w:pStyle w:val="BodyText"/>
@@ -18062,7 +19292,6 @@
                                     <w:dataBinding w:prefixMappings="xmlns:ns0='http://purl.org/dc/elements/1.1/' xmlns:ns1='http://schemas.openxmlformats.org/package/2006/metadata/core-properties' " w:xpath="/ns1:coreProperties[1]/ns0:title[1]" w:storeItemID="{6C3C8BC8-F283-45AE-878A-BAB7291924A1}"/>
                                     <w:text/>
                                   </w:sdtPr>
-                                  <w:sdtEndPr/>
                                   <w:sdtContent>
                                     <w:r>
                                       <w:rPr>
@@ -18111,7 +19340,7 @@
               <v:stroke joinstyle="miter"/>
               <v:path gradientshapeok="t" o:connecttype="rect"/>
             </v:shapetype>
-            <v:shape id="Textbox 4" o:spid="_x0000_s1027" type="#_x0000_t202" style="position:absolute;margin-left:56.35pt;margin-top:40.7pt;width:456.25pt;height:33.85pt;z-index:-16645632;visibility:visible;mso-wrap-style:square;mso-width-percent:0;mso-height-percent:0;mso-wrap-distance-left:0;mso-wrap-distance-top:0;mso-wrap-distance-right:0;mso-wrap-distance-bottom:0;mso-position-horizontal:absolute;mso-position-horizontal-relative:page;mso-position-vertical:absolute;mso-position-vertical-relative:page;mso-width-percent:0;mso-height-percent:0;mso-width-relative:margin;mso-height-relative:margin;v-text-anchor:top" o:gfxdata="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" filled="f" stroked="f">
+            <v:shape id="Textbox 4" o:spid="_x0000_s1027" type="#_x0000_t202" style="position:absolute;margin-left:56.35pt;margin-top:40.7pt;width:456.25pt;height:33.85pt;z-index:-16645632;visibility:visible;mso-wrap-style:square;mso-width-percent:0;mso-height-percent:0;mso-wrap-distance-left:0;mso-wrap-distance-top:0;mso-wrap-distance-right:0;mso-wrap-distance-bottom:0;mso-position-horizontal:absolute;mso-position-horizontal-relative:page;mso-position-vertical:absolute;mso-position-vertical-relative:page;mso-width-percent:0;mso-height-percent:0;mso-width-relative:margin;mso-height-relative:margin;v-text-anchor:top" o:gfxdata="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" filled="f" stroked="f">
               <v:textbox inset="0,0,0,0">
                 <w:txbxContent>
                   <w:tbl>
@@ -18214,7 +19443,6 @@
                               <w:dataBinding w:prefixMappings="xmlns:ns0='http://purl.org/dc/elements/1.1/' xmlns:ns1='http://schemas.openxmlformats.org/package/2006/metadata/core-properties' " w:xpath="/ns1:coreProperties[1]/ns0:title[1]" w:storeItemID="{6C3C8BC8-F283-45AE-878A-BAB7291924A1}"/>
                               <w:text/>
                             </w:sdtPr>
-                            <w:sdtEndPr/>
                             <w:sdtContent>
                               <w:r>
                                 <w:rPr>
@@ -18253,7 +19481,7 @@
 </file>
 
 <file path=word/header7.xml><?xml version="1.0" encoding="utf-8"?>
-<w:hdr xmlns:wpc="http://schemas.microsoft.com/office/word/2010/wordprocessingCanvas" xmlns:cx="http://schemas.microsoft.com/office/drawing/2014/chartex" xmlns:cx1="http://schemas.microsoft.com/office/drawing/2015/9/8/chartex" xmlns:cx2="http://schemas.microsoft.com/office/drawing/2015/10/21/chartex" xmlns:cx3="http://schemas.microsoft.com/office/drawing/2016/5/9/chartex" xmlns:cx4="http://schemas.microsoft.com/office/drawing/2016/5/10/chartex" xmlns:cx5="http://schemas.microsoft.com/office/drawing/2016/5/11/chartex" xmlns:cx6="http://schemas.microsoft.com/office/drawing/2016/5/12/chartex" xmlns:cx7="http://schemas.microsoft.com/office/drawing/2016/5/13/chartex" xmlns:cx8="http://schemas.microsoft.com/office/drawing/2016/5/14/chartex" xmlns:mc="http://schemas.openxmlformats.org/markup-compatibility/2006" xmlns:aink="http://schemas.microsoft.com/office/drawing/2016/ink" xmlns:am3d="http://schemas.microsoft.com/office/drawing/2017/model3d" xmlns:o="urn:schemas-microsoft-com:office:office" xmlns:r="http://schemas.openxmlformats.org/officeDocument/2006/relationships" xmlns:m="http://schemas.openxmlformats.org/officeDocument/2006/math" xmlns:v="urn:schemas-microsoft-com:vml" xmlns:wp14="http://schemas.microsoft.com/office/word/2010/wordprocessingDrawing" xmlns:wp="http://schemas.openxmlformats.org/drawingml/2006/wordprocessingDrawing" xmlns:w10="urn:schemas-microsoft-com:office:word" xmlns:w="http://schemas.openxmlformats.org/wordprocessingml/2006/main" xmlns:w14="http://schemas.microsoft.com/office/word/2010/wordml" xmlns:w15="http://schemas.microsoft.com/office/word/2012/wordml" xmlns:w16cex="http://schemas.microsoft.com/office/word/2018/wordml/cex" xmlns:w16cid="http://schemas.microsoft.com/office/word/2016/wordml/cid" xmlns:w16="http://schemas.microsoft.com/office/word/2018/wordml" xmlns:w16sdtdh="http://schemas.microsoft.com/office/word/2020/wordml/sdtdatahash" xmlns:w16se="http://schemas.microsoft.com/office/word/2015/wordml/symex" xmlns:wpg="http://schemas.microsoft.com/office/word/2010/wordprocessingGroup" xmlns:wpi="http://schemas.microsoft.com/office/word/2010/wordprocessingInk" xmlns:wne="http://schemas.microsoft.com/office/word/2006/wordml" xmlns:wps="http://schemas.microsoft.com/office/word/2010/wordprocessingShape" mc:Ignorable="w14 w15 w16se w16cid w16 w16cex w16sdtdh wp14">
+<w:hdr xmlns:wpc="http://schemas.microsoft.com/office/word/2010/wordprocessingCanvas" xmlns:cx="http://schemas.microsoft.com/office/drawing/2014/chartex" xmlns:cx1="http://schemas.microsoft.com/office/drawing/2015/9/8/chartex" xmlns:cx2="http://schemas.microsoft.com/office/drawing/2015/10/21/chartex" xmlns:cx3="http://schemas.microsoft.com/office/drawing/2016/5/9/chartex" xmlns:cx4="http://schemas.microsoft.com/office/drawing/2016/5/10/chartex" xmlns:cx5="http://schemas.microsoft.com/office/drawing/2016/5/11/chartex" xmlns:cx6="http://schemas.microsoft.com/office/drawing/2016/5/12/chartex" xmlns:cx7="http://schemas.microsoft.com/office/drawing/2016/5/13/chartex" xmlns:cx8="http://schemas.microsoft.com/office/drawing/2016/5/14/chartex" xmlns:mc="http://schemas.openxmlformats.org/markup-compatibility/2006" xmlns:aink="http://schemas.microsoft.com/office/drawing/2016/ink" xmlns:am3d="http://schemas.microsoft.com/office/drawing/2017/model3d" xmlns:o="urn:schemas-microsoft-com:office:office" xmlns:oel="http://schemas.microsoft.com/office/2019/extlst" xmlns:r="http://schemas.openxmlformats.org/officeDocument/2006/relationships" xmlns:m="http://schemas.openxmlformats.org/officeDocument/2006/math" xmlns:v="urn:schemas-microsoft-com:vml" xmlns:wp14="http://schemas.microsoft.com/office/word/2010/wordprocessingDrawing" xmlns:wp="http://schemas.openxmlformats.org/drawingml/2006/wordprocessingDrawing" xmlns:w10="urn:schemas-microsoft-com:office:word" xmlns:w="http://schemas.openxmlformats.org/wordprocessingml/2006/main" xmlns:w14="http://schemas.microsoft.com/office/word/2010/wordml" xmlns:w15="http://schemas.microsoft.com/office/word/2012/wordml" xmlns:w16cex="http://schemas.microsoft.com/office/word/2018/wordml/cex" xmlns:w16cid="http://schemas.microsoft.com/office/word/2016/wordml/cid" xmlns:w16="http://schemas.microsoft.com/office/word/2018/wordml" xmlns:w16sdtdh="http://schemas.microsoft.com/office/word/2020/wordml/sdtdatahash" xmlns:w16se="http://schemas.microsoft.com/office/word/2015/wordml/symex" xmlns:wpg="http://schemas.microsoft.com/office/word/2010/wordprocessingGroup" xmlns:wpi="http://schemas.microsoft.com/office/word/2010/wordprocessingInk" xmlns:wne="http://schemas.microsoft.com/office/word/2006/wordml" xmlns:wps="http://schemas.microsoft.com/office/word/2010/wordprocessingShape" mc:Ignorable="w14 w15 w16se w16cid w16 w16cex w16sdtdh wp14">
   <w:p>
     <w:pPr>
       <w:pStyle w:val="BodyText"/>
@@ -18311,12 +19539,14 @@
                           <w:r>
                             <w:t xml:space="preserve">Table: </w:t>
                           </w:r>
+                          <w:proofErr w:type="spellStart"/>
                           <w:r>
                             <w:rPr>
                               <w:spacing w:val="-2"/>
                             </w:rPr>
                             <w:t>Bike_Transfers</w:t>
                           </w:r>
+                          <w:proofErr w:type="spellEnd"/>
                         </w:p>
                       </w:txbxContent>
                     </wps:txbx>
@@ -18335,7 +19565,7 @@
               <v:stroke joinstyle="miter"/>
               <v:path gradientshapeok="t" o:connecttype="rect"/>
             </v:shapetype>
-            <v:shape id="Textbox 5" o:spid="_x0000_s1028" type="#_x0000_t202" style="position:absolute;margin-left:77pt;margin-top:78.35pt;width:148.3pt;height:17.65pt;z-index:-16645120;visibility:visible;mso-wrap-style:square;mso-wrap-distance-left:0;mso-wrap-distance-top:0;mso-wrap-distance-right:0;mso-wrap-distance-bottom:0;mso-position-horizontal:absolute;mso-position-horizontal-relative:page;mso-position-vertical:absolute;mso-position-vertical-relative:page;v-text-anchor:top" o:gfxdata="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" filled="f" stroked="f">
+            <v:shape id="Textbox 5" o:spid="_x0000_s1028" type="#_x0000_t202" style="position:absolute;margin-left:77pt;margin-top:78.35pt;width:148.3pt;height:17.65pt;z-index:-16645120;visibility:visible;mso-wrap-style:square;mso-wrap-distance-left:0;mso-wrap-distance-top:0;mso-wrap-distance-right:0;mso-wrap-distance-bottom:0;mso-position-horizontal:absolute;mso-position-horizontal-relative:page;mso-position-vertical:absolute;mso-position-vertical-relative:page;v-text-anchor:top" o:gfxdata="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" filled="f" stroked="f">
               <v:textbox inset="0,0,0,0">
                 <w:txbxContent>
                   <w:p>
@@ -18347,12 +19577,14 @@
                     <w:r>
                       <w:t xml:space="preserve">Table: </w:t>
                     </w:r>
+                    <w:proofErr w:type="spellStart"/>
                     <w:r>
                       <w:rPr>
                         <w:spacing w:val="-2"/>
                       </w:rPr>
                       <w:t>Bike_Transfers</w:t>
                     </w:r>
+                    <w:proofErr w:type="spellEnd"/>
                   </w:p>
                 </w:txbxContent>
               </v:textbox>
@@ -18367,7 +19599,7 @@
 </file>
 
 <file path=word/header8.xml><?xml version="1.0" encoding="utf-8"?>
-<w:hdr xmlns:wpc="http://schemas.microsoft.com/office/word/2010/wordprocessingCanvas" xmlns:cx="http://schemas.microsoft.com/office/drawing/2014/chartex" xmlns:cx1="http://schemas.microsoft.com/office/drawing/2015/9/8/chartex" xmlns:cx2="http://schemas.microsoft.com/office/drawing/2015/10/21/chartex" xmlns:cx3="http://schemas.microsoft.com/office/drawing/2016/5/9/chartex" xmlns:cx4="http://schemas.microsoft.com/office/drawing/2016/5/10/chartex" xmlns:cx5="http://schemas.microsoft.com/office/drawing/2016/5/11/chartex" xmlns:cx6="http://schemas.microsoft.com/office/drawing/2016/5/12/chartex" xmlns:cx7="http://schemas.microsoft.com/office/drawing/2016/5/13/chartex" xmlns:cx8="http://schemas.microsoft.com/office/drawing/2016/5/14/chartex" xmlns:mc="http://schemas.openxmlformats.org/markup-compatibility/2006" xmlns:aink="http://schemas.microsoft.com/office/drawing/2016/ink" xmlns:am3d="http://schemas.microsoft.com/office/drawing/2017/model3d" xmlns:o="urn:schemas-microsoft-com:office:office" xmlns:r="http://schemas.openxmlformats.org/officeDocument/2006/relationships" xmlns:m="http://schemas.openxmlformats.org/officeDocument/2006/math" xmlns:v="urn:schemas-microsoft-com:vml" xmlns:wp14="http://schemas.microsoft.com/office/word/2010/wordprocessingDrawing" xmlns:wp="http://schemas.openxmlformats.org/drawingml/2006/wordprocessingDrawing" xmlns:w10="urn:schemas-microsoft-com:office:word" xmlns:w="http://schemas.openxmlformats.org/wordprocessingml/2006/main" xmlns:w14="http://schemas.microsoft.com/office/word/2010/wordml" xmlns:w15="http://schemas.microsoft.com/office/word/2012/wordml" xmlns:w16cex="http://schemas.microsoft.com/office/word/2018/wordml/cex" xmlns:w16cid="http://schemas.microsoft.com/office/word/2016/wordml/cid" xmlns:w16="http://schemas.microsoft.com/office/word/2018/wordml" xmlns:w16sdtdh="http://schemas.microsoft.com/office/word/2020/wordml/sdtdatahash" xmlns:w16se="http://schemas.microsoft.com/office/word/2015/wordml/symex" xmlns:wpg="http://schemas.microsoft.com/office/word/2010/wordprocessingGroup" xmlns:wpi="http://schemas.microsoft.com/office/word/2010/wordprocessingInk" xmlns:wne="http://schemas.microsoft.com/office/word/2006/wordml" xmlns:wps="http://schemas.microsoft.com/office/word/2010/wordprocessingShape" mc:Ignorable="w14 w15 w16se w16cid w16 w16cex w16sdtdh wp14">
+<w:hdr xmlns:wpc="http://schemas.microsoft.com/office/word/2010/wordprocessingCanvas" xmlns:cx="http://schemas.microsoft.com/office/drawing/2014/chartex" xmlns:cx1="http://schemas.microsoft.com/office/drawing/2015/9/8/chartex" xmlns:cx2="http://schemas.microsoft.com/office/drawing/2015/10/21/chartex" xmlns:cx3="http://schemas.microsoft.com/office/drawing/2016/5/9/chartex" xmlns:cx4="http://schemas.microsoft.com/office/drawing/2016/5/10/chartex" xmlns:cx5="http://schemas.microsoft.com/office/drawing/2016/5/11/chartex" xmlns:cx6="http://schemas.microsoft.com/office/drawing/2016/5/12/chartex" xmlns:cx7="http://schemas.microsoft.com/office/drawing/2016/5/13/chartex" xmlns:cx8="http://schemas.microsoft.com/office/drawing/2016/5/14/chartex" xmlns:mc="http://schemas.openxmlformats.org/markup-compatibility/2006" xmlns:aink="http://schemas.microsoft.com/office/drawing/2016/ink" xmlns:am3d="http://schemas.microsoft.com/office/drawing/2017/model3d" xmlns:o="urn:schemas-microsoft-com:office:office" xmlns:oel="http://schemas.microsoft.com/office/2019/extlst" xmlns:r="http://schemas.openxmlformats.org/officeDocument/2006/relationships" xmlns:m="http://schemas.openxmlformats.org/officeDocument/2006/math" xmlns:v="urn:schemas-microsoft-com:vml" xmlns:wp14="http://schemas.microsoft.com/office/word/2010/wordprocessingDrawing" xmlns:wp="http://schemas.openxmlformats.org/drawingml/2006/wordprocessingDrawing" xmlns:w10="urn:schemas-microsoft-com:office:word" xmlns:w="http://schemas.openxmlformats.org/wordprocessingml/2006/main" xmlns:w14="http://schemas.microsoft.com/office/word/2010/wordml" xmlns:w15="http://schemas.microsoft.com/office/word/2012/wordml" xmlns:w16cex="http://schemas.microsoft.com/office/word/2018/wordml/cex" xmlns:w16cid="http://schemas.microsoft.com/office/word/2016/wordml/cid" xmlns:w16="http://schemas.microsoft.com/office/word/2018/wordml" xmlns:w16sdtdh="http://schemas.microsoft.com/office/word/2020/wordml/sdtdatahash" xmlns:w16se="http://schemas.microsoft.com/office/word/2015/wordml/symex" xmlns:wpg="http://schemas.microsoft.com/office/word/2010/wordprocessingGroup" xmlns:wpi="http://schemas.microsoft.com/office/word/2010/wordprocessingInk" xmlns:wne="http://schemas.microsoft.com/office/word/2006/wordml" xmlns:wps="http://schemas.microsoft.com/office/word/2010/wordprocessingShape" mc:Ignorable="w14 w15 w16se w16cid w16 w16cex w16sdtdh wp14">
   <w:p>
     <w:pPr>
       <w:pStyle w:val="BodyText"/>
@@ -18455,7 +19687,7 @@
               <v:stroke joinstyle="miter"/>
               <v:path gradientshapeok="t" o:connecttype="rect"/>
             </v:shapetype>
-            <v:shape id="Textbox 6" o:spid="_x0000_s1029" type="#_x0000_t202" style="position:absolute;margin-left:77pt;margin-top:78.35pt;width:135.05pt;height:17.65pt;z-index:-16644608;visibility:visible;mso-wrap-style:square;mso-wrap-distance-left:0;mso-wrap-distance-top:0;mso-wrap-distance-right:0;mso-wrap-distance-bottom:0;mso-position-horizontal:absolute;mso-position-horizontal-relative:page;mso-position-vertical:absolute;mso-position-vertical-relative:page;v-text-anchor:top" o:gfxdata="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" filled="f" stroked="f">
+            <v:shape id="Textbox 6" o:spid="_x0000_s1029" type="#_x0000_t202" style="position:absolute;margin-left:77pt;margin-top:78.35pt;width:135.05pt;height:17.65pt;z-index:-16644608;visibility:visible;mso-wrap-style:square;mso-wrap-distance-left:0;mso-wrap-distance-top:0;mso-wrap-distance-right:0;mso-wrap-distance-bottom:0;mso-position-horizontal:absolute;mso-position-horizontal-relative:page;mso-position-vertical:absolute;mso-position-vertical-relative:page;v-text-anchor:top" o:gfxdata="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" filled="f" stroked="f">
               <v:textbox inset="0,0,0,0">
                 <w:txbxContent>
                   <w:p>
@@ -18493,7 +19725,7 @@
 </file>
 
 <file path=word/header9.xml><?xml version="1.0" encoding="utf-8"?>
-<w:hdr xmlns:wpc="http://schemas.microsoft.com/office/word/2010/wordprocessingCanvas" xmlns:cx="http://schemas.microsoft.com/office/drawing/2014/chartex" xmlns:cx1="http://schemas.microsoft.com/office/drawing/2015/9/8/chartex" xmlns:cx2="http://schemas.microsoft.com/office/drawing/2015/10/21/chartex" xmlns:cx3="http://schemas.microsoft.com/office/drawing/2016/5/9/chartex" xmlns:cx4="http://schemas.microsoft.com/office/drawing/2016/5/10/chartex" xmlns:cx5="http://schemas.microsoft.com/office/drawing/2016/5/11/chartex" xmlns:cx6="http://schemas.microsoft.com/office/drawing/2016/5/12/chartex" xmlns:cx7="http://schemas.microsoft.com/office/drawing/2016/5/13/chartex" xmlns:cx8="http://schemas.microsoft.com/office/drawing/2016/5/14/chartex" xmlns:mc="http://schemas.openxmlformats.org/markup-compatibility/2006" xmlns:aink="http://schemas.microsoft.com/office/drawing/2016/ink" xmlns:am3d="http://schemas.microsoft.com/office/drawing/2017/model3d" xmlns:o="urn:schemas-microsoft-com:office:office" xmlns:r="http://schemas.openxmlformats.org/officeDocument/2006/relationships" xmlns:m="http://schemas.openxmlformats.org/officeDocument/2006/math" xmlns:v="urn:schemas-microsoft-com:vml" xmlns:wp14="http://schemas.microsoft.com/office/word/2010/wordprocessingDrawing" xmlns:wp="http://schemas.openxmlformats.org/drawingml/2006/wordprocessingDrawing" xmlns:w10="urn:schemas-microsoft-com:office:word" xmlns:w="http://schemas.openxmlformats.org/wordprocessingml/2006/main" xmlns:w14="http://schemas.microsoft.com/office/word/2010/wordml" xmlns:w15="http://schemas.microsoft.com/office/word/2012/wordml" xmlns:w16cex="http://schemas.microsoft.com/office/word/2018/wordml/cex" xmlns:w16cid="http://schemas.microsoft.com/office/word/2016/wordml/cid" xmlns:w16="http://schemas.microsoft.com/office/word/2018/wordml" xmlns:w16sdtdh="http://schemas.microsoft.com/office/word/2020/wordml/sdtdatahash" xmlns:w16se="http://schemas.microsoft.com/office/word/2015/wordml/symex" xmlns:wpg="http://schemas.microsoft.com/office/word/2010/wordprocessingGroup" xmlns:wpi="http://schemas.microsoft.com/office/word/2010/wordprocessingInk" xmlns:wne="http://schemas.microsoft.com/office/word/2006/wordml" xmlns:wps="http://schemas.microsoft.com/office/word/2010/wordprocessingShape" mc:Ignorable="w14 w15 w16se w16cid w16 w16cex w16sdtdh wp14">
+<w:hdr xmlns:wpc="http://schemas.microsoft.com/office/word/2010/wordprocessingCanvas" xmlns:cx="http://schemas.microsoft.com/office/drawing/2014/chartex" xmlns:cx1="http://schemas.microsoft.com/office/drawing/2015/9/8/chartex" xmlns:cx2="http://schemas.microsoft.com/office/drawing/2015/10/21/chartex" xmlns:cx3="http://schemas.microsoft.com/office/drawing/2016/5/9/chartex" xmlns:cx4="http://schemas.microsoft.com/office/drawing/2016/5/10/chartex" xmlns:cx5="http://schemas.microsoft.com/office/drawing/2016/5/11/chartex" xmlns:cx6="http://schemas.microsoft.com/office/drawing/2016/5/12/chartex" xmlns:cx7="http://schemas.microsoft.com/office/drawing/2016/5/13/chartex" xmlns:cx8="http://schemas.microsoft.com/office/drawing/2016/5/14/chartex" xmlns:mc="http://schemas.openxmlformats.org/markup-compatibility/2006" xmlns:aink="http://schemas.microsoft.com/office/drawing/2016/ink" xmlns:am3d="http://schemas.microsoft.com/office/drawing/2017/model3d" xmlns:o="urn:schemas-microsoft-com:office:office" xmlns:oel="http://schemas.microsoft.com/office/2019/extlst" xmlns:r="http://schemas.openxmlformats.org/officeDocument/2006/relationships" xmlns:m="http://schemas.openxmlformats.org/officeDocument/2006/math" xmlns:v="urn:schemas-microsoft-com:vml" xmlns:wp14="http://schemas.microsoft.com/office/word/2010/wordprocessingDrawing" xmlns:wp="http://schemas.openxmlformats.org/drawingml/2006/wordprocessingDrawing" xmlns:w10="urn:schemas-microsoft-com:office:word" xmlns:w="http://schemas.openxmlformats.org/wordprocessingml/2006/main" xmlns:w14="http://schemas.microsoft.com/office/word/2010/wordml" xmlns:w15="http://schemas.microsoft.com/office/word/2012/wordml" xmlns:w16cex="http://schemas.microsoft.com/office/word/2018/wordml/cex" xmlns:w16cid="http://schemas.microsoft.com/office/word/2016/wordml/cid" xmlns:w16="http://schemas.microsoft.com/office/word/2018/wordml" xmlns:w16sdtdh="http://schemas.microsoft.com/office/word/2020/wordml/sdtdatahash" xmlns:w16se="http://schemas.microsoft.com/office/word/2015/wordml/symex" xmlns:wpg="http://schemas.microsoft.com/office/word/2010/wordprocessingGroup" xmlns:wpi="http://schemas.microsoft.com/office/word/2010/wordprocessingInk" xmlns:wne="http://schemas.microsoft.com/office/word/2006/wordml" xmlns:wps="http://schemas.microsoft.com/office/word/2010/wordprocessingShape" mc:Ignorable="w14 w15 w16se w16cid w16 w16cex w16sdtdh wp14">
   <w:p>
     <w:pPr>
       <w:pStyle w:val="BodyText"/>
@@ -18575,7 +19807,7 @@
               <v:stroke joinstyle="miter"/>
               <v:path gradientshapeok="t" o:connecttype="rect"/>
             </v:shapetype>
-            <v:shape id="Textbox 7" o:spid="_x0000_s1030" type="#_x0000_t202" style="position:absolute;margin-left:77pt;margin-top:78.35pt;width:97.7pt;height:17.65pt;z-index:-16644096;visibility:visible;mso-wrap-style:square;mso-wrap-distance-left:0;mso-wrap-distance-top:0;mso-wrap-distance-right:0;mso-wrap-distance-bottom:0;mso-position-horizontal:absolute;mso-position-horizontal-relative:page;mso-position-vertical:absolute;mso-position-vertical-relative:page;v-text-anchor:top" o:gfxdata="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" filled="f" stroked="f">
+            <v:shape id="Textbox 7" o:spid="_x0000_s1030" type="#_x0000_t202" style="position:absolute;margin-left:77pt;margin-top:78.35pt;width:97.7pt;height:17.65pt;z-index:-16644096;visibility:visible;mso-wrap-style:square;mso-wrap-distance-left:0;mso-wrap-distance-top:0;mso-wrap-distance-right:0;mso-wrap-distance-bottom:0;mso-position-horizontal:absolute;mso-position-horizontal-relative:page;mso-position-vertical:absolute;mso-position-vertical-relative:page;v-text-anchor:top" o:gfxdata="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" filled="f" stroked="f">
               <v:textbox inset="0,0,0,0">
                 <w:txbxContent>
                   <w:p>
@@ -19150,7 +20382,7 @@
 </file>
 
 <file path=word/glossary/document.xml><?xml version="1.0" encoding="utf-8"?>
-<w:glossaryDocument xmlns:wpc="http://schemas.microsoft.com/office/word/2010/wordprocessingCanvas" xmlns:cx="http://schemas.microsoft.com/office/drawing/2014/chartex" xmlns:cx1="http://schemas.microsoft.com/office/drawing/2015/9/8/chartex" xmlns:cx2="http://schemas.microsoft.com/office/drawing/2015/10/21/chartex" xmlns:cx3="http://schemas.microsoft.com/office/drawing/2016/5/9/chartex" xmlns:cx4="http://schemas.microsoft.com/office/drawing/2016/5/10/chartex" xmlns:cx5="http://schemas.microsoft.com/office/drawing/2016/5/11/chartex" xmlns:cx6="http://schemas.microsoft.com/office/drawing/2016/5/12/chartex" xmlns:cx7="http://schemas.microsoft.com/office/drawing/2016/5/13/chartex" xmlns:cx8="http://schemas.microsoft.com/office/drawing/2016/5/14/chartex" xmlns:mc="http://schemas.openxmlformats.org/markup-compatibility/2006" xmlns:aink="http://schemas.microsoft.com/office/drawing/2016/ink" xmlns:am3d="http://schemas.microsoft.com/office/drawing/2017/model3d" xmlns:o="urn:schemas-microsoft-com:office:office" xmlns:r="http://schemas.openxmlformats.org/officeDocument/2006/relationships" xmlns:m="http://schemas.openxmlformats.org/officeDocument/2006/math" xmlns:v="urn:schemas-microsoft-com:vml" xmlns:wp14="http://schemas.microsoft.com/office/word/2010/wordprocessingDrawing" xmlns:wp="http://schemas.openxmlformats.org/drawingml/2006/wordprocessingDrawing" xmlns:w10="urn:schemas-microsoft-com:office:word" xmlns:w="http://schemas.openxmlformats.org/wordprocessingml/2006/main" xmlns:w14="http://schemas.microsoft.com/office/word/2010/wordml" xmlns:w15="http://schemas.microsoft.com/office/word/2012/wordml" xmlns:w16cex="http://schemas.microsoft.com/office/word/2018/wordml/cex" xmlns:w16cid="http://schemas.microsoft.com/office/word/2016/wordml/cid" xmlns:w16="http://schemas.microsoft.com/office/word/2018/wordml" xmlns:w16sdtdh="http://schemas.microsoft.com/office/word/2020/wordml/sdtdatahash" xmlns:w16se="http://schemas.microsoft.com/office/word/2015/wordml/symex" xmlns:wpg="http://schemas.microsoft.com/office/word/2010/wordprocessingGroup" xmlns:wpi="http://schemas.microsoft.com/office/word/2010/wordprocessingInk" xmlns:wne="http://schemas.microsoft.com/office/word/2006/wordml" xmlns:wps="http://schemas.microsoft.com/office/word/2010/wordprocessingShape" mc:Ignorable="w14 w15 w16se w16cid w16 w16cex w16sdtdh wp14">
+<w:glossaryDocument xmlns:wpc="http://schemas.microsoft.com/office/word/2010/wordprocessingCanvas" xmlns:cx="http://schemas.microsoft.com/office/drawing/2014/chartex" xmlns:cx1="http://schemas.microsoft.com/office/drawing/2015/9/8/chartex" xmlns:cx2="http://schemas.microsoft.com/office/drawing/2015/10/21/chartex" xmlns:cx3="http://schemas.microsoft.com/office/drawing/2016/5/9/chartex" xmlns:cx4="http://schemas.microsoft.com/office/drawing/2016/5/10/chartex" xmlns:cx5="http://schemas.microsoft.com/office/drawing/2016/5/11/chartex" xmlns:cx6="http://schemas.microsoft.com/office/drawing/2016/5/12/chartex" xmlns:cx7="http://schemas.microsoft.com/office/drawing/2016/5/13/chartex" xmlns:cx8="http://schemas.microsoft.com/office/drawing/2016/5/14/chartex" xmlns:mc="http://schemas.openxmlformats.org/markup-compatibility/2006" xmlns:aink="http://schemas.microsoft.com/office/drawing/2016/ink" xmlns:am3d="http://schemas.microsoft.com/office/drawing/2017/model3d" xmlns:o="urn:schemas-microsoft-com:office:office" xmlns:oel="http://schemas.microsoft.com/office/2019/extlst" xmlns:r="http://schemas.openxmlformats.org/officeDocument/2006/relationships" xmlns:m="http://schemas.openxmlformats.org/officeDocument/2006/math" xmlns:v="urn:schemas-microsoft-com:vml" xmlns:wp14="http://schemas.microsoft.com/office/word/2010/wordprocessingDrawing" xmlns:wp="http://schemas.openxmlformats.org/drawingml/2006/wordprocessingDrawing" xmlns:w10="urn:schemas-microsoft-com:office:word" xmlns:w="http://schemas.openxmlformats.org/wordprocessingml/2006/main" xmlns:w14="http://schemas.microsoft.com/office/word/2010/wordml" xmlns:w15="http://schemas.microsoft.com/office/word/2012/wordml" xmlns:w16cex="http://schemas.microsoft.com/office/word/2018/wordml/cex" xmlns:w16cid="http://schemas.microsoft.com/office/word/2016/wordml/cid" xmlns:w16="http://schemas.microsoft.com/office/word/2018/wordml" xmlns:w16sdtdh="http://schemas.microsoft.com/office/word/2020/wordml/sdtdatahash" xmlns:w16se="http://schemas.microsoft.com/office/word/2015/wordml/symex" xmlns:wpg="http://schemas.microsoft.com/office/word/2010/wordprocessingGroup" xmlns:wpi="http://schemas.microsoft.com/office/word/2010/wordprocessingInk" xmlns:wne="http://schemas.microsoft.com/office/word/2006/wordml" xmlns:wps="http://schemas.microsoft.com/office/word/2010/wordprocessingShape" mc:Ignorable="w14 w15 w16se w16cid w16 w16cex w16sdtdh wp14">
   <w:docParts>
     <w:docPart>
       <w:docPartPr>
@@ -19253,12 +20485,17 @@
     <w:pitch w:val="variable"/>
     <w:sig w:usb0="00000000" w:usb1="10000000" w:usb2="00000000" w:usb3="00000000" w:csb0="80000000" w:csb1="00000000"/>
   </w:font>
-  <w:font w:name="Calibri Light">
-    <w:panose1 w:val="020F0302020204030204"/>
+  <w:font w:name="Aptos">
     <w:charset w:val="00"/>
     <w:family w:val="swiss"/>
     <w:pitch w:val="variable"/>
-    <w:sig w:usb0="E4002EFF" w:usb1="C200247B" w:usb2="00000009" w:usb3="00000000" w:csb0="000001FF" w:csb1="00000000"/>
+    <w:sig w:usb0="20000287" w:usb1="00000003" w:usb2="00000000" w:usb3="00000000" w:csb0="0000019F" w:csb1="00000000"/>
+  </w:font>
+  <w:font w:name="Aptos Display">
+    <w:charset w:val="00"/>
+    <w:family w:val="swiss"/>
+    <w:pitch w:val="variable"/>
+    <w:sig w:usb0="20000287" w:usb1="00000003" w:usb2="00000000" w:usb3="00000000" w:csb0="0000019F" w:csb1="00000000"/>
   </w:font>
 </w:fonts>
 </file>
@@ -19281,7 +20518,9 @@
   <w:rsids>
     <w:rsidRoot w:val="00D403B3"/>
     <w:rsid w:val="0003099B"/>
+    <w:rsid w:val="00044B35"/>
     <w:rsid w:val="00902D43"/>
+    <w:rsid w:val="00975175"/>
     <w:rsid w:val="00B766B2"/>
     <w:rsid w:val="00D403B3"/>
     <w:rsid w:val="00EE37E9"/>

</xml_diff>